<commit_message>
updates to front matter
</commit_message>
<xml_diff>
--- a/docs/rosenberg-dissertation.docx
+++ b/docs/rosenberg-dissertation.docx
@@ -95,7 +95,7 @@
         <w:pStyle w:val="Date"/>
       </w:pPr>
       <w:r>
-        <w:t xml:space="preserve">2018-04-05</w:t>
+        <w:t xml:space="preserve">2018-04-20</w:t>
       </w:r>
     </w:p>
     <w:p>
@@ -791,7 +791,7 @@
         </w:numPr>
       </w:pPr>
       <w:r>
-        <w:t xml:space="preserve">What profiles of engagement and its conditions (PECs) emerge from the participants’ responses?</w:t>
+        <w:t xml:space="preserve">What is the frequency and nature of opportunities for youth to engage in each of the five aspects of work with data in summer STEM programs?</w:t>
       </w:r>
     </w:p>
     <w:p>
@@ -803,31 +803,7 @@
         </w:numPr>
       </w:pPr>
       <w:r>
-        <w:t xml:space="preserve">How do activity-level characteristics relate to each PEC?</w:t>
-      </w:r>
-    </w:p>
-    <w:p>
-      <w:pPr>
-        <w:pStyle w:val="Compact"/>
-        <w:numPr>
-          <w:numId w:val="1002"/>
-          <w:ilvl w:val="1"/>
-        </w:numPr>
-      </w:pPr>
-      <w:r>
-        <w:t xml:space="preserve">How does instructional support for work with data, in general, relate to PEC?</w:t>
-      </w:r>
-    </w:p>
-    <w:p>
-      <w:pPr>
-        <w:pStyle w:val="Compact"/>
-        <w:numPr>
-          <w:numId w:val="1002"/>
-          <w:ilvl w:val="1"/>
-        </w:numPr>
-      </w:pPr>
-      <w:r>
-        <w:t xml:space="preserve">How do the specific aspects of instructional support for work with data (i.e., asking questions or identifying problems, constructing measures, accounting for variability or uncertainty, and interpreting and communicating findings), and other activities that are not work with data, relate to each PEC?</w:t>
+        <w:t xml:space="preserve">What profiles of youth engagement and its conditions emerge from experiential data collected in these programs?</w:t>
       </w:r>
     </w:p>
     <w:p>
@@ -839,31 +815,7 @@
         </w:numPr>
       </w:pPr>
       <w:r>
-        <w:t xml:space="preserve">How do youth-level characteristics relate to each PEC?</w:t>
-      </w:r>
-    </w:p>
-    <w:p>
-      <w:pPr>
-        <w:pStyle w:val="Compact"/>
-        <w:numPr>
-          <w:numId w:val="1003"/>
-          <w:ilvl w:val="1"/>
-        </w:numPr>
-      </w:pPr>
-      <w:r>
-        <w:t xml:space="preserve">How do these relations differ for work with data on its own?</w:t>
-      </w:r>
-    </w:p>
-    <w:p>
-      <w:pPr>
-        <w:pStyle w:val="Compact"/>
-        <w:numPr>
-          <w:numId w:val="1003"/>
-          <w:ilvl w:val="1"/>
-        </w:numPr>
-      </w:pPr>
-      <w:r>
-        <w:t xml:space="preserve">How do these relations differ for work with data with support?</w:t>
+        <w:t xml:space="preserve">How does youth engagement relate to data practices?</w:t>
       </w:r>
     </w:p>
     <w:p>
@@ -875,7 +827,7 @@
         </w:numPr>
       </w:pPr>
       <w:r>
-        <w:t xml:space="preserve">What are the common characteristics of potentially adaptive PECs beyond the presence of the aspects of work with data and other activities or the characteristics of learners?</w:t>
+        <w:t xml:space="preserve">How do youth characteristics relate to their engagement in summer STEM programs?</w:t>
       </w:r>
     </w:p>
     <w:p>
@@ -2463,10 +2415,10 @@
       <w:pPr>
         <w:pStyle w:val="Heading2"/>
       </w:pPr>
-      <w:bookmarkStart w:id="55" w:name="results-for-research-question-2"/>
+      <w:bookmarkStart w:id="55" w:name="results-for-research-question-1-what-is-the-frequency-and-nature-of-opportunities-for-youth-to-engage-in-each-of-the-five-aspects-of-work-with-data-in-summer-stem-programs"/>
       <w:bookmarkEnd w:id="55"/>
       <w:r>
-        <w:t xml:space="preserve">Results for Research Question #2</w:t>
+        <w:t xml:space="preserve">Results for Research Question #1: What is the frequency and nature of opportunities for youth to engage in each of the five aspects of work with data in summer STEM programs?</w:t>
       </w:r>
     </w:p>
     <w:p>
@@ -2783,7 +2735,7 @@
       <w:pPr>
         <w:pStyle w:val="Compact"/>
         <w:numPr>
-          <w:numId w:val="1004"/>
+          <w:numId w:val="1002"/>
           <w:ilvl w:val="0"/>
         </w:numPr>
       </w:pPr>
@@ -2810,7 +2762,7 @@
       <w:pPr>
         <w:pStyle w:val="Compact"/>
         <w:numPr>
-          <w:numId w:val="1004"/>
+          <w:numId w:val="1002"/>
           <w:ilvl w:val="0"/>
         </w:numPr>
       </w:pPr>
@@ -2837,7 +2789,7 @@
       <w:pPr>
         <w:pStyle w:val="Compact"/>
         <w:numPr>
-          <w:numId w:val="1004"/>
+          <w:numId w:val="1002"/>
           <w:ilvl w:val="0"/>
         </w:numPr>
       </w:pPr>
@@ -2864,7 +2816,7 @@
       <w:pPr>
         <w:pStyle w:val="Compact"/>
         <w:numPr>
-          <w:numId w:val="1004"/>
+          <w:numId w:val="1002"/>
           <w:ilvl w:val="0"/>
         </w:numPr>
       </w:pPr>
@@ -2891,7 +2843,7 @@
       <w:pPr>
         <w:pStyle w:val="Compact"/>
         <w:numPr>
-          <w:numId w:val="1004"/>
+          <w:numId w:val="1002"/>
           <w:ilvl w:val="0"/>
         </w:numPr>
       </w:pPr>
@@ -2918,7 +2870,7 @@
       <w:pPr>
         <w:pStyle w:val="Compact"/>
         <w:numPr>
-          <w:numId w:val="1004"/>
+          <w:numId w:val="1002"/>
           <w:ilvl w:val="0"/>
         </w:numPr>
       </w:pPr>
@@ -3110,7 +3062,7 @@
       <w:pPr>
         <w:pStyle w:val="Compact"/>
         <w:numPr>
-          <w:numId w:val="1005"/>
+          <w:numId w:val="1003"/>
           <w:ilvl w:val="0"/>
         </w:numPr>
       </w:pPr>
@@ -3137,7 +3089,7 @@
       <w:pPr>
         <w:pStyle w:val="Compact"/>
         <w:numPr>
-          <w:numId w:val="1005"/>
+          <w:numId w:val="1003"/>
           <w:ilvl w:val="0"/>
         </w:numPr>
       </w:pPr>
@@ -3164,7 +3116,7 @@
       <w:pPr>
         <w:pStyle w:val="Compact"/>
         <w:numPr>
-          <w:numId w:val="1005"/>
+          <w:numId w:val="1003"/>
           <w:ilvl w:val="0"/>
         </w:numPr>
       </w:pPr>
@@ -3191,7 +3143,7 @@
       <w:pPr>
         <w:pStyle w:val="Compact"/>
         <w:numPr>
-          <w:numId w:val="1005"/>
+          <w:numId w:val="1003"/>
           <w:ilvl w:val="0"/>
         </w:numPr>
       </w:pPr>
@@ -3218,7 +3170,7 @@
       <w:pPr>
         <w:pStyle w:val="Compact"/>
         <w:numPr>
-          <w:numId w:val="1005"/>
+          <w:numId w:val="1003"/>
           <w:ilvl w:val="0"/>
         </w:numPr>
       </w:pPr>
@@ -3245,7 +3197,7 @@
       <w:pPr>
         <w:pStyle w:val="Compact"/>
         <w:numPr>
-          <w:numId w:val="1005"/>
+          <w:numId w:val="1003"/>
           <w:ilvl w:val="0"/>
         </w:numPr>
       </w:pPr>
@@ -3272,7 +3224,7 @@
       <w:pPr>
         <w:pStyle w:val="Compact"/>
         <w:numPr>
-          <w:numId w:val="1005"/>
+          <w:numId w:val="1003"/>
           <w:ilvl w:val="0"/>
         </w:numPr>
       </w:pPr>
@@ -3365,10 +3317,10 @@
       <w:pPr>
         <w:pStyle w:val="Heading2"/>
       </w:pPr>
-      <w:bookmarkStart w:id="67" w:name="research-question-2-relations-between-instructional-support-for-work-with-data-and-the-pecs"/>
+      <w:bookmarkStart w:id="67" w:name="research-question-2-what-profiles-of-youth-engagement-and-its-conditions-emerge-from-experiential-data-collected-in-these-programs"/>
       <w:bookmarkEnd w:id="67"/>
       <w:r>
-        <w:t xml:space="preserve">Research Question #2: Relations Between Instructional Support for Work With Data and the PECs</w:t>
+        <w:t xml:space="preserve">Research Question #2: What profiles of youth engagement and its conditions emerge from experiential data collected in these programs?</w:t>
       </w:r>
     </w:p>
     <w:p>
@@ -3709,10 +3661,10 @@
       <w:pPr>
         <w:pStyle w:val="Heading2"/>
       </w:pPr>
-      <w:bookmarkStart w:id="72" w:name="results-for-research-question-3"/>
+      <w:bookmarkStart w:id="72" w:name="results-for-research-question-3-how-does-youth-engagement-relate-to-data-practices"/>
       <w:bookmarkEnd w:id="72"/>
       <w:r>
-        <w:t xml:space="preserve">Results for Research Question #3</w:t>
+        <w:t xml:space="preserve">Results for Research Question #3: How does youth engagement relate to data practices?</w:t>
       </w:r>
     </w:p>
     <w:p>
@@ -4156,10 +4108,10 @@
       <w:pPr>
         <w:pStyle w:val="Heading2"/>
       </w:pPr>
-      <w:bookmarkStart w:id="78" w:name="results-for-research-question-4"/>
+      <w:bookmarkStart w:id="78" w:name="results-for-research-question-4-how-do-youth-characteristics-relate-to-their-engagement-in-summer-stem-programs"/>
       <w:bookmarkEnd w:id="78"/>
       <w:r>
-        <w:t xml:space="preserve">Results for Research Question #4</w:t>
+        <w:t xml:space="preserve">Results for Research Question #4: How do youth characteristics relate to their engagement in summer STEM programs?</w:t>
       </w:r>
     </w:p>
     <w:p>
@@ -4167,1459 +4119,2164 @@
         <w:pStyle w:val="FirstParagraph"/>
       </w:pPr>
       <w:r>
+        <w:t xml:space="preserve">```{r, loading-spreadsheets, eval = FALSE}65ewas c</w:t>
+      </w:r>
+    </w:p>
+    <w:p>
+      <w:pPr>
+        <w:pStyle w:val="BodyText"/>
+      </w:pPr>
+      <w:r>
+        <w:t xml:space="preserve">library(googlesheets)</w:t>
+      </w:r>
+      <w:r>
+        <w:t xml:space="preserve"> </w:t>
+      </w:r>
+      <w:r>
+        <w:t xml:space="preserve">library(dplyr)</w:t>
+      </w:r>
+    </w:p>
+    <w:p>
+      <w:pPr>
+        <w:pStyle w:val="BodyText"/>
+      </w:pPr>
+      <w:r>
+        <w:t xml:space="preserve">g1 &lt;- gs_title(</w:t>
+      </w:r>
+      <w:r>
+        <w:t xml:space="preserve">“</w:t>
+      </w:r>
+      <w:r>
+        <w:t xml:space="preserve">USE THIS! New Coding Frame - KMS</w:t>
+      </w:r>
+      <w:r>
+        <w:t xml:space="preserve">”</w:t>
+      </w:r>
+      <w:r>
+        <w:t xml:space="preserve">)</w:t>
+      </w:r>
+      <w:r>
+        <w:t xml:space="preserve"> </w:t>
+      </w:r>
+      <w:r>
+        <w:t xml:space="preserve">g2 &lt;- gs_title(</w:t>
+      </w:r>
+      <w:r>
+        <w:t xml:space="preserve">“</w:t>
+      </w:r>
+      <w:r>
+        <w:t xml:space="preserve">USE THIS! New Coding Frame - HM</w:t>
+      </w:r>
+      <w:r>
+        <w:t xml:space="preserve">”</w:t>
+      </w:r>
+      <w:r>
+        <w:t xml:space="preserve">)</w:t>
+      </w:r>
+      <w:r>
+        <w:t xml:space="preserve"> </w:t>
+      </w:r>
+      <w:r>
+        <w:t xml:space="preserve">g3 &lt;- gs_title(</w:t>
+      </w:r>
+      <w:r>
+        <w:t xml:space="preserve">“</w:t>
+      </w:r>
+      <w:r>
+        <w:t xml:space="preserve">USE THIS! New Coding Frame - KS</w:t>
+      </w:r>
+      <w:r>
+        <w:t xml:space="preserve">”</w:t>
+      </w:r>
+      <w:r>
+        <w:t xml:space="preserve">)</w:t>
+      </w:r>
+    </w:p>
+    <w:p>
+      <w:pPr>
+        <w:pStyle w:val="BodyText"/>
+      </w:pPr>
+      <w:r>
+        <w:t xml:space="preserve">d1 &lt;- gs_read(g1, ws = 1)</w:t>
+      </w:r>
+      <w:r>
+        <w:t xml:space="preserve"> </w:t>
+      </w:r>
+      <w:r>
+        <w:t xml:space="preserve">d2 &lt;- gs_read(g2, ws = 1)</w:t>
+      </w:r>
+      <w:r>
+        <w:t xml:space="preserve"> </w:t>
+      </w:r>
+      <w:r>
+        <w:t xml:space="preserve">d3 &lt;- gs_read(g3, ws = 1)</w:t>
+      </w:r>
+    </w:p>
+    <w:p>
+      <w:pPr>
+        <w:pStyle w:val="BodyText"/>
+      </w:pPr>
+      <w:r>
+        <w:t xml:space="preserve">d1 &lt;- dplyr::select(d1, program_name, response_date, signal_number, KMS_qual =</w:t>
+      </w:r>
+      <w:r>
+        <w:t xml:space="preserve"> </w:t>
+      </w:r>
+      <w:r>
+        <w:rPr>
+          <w:rStyle w:val="VerbatimChar"/>
+        </w:rPr>
+        <w:t xml:space="preserve">Qualitative Coding</w:t>
+      </w:r>
+      <w:r>
+        <w:t xml:space="preserve">)</w:t>
+      </w:r>
+      <w:r>
+        <w:t xml:space="preserve"> </w:t>
+      </w:r>
+      <w:r>
+        <w:t xml:space="preserve">d2 &lt;- dplyr::select(d2, program_name, response_date, signal_number, HM_qual =</w:t>
+      </w:r>
+      <w:r>
+        <w:t xml:space="preserve"> </w:t>
+      </w:r>
+      <w:r>
+        <w:rPr>
+          <w:rStyle w:val="VerbatimChar"/>
+        </w:rPr>
+        <w:t xml:space="preserve">Qualitative Coding</w:t>
+      </w:r>
+      <w:r>
+        <w:t xml:space="preserve">)</w:t>
+      </w:r>
+      <w:r>
+        <w:t xml:space="preserve"> </w:t>
+      </w:r>
+      <w:r>
+        <w:t xml:space="preserve">d3 &lt;- rename(d3, KLS_qual =</w:t>
+      </w:r>
+      <w:r>
+        <w:t xml:space="preserve"> </w:t>
+      </w:r>
+      <w:r>
+        <w:rPr>
+          <w:rStyle w:val="VerbatimChar"/>
+        </w:rPr>
+        <w:t xml:space="preserve">Qualitative Coding</w:t>
+      </w:r>
+      <w:r>
+        <w:t xml:space="preserve">)</w:t>
+      </w:r>
+    </w:p>
+    <w:p>
+      <w:pPr>
+        <w:pStyle w:val="BodyText"/>
+      </w:pPr>
+      <w:r>
+        <w:t xml:space="preserve">d3 &lt;- d3 %&gt;%</w:t>
+      </w:r>
+      <w:r>
+        <w:t xml:space="preserve"> </w:t>
+      </w:r>
+      <w:r>
+        <w:t xml:space="preserve">left_join(d2) %&gt;%</w:t>
+      </w:r>
+      <w:r>
+        <w:t xml:space="preserve"> </w:t>
+      </w:r>
+      <w:r>
+        <w:t xml:space="preserve">left_join(d1)</w:t>
+      </w:r>
+    </w:p>
+    <w:p>
+      <w:pPr>
+        <w:pStyle w:val="BodyText"/>
+      </w:pPr>
+      <w:r>
+        <w:t xml:space="preserve">d_proc &lt;- d3 %&gt;%</w:t>
+      </w:r>
+      <w:r>
+        <w:t xml:space="preserve"> </w:t>
+      </w:r>
+      <w:r>
+        <w:t xml:space="preserve">select(everything(), contains(</w:t>
+      </w:r>
+      <w:r>
+        <w:t xml:space="preserve">“</w:t>
+      </w:r>
+      <w:r>
+        <w:t xml:space="preserve">qual</w:t>
+      </w:r>
+      <w:r>
+        <w:t xml:space="preserve">”</w:t>
+      </w:r>
+      <w:r>
+        <w:t xml:space="preserve">), -</w:t>
+      </w:r>
+      <w:r>
+        <w:rPr>
+          <w:rStyle w:val="VerbatimChar"/>
+        </w:rPr>
+        <w:t xml:space="preserve">Josh notes</w:t>
+      </w:r>
+      <w:r>
+        <w:t xml:space="preserve">, -Initials)</w:t>
+      </w:r>
+    </w:p>
+    <w:p>
+      <w:pPr>
+        <w:pStyle w:val="Heading1"/>
+      </w:pPr>
+      <w:bookmarkStart w:id="79" w:name="d1i---dplyrpulld1-qualitative-codingd1_na"/>
+      <w:bookmarkEnd w:id="79"/>
+      <w:r>
+        <w:t xml:space="preserve">d1i &lt;- dplyr::pull(d1,</w:t>
+      </w:r>
+      <w:r>
+        <w:t xml:space="preserve"> </w:t>
+      </w:r>
+      <w:r>
+        <w:rPr>
+          <w:rStyle w:val="VerbatimChar"/>
+        </w:rPr>
+        <w:t xml:space="preserve">Qualitative Coding</w:t>
+      </w:r>
+      <w:r>
+        <w:t xml:space="preserve">)[!d1_na]</w:t>
+      </w:r>
+    </w:p>
+    <w:p>
+      <w:pPr>
+        <w:pStyle w:val="Heading1"/>
+      </w:pPr>
+      <w:bookmarkStart w:id="80" w:name="d2i---dplyrpulld2-qualitative-codingd2_na"/>
+      <w:bookmarkEnd w:id="80"/>
+      <w:r>
+        <w:t xml:space="preserve">d2i &lt;- dplyr::pull(d2,</w:t>
+      </w:r>
+      <w:r>
+        <w:t xml:space="preserve"> </w:t>
+      </w:r>
+      <w:r>
+        <w:rPr>
+          <w:rStyle w:val="VerbatimChar"/>
+        </w:rPr>
+        <w:t xml:space="preserve">Qualitative Coding</w:t>
+      </w:r>
+      <w:r>
+        <w:t xml:space="preserve">)[!d2_na]</w:t>
+      </w:r>
+    </w:p>
+    <w:p>
+      <w:pPr>
+        <w:pStyle w:val="Heading1"/>
+      </w:pPr>
+      <w:bookmarkStart w:id="81" w:name="d3i---dplyrpulld3-qualitative-codingd3_na"/>
+      <w:bookmarkEnd w:id="81"/>
+      <w:r>
+        <w:t xml:space="preserve">d3i &lt;- dplyr::pull(d3,</w:t>
+      </w:r>
+      <w:r>
+        <w:t xml:space="preserve"> </w:t>
+      </w:r>
+      <w:r>
+        <w:rPr>
+          <w:rStyle w:val="VerbatimChar"/>
+        </w:rPr>
+        <w:t xml:space="preserve">Qualitative Coding</w:t>
+      </w:r>
+      <w:r>
+        <w:t xml:space="preserve">)[!d3_na]</w:t>
+      </w:r>
+    </w:p>
+    <w:p>
+      <w:pPr>
+        <w:pStyle w:val="FirstParagraph"/>
+      </w:pPr>
+      <w:r>
+        <w:t xml:space="preserve">readr::write_csv(d_proc,</w:t>
+      </w:r>
+      <w:r>
+        <w:t xml:space="preserve"> </w:t>
+      </w:r>
+      <w:r>
+        <w:t xml:space="preserve">“</w:t>
+      </w:r>
+      <w:r>
+        <w:t xml:space="preserve">qual-coding.csv</w:t>
+      </w:r>
+      <w:r>
+        <w:t xml:space="preserve">”</w:t>
+      </w:r>
+      <w:r>
+        <w:t xml:space="preserve">)</w:t>
+      </w:r>
+    </w:p>
+    <w:p>
+      <w:pPr>
+        <w:pStyle w:val="SourceCode"/>
+      </w:pPr>
+      <w:r>
+        <w:rPr>
+          <w:rStyle w:val="VerbatimChar"/>
+        </w:rPr>
+        <w:t xml:space="preserve"/>
+      </w:r>
+      <w:r>
+        <w:br w:type="textWrapping"/>
+      </w:r>
+      <w:r>
+        <w:rPr>
+          <w:rStyle w:val="VerbatimChar"/>
+        </w:rPr>
+        <w:t xml:space="preserve"/>
+      </w:r>
+      <w:r>
+        <w:br w:type="textWrapping"/>
+      </w:r>
+      <w:r>
+        <w:rPr>
+          <w:rStyle w:val="VerbatimChar"/>
+        </w:rPr>
+        <w:t xml:space="preserve"/>
+      </w:r>
+      <w:r>
+        <w:br w:type="textWrapping"/>
+      </w:r>
+      <w:r>
+        <w:rPr>
+          <w:rStyle w:val="VerbatimChar"/>
+        </w:rPr>
         <w:t xml:space="preserve">To code the data, three research assistants were trained for approximately eight hours over four meetings. Then, each research assistant coded all of the segments associated with one of the videos. After the coding was complete, the three research assistants and I met to discuss how well the coding frame and potential sources of disagreement. Then, two coders coded every segment that was coded for at least one of the aspects of instructional support for work with data. This coding took around 75 hours of coding by the research assistants. After each program, the coders met to discuss potential issues that emerged throughout the coding, and to clarify how they applied the coding frame. As this was open-ended coding with the aim to provide greater detail and context for the findings associated with research questions #2 and #3, establishing reliability among the coders was not carried out. The coders sought to document a) the characteristics of instructional support for work with data and b) other aspects of the instructional context that impacts student work with data.</w:t>
       </w:r>
+      <w:r>
+        <w:br w:type="textWrapping"/>
+      </w:r>
+      <w:r>
+        <w:rPr>
+          <w:rStyle w:val="VerbatimChar"/>
+        </w:rPr>
+        <w:t xml:space="preserve"/>
+      </w:r>
+      <w:r>
+        <w:br w:type="textWrapping"/>
+      </w:r>
+      <w:r>
+        <w:rPr>
+          <w:rStyle w:val="VerbatimChar"/>
+        </w:rPr>
+        <w:t xml:space="preserve">Note that while the first of the two aspects focuses on the support provided by the instructor, the second aspect focuses on how students engage in work with data in ways that on occasion diverge (in ways productive and not productive in terms of student work with data) from what would be expected on the basis of the instructional support. This coding resulted in around three to four sentence notes associated with each segment from each of two raters. Then, I reviewed these notes with the aim to identify themes based on enriching and better understanding the findings for research questions #2-#4 and, beyond these findings, to better understand the nature of work with data in summer STEM programs.</w:t>
+      </w:r>
+      <w:r>
+        <w:br w:type="textWrapping"/>
+      </w:r>
+      <w:r>
+        <w:rPr>
+          <w:rStyle w:val="VerbatimChar"/>
+        </w:rPr>
+        <w:t xml:space="preserve"/>
+      </w:r>
+      <w:r>
+        <w:br w:type="textWrapping"/>
+      </w:r>
+      <w:r>
+        <w:rPr>
+          <w:rStyle w:val="VerbatimChar"/>
+        </w:rPr>
+        <w:t xml:space="preserve">### Affordances and constraints of summer STEM programs for work with data</w:t>
+      </w:r>
+      <w:r>
+        <w:br w:type="textWrapping"/>
+      </w:r>
+      <w:r>
+        <w:rPr>
+          <w:rStyle w:val="VerbatimChar"/>
+        </w:rPr>
+        <w:t xml:space="preserve"/>
+      </w:r>
+      <w:r>
+        <w:br w:type="textWrapping"/>
+      </w:r>
+      <w:r>
+        <w:rPr>
+          <w:rStyle w:val="VerbatimChar"/>
+        </w:rPr>
+        <w:t xml:space="preserve">Summer STEM program have affordances and constraints work with data. Thus, different from the previous theme that was focused on a study-related issue, this theme concerns differences in the nature of the instruction and learning opportunities that learners experienced as part of their time in the summer STME programs.</w:t>
+      </w:r>
+      <w:r>
+        <w:br w:type="textWrapping"/>
+      </w:r>
+      <w:r>
+        <w:rPr>
+          <w:rStyle w:val="VerbatimChar"/>
+        </w:rPr>
+        <w:t xml:space="preserve"/>
+      </w:r>
+      <w:r>
+        <w:br w:type="textWrapping"/>
+      </w:r>
+      <w:r>
+        <w:rPr>
+          <w:rStyle w:val="VerbatimChar"/>
+        </w:rPr>
+        <w:t xml:space="preserve">#### Affordances</w:t>
+      </w:r>
+      <w:r>
+        <w:br w:type="textWrapping"/>
+      </w:r>
+      <w:r>
+        <w:rPr>
+          <w:rStyle w:val="VerbatimChar"/>
+        </w:rPr>
+        <w:t xml:space="preserve"/>
+      </w:r>
+      <w:r>
+        <w:br w:type="textWrapping"/>
+      </w:r>
+      <w:r>
+        <w:rPr>
+          <w:rStyle w:val="VerbatimChar"/>
+        </w:rPr>
+        <w:t xml:space="preserve">Affordances included the community setting and the relevance of the program to youth's lives.</w:t>
+      </w:r>
+      <w:r>
+        <w:br w:type="textWrapping"/>
+      </w:r>
+      <w:r>
+        <w:rPr>
+          <w:rStyle w:val="VerbatimChar"/>
+        </w:rPr>
+        <w:t xml:space="preserve"/>
+      </w:r>
+      <w:r>
+        <w:br w:type="textWrapping"/>
+      </w:r>
+      <w:r>
+        <w:rPr>
+          <w:rStyle w:val="VerbatimChar"/>
+        </w:rPr>
+        <w:t xml:space="preserve">For example, in the *Marine Investigators*, youth participated in activities designed to help them understand water quality in their ecosystem. Youth collected trash from sites around their community (in different "districts") and then brought the trash and recyclable plastic back to the classroom. Then, the youth activity leaders asked students to figure out how much plastic enters local waterways. As a part of this activity, youth activity leaders asked students not only to determine the quantity of trash that entered the waterways, but asked students about *why* they used math in particular ways (i.e., adding the quantity of trash collected and then extrapolating from this quantity to the amount from across the entire city over the course of the year). This appeared to be a powerful activity, one that was coded as involving all five aspects of work with data according to the measures for instructional support for work with data; this type of activity seemed to suggest that instructional support for work with data may impact youth's engagement.</w:t>
+      </w:r>
+      <w:r>
+        <w:br w:type="textWrapping"/>
+      </w:r>
+      <w:r>
+        <w:rPr>
+          <w:rStyle w:val="VerbatimChar"/>
+        </w:rPr>
+        <w:t xml:space="preserve"/>
+      </w:r>
+      <w:r>
+        <w:br w:type="textWrapping"/>
+      </w:r>
+      <w:r>
+        <w:rPr>
+          <w:rStyle w:val="VerbatimChar"/>
+        </w:rPr>
+        <w:t xml:space="preserve">Another affordance concerned the relevance of the program to youth's lives. For example, in the *Building Mania* program, youth are involved in engineering design (i.e., identifying a problem and designing a solution), particularly around the use of simple machines. In a day in the classroom setting, youth are creating, testing, and revising catapults. In the next day, youth visit an area University, and are led in a discussion by a physicist who works with particle colliders. In this example, the expertise of the physicist, who explicitly mentions the benefits of engaging in the engineering design process and the importance of combining engineering to addressing problems (such as mitigating the damage of earthquakes), seems to be highly relevant to what youth are doing in their class. In these two days of class, youth are engaged in different aspects of work with data as indicated by the codes for instructional support for work with data (collecting data on the efficacy of their designs in the classroom day, and asking questions in the subsequent day, particularly); these seem to suggest, like the example of work work with data from the *Marine Investigators* program, affordances of work with data for summer STEM programs.</w:t>
+      </w:r>
+      <w:r>
+        <w:br w:type="textWrapping"/>
+      </w:r>
+      <w:r>
+        <w:rPr>
+          <w:rStyle w:val="VerbatimChar"/>
+        </w:rPr>
+        <w:t xml:space="preserve"/>
+      </w:r>
+      <w:r>
+        <w:br w:type="textWrapping"/>
+      </w:r>
+      <w:r>
+        <w:rPr>
+          <w:rStyle w:val="VerbatimChar"/>
+        </w:rPr>
+        <w:t xml:space="preserve">#### Constraints</w:t>
+      </w:r>
+      <w:r>
+        <w:br w:type="textWrapping"/>
+      </w:r>
+      <w:r>
+        <w:rPr>
+          <w:rStyle w:val="VerbatimChar"/>
+        </w:rPr>
+        <w:t xml:space="preserve"/>
+      </w:r>
+      <w:r>
+        <w:br w:type="textWrapping"/>
+      </w:r>
+      <w:r>
+        <w:rPr>
+          <w:rStyle w:val="VerbatimChar"/>
+        </w:rPr>
+        <w:t xml:space="preserve">Constraints included the challenge of linking activities as a part of a complete cycle of investigation and an emphasis on different aspects of work with data as part of programming.</w:t>
+      </w:r>
+      <w:r>
+        <w:br w:type="textWrapping"/>
+      </w:r>
+      <w:r>
+        <w:rPr>
+          <w:rStyle w:val="VerbatimChar"/>
+        </w:rPr>
+        <w:t xml:space="preserve"/>
+      </w:r>
+      <w:r>
+        <w:br w:type="textWrapping"/>
+      </w:r>
+      <w:r>
+        <w:rPr>
+          <w:rStyle w:val="VerbatimChar"/>
+        </w:rPr>
+        <w:t xml:space="preserve">Youth activity leaders faced challenges linking activities as part of a complete cycle of investigation. For example, in the *Ecosphere* program, youth collected water samples in the field. They then brought these samples to the classroom and tested the water, involving students in both collecting and, to a degree, generating data (by noting the pH levels of the water). However, later in the day, youth created a small-scale model (with inclined trays of dirt, rocks, and plants) of an ecosystem, in which they added food coloring to determine the impacts of chemicals and acid rain. Youth then interpreted and discussed these findings, but did not connect the discussion to the water samples youth collected and tested earlier. This activity presented an opportunity for deeper engagement, in which youth could interpret and communicate findings related to the state of the water in their ecosystem, but, instead, it was potentially limiting in terms of youth's engagement in work with data.</w:t>
+      </w:r>
+      <w:r>
+        <w:br w:type="textWrapping"/>
+      </w:r>
+      <w:r>
+        <w:rPr>
+          <w:rStyle w:val="VerbatimChar"/>
+        </w:rPr>
+        <w:t xml:space="preserve"/>
+      </w:r>
+      <w:r>
+        <w:br w:type="textWrapping"/>
+      </w:r>
+      <w:r>
+        <w:rPr>
+          <w:rStyle w:val="VerbatimChar"/>
+        </w:rPr>
+        <w:t xml:space="preserve">A theme related to the challenge of linking activities concerned what the programs focused on. For example, the mathematics-focused programs, such as the *Adventures in Mathematics* program, the youth activity leaders recognizing that youth had difficulty solving equations, used duct tape and a "hippity hoppity", building on an earlier activity in which youth considered what constituted a rate, on how many "hops" it would take someone to move from one end of the line of duct tape to the other; the youth activity leader than asked youth to consider how far they could move in one hop and to consider how they could find out many hops it would take, using a mathematical equation. In this activity, youth were supported to approach mathematics problem-solving in creative ways. However, apart from data modeling, other aspects of work with data were rarely present, and most of the data that youth worked with was provided by the teacher or considered in the abstract. Programs focused on science or engineering, similarly, emphasized other aspects of work with data: The science-focused programs (*Island Explorers*, *The Ecosphere*, and *Marine Investigators*) all emphasized collecting and generating data, but data, particularly the data collected or generated, was rarely modeled or interpreted. In the engineering-focused programs (*Uptown Architecture*, *Crazy Machines*, and *Dorchester House*, youth often collected data that resulted from their engineering designs, and communicated and interpreted their findings, but, did not generate data, and, accordingly, (and like the science-focused programs) did not model data as a regular part of their activities. This finding suggests that while work with data may have been common overall, different aspects of instructional support for work with data were emphasized to different degrees based on the focus of the program.</w:t>
+      </w:r>
+      <w:r>
+        <w:br w:type="textWrapping"/>
+      </w:r>
+      <w:r>
+        <w:rPr>
+          <w:rStyle w:val="VerbatimChar"/>
+        </w:rPr>
+        <w:t xml:space="preserve"/>
+      </w:r>
+      <w:r>
+        <w:br w:type="textWrapping"/>
+      </w:r>
+      <w:r>
+        <w:rPr>
+          <w:rStyle w:val="VerbatimChar"/>
+        </w:rPr>
+        <w:t xml:space="preserve">&lt;!-- A final constraint Regarding emphasizing outcomes other than the capacity to work with data, the programs emphasized outcomes such as youth's confidence in their learning, planning skills, and ability to collaborate. These outcomes are complimentary to building youth's ability to work with data, but at the same time, they meant that over the approximately four weeks of the program, limited time was dedicated to work with data ... Related, on occasion, youth demonstrated a reluctance to engage in what they perceived as "school" activities. --&gt;</w:t>
+      </w:r>
+      <w:r>
+        <w:br w:type="textWrapping"/>
+      </w:r>
+      <w:r>
+        <w:rPr>
+          <w:rStyle w:val="VerbatimChar"/>
+        </w:rPr>
+        <w:t xml:space="preserve"/>
+      </w:r>
+      <w:r>
+        <w:br w:type="textWrapping"/>
+      </w:r>
+      <w:r>
+        <w:rPr>
+          <w:rStyle w:val="VerbatimChar"/>
+        </w:rPr>
+        <w:t xml:space="preserve">### How instructional support for work with data was measured</w:t>
+      </w:r>
+      <w:r>
+        <w:br w:type="textWrapping"/>
+      </w:r>
+      <w:r>
+        <w:rPr>
+          <w:rStyle w:val="VerbatimChar"/>
+        </w:rPr>
+        <w:t xml:space="preserve"/>
+      </w:r>
+      <w:r>
+        <w:br w:type="textWrapping"/>
+      </w:r>
+      <w:r>
+        <w:rPr>
+          <w:rStyle w:val="VerbatimChar"/>
+        </w:rPr>
+        <w:t xml:space="preserve">This theme concerned how instructional support was measured and how this impacted the findings presented in research questions #2 and #3. As an example, in a video associated with a mathematics-focused activity in the Comunidad de Aprendizaje program, a youth activity leader is discussing with youth opportunities for them to market products that they developed to sell in their communities and highlighting the expense of creating the product, its sale price, and its potential process. In this example, observing data is coded, but this aspect of instructional support for work with data does not appear to be present. Considering the STEM-PQA code on which the code for making observations is based, this difference is possibly due to a distinction in what both codes are focused on. The STEM-PQA code is for *classifying or abstracting*, and its operationalization emphasizes staff supporting youth in linking concrete examples to principles, categories, or formulas. The conceptual definition of *making observations*, though, emphasizes watching and noticing what is happening with respect to the phenomena being investigated. In this case, the application of the STEM-PQA code was sensible, as the youth activity leader was connecting the products youth created to mathematical ideas (formulas) for how much they could expect to earn from the sale of their products; in terms of work with data, however, youth were not observing or noticing phenomena. This suggests that differences in how work with data was conceptualized and operationalized may lead, in some cases, to codes that do not reflect work with data accurately, and can lead to some findings that seem unexpected given what we know about the potential for work with data to be engaging to youth.</w:t>
+      </w:r>
+      <w:r>
+        <w:br w:type="textWrapping"/>
+      </w:r>
+      <w:r>
+        <w:rPr>
+          <w:rStyle w:val="VerbatimChar"/>
+        </w:rPr>
+        <w:t xml:space="preserve"/>
+      </w:r>
+      <w:r>
+        <w:br w:type="textWrapping"/>
+      </w:r>
+      <w:r>
+        <w:rPr>
+          <w:rStyle w:val="VerbatimChar"/>
+        </w:rPr>
+        <w:t xml:space="preserve">### Summary of Findings for Research Question #4</w:t>
+      </w:r>
+      <w:r>
+        <w:br w:type="textWrapping"/>
+      </w:r>
+      <w:r>
+        <w:rPr>
+          <w:rStyle w:val="VerbatimChar"/>
+        </w:rPr>
+        <w:t xml:space="preserve"/>
+      </w:r>
+      <w:r>
+        <w:br w:type="textWrapping"/>
+      </w:r>
+      <w:r>
+        <w:rPr>
+          <w:rStyle w:val="VerbatimChar"/>
+        </w:rPr>
+        <w:t xml:space="preserve">These findings focused on the affordances and constrained of work with data in summer STEM programs and how instructional support for work with data was measured. Broadly, the qualitative analysis suggested possible explanations for the findings for research questions #2 and #3. For these questions, little variability was found to exist at the momentary level, and the predictors at the momentary level (instructional support for work with data) and at the youth level (pre-interest, gender, and URM status) demonstrated modest relations with the profiles. These relations can be due to a variety of reasons, particularly 1) how the variables for the PECs and how instructional support for work with data is measured, and 2) how suitable of summer STEM programs for work with data. Accordingly, this analysis resulted in findings organized around the following two themes. The first theme concerned *affordances and constraints of summer STEM programs for work with data*. The second concerned *howinstructional support for work with data was measured*. Both are described in the remainder of this section. Another possible explanation related to whether PECs and the variables that make them up are appropriate outcomes, and how the PECS are measured, is an important question, but one that cannot readily be assessed from the video data that was analyzed; however, this topic is explored in the next chapter.</w:t>
+      </w:r>
+      <w:r>
+        <w:br w:type="textWrapping"/>
+      </w:r>
+      <w:r>
+        <w:rPr>
+          <w:rStyle w:val="VerbatimChar"/>
+        </w:rPr>
+        <w:t xml:space="preserve"/>
+      </w:r>
+      <w:r>
+        <w:br w:type="textWrapping"/>
+      </w:r>
+      <w:r>
+        <w:rPr>
+          <w:rStyle w:val="VerbatimChar"/>
+        </w:rPr>
+        <w:t xml:space="preserve">&lt;!--chapter:end:04-results.Rmd--&gt;</w:t>
+      </w:r>
+      <w:r>
+        <w:br w:type="textWrapping"/>
+      </w:r>
+      <w:r>
+        <w:rPr>
+          <w:rStyle w:val="VerbatimChar"/>
+        </w:rPr>
+        <w:t xml:space="preserve"/>
+      </w:r>
+      <w:r>
+        <w:br w:type="textWrapping"/>
+      </w:r>
+      <w:r>
+        <w:rPr>
+          <w:rStyle w:val="VerbatimChar"/>
+        </w:rPr>
+        <w:t xml:space="preserve"># Discussion</w:t>
+      </w:r>
+      <w:r>
+        <w:br w:type="textWrapping"/>
+      </w:r>
+      <w:r>
+        <w:rPr>
+          <w:rStyle w:val="VerbatimChar"/>
+        </w:rPr>
+        <w:t xml:space="preserve"/>
+      </w:r>
+      <w:r>
+        <w:br w:type="textWrapping"/>
+      </w:r>
+      <w:r>
+        <w:rPr>
+          <w:rStyle w:val="VerbatimChar"/>
+        </w:rPr>
+        <w:t xml:space="preserve">### Key Findings</w:t>
+      </w:r>
+      <w:r>
+        <w:br w:type="textWrapping"/>
+      </w:r>
+      <w:r>
+        <w:rPr>
+          <w:rStyle w:val="VerbatimChar"/>
+        </w:rPr>
+        <w:t xml:space="preserve"/>
+      </w:r>
+      <w:r>
+        <w:br w:type="textWrapping"/>
+      </w:r>
+      <w:r>
+        <w:rPr>
+          <w:rStyle w:val="VerbatimChar"/>
+        </w:rPr>
+        <w:t xml:space="preserve">##### The nature of engagement in summer STEM programs</w:t>
+      </w:r>
+      <w:r>
+        <w:br w:type="textWrapping"/>
+      </w:r>
+      <w:r>
+        <w:rPr>
+          <w:rStyle w:val="VerbatimChar"/>
+        </w:rPr>
+        <w:t xml:space="preserve"/>
+      </w:r>
+      <w:r>
+        <w:br w:type="textWrapping"/>
+      </w:r>
+      <w:r>
+        <w:rPr>
+          <w:rStyle w:val="VerbatimChar"/>
+        </w:rPr>
+        <w:t xml:space="preserve">We can identify profiles of engagement ...</w:t>
+      </w:r>
+      <w:r>
+        <w:br w:type="textWrapping"/>
+      </w:r>
+      <w:r>
+        <w:rPr>
+          <w:rStyle w:val="VerbatimChar"/>
+        </w:rPr>
+        <w:t xml:space="preserve"/>
+      </w:r>
+      <w:r>
+        <w:br w:type="textWrapping"/>
+      </w:r>
+      <w:r>
+        <w:rPr>
+          <w:rStyle w:val="VerbatimChar"/>
+        </w:rPr>
+        <w:t xml:space="preserve">##### What explains PECs</w:t>
+      </w:r>
+      <w:r>
+        <w:br w:type="textWrapping"/>
+      </w:r>
+      <w:r>
+        <w:rPr>
+          <w:rStyle w:val="VerbatimChar"/>
+        </w:rPr>
+        <w:t xml:space="preserve"/>
+      </w:r>
+      <w:r>
+        <w:br w:type="textWrapping"/>
+      </w:r>
+      <w:r>
+        <w:rPr>
+          <w:rStyle w:val="VerbatimChar"/>
+        </w:rPr>
+        <w:t xml:space="preserve">Engagement varies from moment-to-moment ...</w:t>
+      </w:r>
+      <w:r>
+        <w:br w:type="textWrapping"/>
+      </w:r>
+      <w:r>
+        <w:rPr>
+          <w:rStyle w:val="VerbatimChar"/>
+        </w:rPr>
+        <w:t xml:space="preserve"/>
+      </w:r>
+      <w:r>
+        <w:br w:type="textWrapping"/>
+      </w:r>
+      <w:r>
+        <w:rPr>
+          <w:rStyle w:val="VerbatimChar"/>
+        </w:rPr>
+        <w:t xml:space="preserve">##### Summer STEM programs as a context for work with data</w:t>
+      </w:r>
+      <w:r>
+        <w:br w:type="textWrapping"/>
+      </w:r>
+      <w:r>
+        <w:rPr>
+          <w:rStyle w:val="VerbatimChar"/>
+        </w:rPr>
+        <w:t xml:space="preserve"/>
+      </w:r>
+      <w:r>
+        <w:br w:type="textWrapping"/>
+      </w:r>
+      <w:r>
+        <w:rPr>
+          <w:rStyle w:val="VerbatimChar"/>
+        </w:rPr>
+        <w:t xml:space="preserve">### Limitations of the Study</w:t>
+      </w:r>
+      <w:r>
+        <w:br w:type="textWrapping"/>
+      </w:r>
+      <w:r>
+        <w:rPr>
+          <w:rStyle w:val="VerbatimChar"/>
+        </w:rPr>
+        <w:t xml:space="preserve"/>
+      </w:r>
+      <w:r>
+        <w:br w:type="textWrapping"/>
+      </w:r>
+      <w:r>
+        <w:rPr>
+          <w:rStyle w:val="VerbatimChar"/>
+        </w:rPr>
+        <w:t xml:space="preserve">##### Measurement issues</w:t>
+      </w:r>
+      <w:r>
+        <w:br w:type="textWrapping"/>
+      </w:r>
+      <w:r>
+        <w:rPr>
+          <w:rStyle w:val="VerbatimChar"/>
+        </w:rPr>
+        <w:t xml:space="preserve"/>
+      </w:r>
+      <w:r>
+        <w:br w:type="textWrapping"/>
+      </w:r>
+      <w:r>
+        <w:rPr>
+          <w:rStyle w:val="VerbatimChar"/>
+        </w:rPr>
+        <w:t xml:space="preserve">How instructional support for work with data was measured seems to have been an issue, given the qualitative coding ...</w:t>
+      </w:r>
+      <w:r>
+        <w:br w:type="textWrapping"/>
+      </w:r>
+      <w:r>
+        <w:rPr>
+          <w:rStyle w:val="VerbatimChar"/>
+        </w:rPr>
+        <w:t xml:space="preserve"/>
+      </w:r>
+      <w:r>
+        <w:br w:type="textWrapping"/>
+      </w:r>
+      <w:r>
+        <w:rPr>
+          <w:rStyle w:val="VerbatimChar"/>
+        </w:rPr>
+        <w:t xml:space="preserve">##### Context issues</w:t>
+      </w:r>
+      <w:r>
+        <w:br w:type="textWrapping"/>
+      </w:r>
+      <w:r>
+        <w:rPr>
+          <w:rStyle w:val="VerbatimChar"/>
+        </w:rPr>
+        <w:t xml:space="preserve"/>
+      </w:r>
+      <w:r>
+        <w:br w:type="textWrapping"/>
+      </w:r>
+      <w:r>
+        <w:rPr>
+          <w:rStyle w:val="VerbatimChar"/>
+        </w:rPr>
+        <w:t xml:space="preserve">These programs were not designed to support work with data ...</w:t>
+      </w:r>
+      <w:r>
+        <w:br w:type="textWrapping"/>
+      </w:r>
+      <w:r>
+        <w:rPr>
+          <w:rStyle w:val="VerbatimChar"/>
+        </w:rPr>
+        <w:t xml:space="preserve"/>
+      </w:r>
+      <w:r>
+        <w:br w:type="textWrapping"/>
+      </w:r>
+      <w:r>
+        <w:rPr>
+          <w:rStyle w:val="VerbatimChar"/>
+        </w:rPr>
+        <w:t xml:space="preserve">### Recommendations for Future Research</w:t>
+      </w:r>
+      <w:r>
+        <w:br w:type="textWrapping"/>
+      </w:r>
+      <w:r>
+        <w:rPr>
+          <w:rStyle w:val="VerbatimChar"/>
+        </w:rPr>
+        <w:t xml:space="preserve"/>
+      </w:r>
+      <w:r>
+        <w:br w:type="textWrapping"/>
+      </w:r>
+      <w:r>
+        <w:rPr>
+          <w:rStyle w:val="VerbatimChar"/>
+        </w:rPr>
+        <w:t xml:space="preserve">##### Explore work with data in settings designed to support it</w:t>
+      </w:r>
+      <w:r>
+        <w:br w:type="textWrapping"/>
+      </w:r>
+      <w:r>
+        <w:rPr>
+          <w:rStyle w:val="VerbatimChar"/>
+        </w:rPr>
+        <w:t xml:space="preserve"/>
+      </w:r>
+      <w:r>
+        <w:br w:type="textWrapping"/>
+      </w:r>
+      <w:r>
+        <w:rPr>
+          <w:rStyle w:val="VerbatimChar"/>
+        </w:rPr>
+        <w:t xml:space="preserve">There are increasingly "data camps" ...</w:t>
+      </w:r>
+      <w:r>
+        <w:br w:type="textWrapping"/>
+      </w:r>
+      <w:r>
+        <w:rPr>
+          <w:rStyle w:val="VerbatimChar"/>
+        </w:rPr>
+        <w:t xml:space="preserve"/>
+      </w:r>
+      <w:r>
+        <w:br w:type="textWrapping"/>
+      </w:r>
+      <w:r>
+        <w:rPr>
+          <w:rStyle w:val="VerbatimChar"/>
+        </w:rPr>
+        <w:t xml:space="preserve">##### Measure student work with data as well as instructional support for work with data</w:t>
+      </w:r>
+      <w:r>
+        <w:br w:type="textWrapping"/>
+      </w:r>
+      <w:r>
+        <w:rPr>
+          <w:rStyle w:val="VerbatimChar"/>
+        </w:rPr>
+        <w:t xml:space="preserve"/>
+      </w:r>
+      <w:r>
+        <w:br w:type="textWrapping"/>
+      </w:r>
+      <w:r>
+        <w:rPr>
+          <w:rStyle w:val="VerbatimChar"/>
+        </w:rPr>
+        <w:t xml:space="preserve">Measuring what students do in addition to what teachers do is important ...</w:t>
+      </w:r>
+      <w:r>
+        <w:br w:type="textWrapping"/>
+      </w:r>
+      <w:r>
+        <w:rPr>
+          <w:rStyle w:val="VerbatimChar"/>
+        </w:rPr>
+        <w:t xml:space="preserve"/>
+      </w:r>
+      <w:r>
+        <w:br w:type="textWrapping"/>
+      </w:r>
+      <w:r>
+        <w:rPr>
+          <w:rStyle w:val="VerbatimChar"/>
+        </w:rPr>
+        <w:t xml:space="preserve">##### Explore changes in longer-term outcomes</w:t>
+      </w:r>
+      <w:r>
+        <w:br w:type="textWrapping"/>
+      </w:r>
+      <w:r>
+        <w:rPr>
+          <w:rStyle w:val="VerbatimChar"/>
+        </w:rPr>
+        <w:t xml:space="preserve"/>
+      </w:r>
+      <w:r>
+        <w:br w:type="textWrapping"/>
+      </w:r>
+      <w:r>
+        <w:rPr>
+          <w:rStyle w:val="VerbatimChar"/>
+        </w:rPr>
+        <w:t xml:space="preserve">Changes in longer-term outcomes, such as future plans and goals, are an important goal for summer STEM educators and other stakeholders in such programs ...</w:t>
+      </w:r>
+      <w:r>
+        <w:br w:type="textWrapping"/>
+      </w:r>
+      <w:r>
+        <w:rPr>
+          <w:rStyle w:val="VerbatimChar"/>
+        </w:rPr>
+        <w:t xml:space="preserve"/>
+      </w:r>
+      <w:r>
+        <w:br w:type="textWrapping"/>
+      </w:r>
+      <w:r>
+        <w:rPr>
+          <w:rStyle w:val="VerbatimChar"/>
+        </w:rPr>
+        <w:t xml:space="preserve">### Implications for Practice</w:t>
+      </w:r>
+      <w:r>
+        <w:br w:type="textWrapping"/>
+      </w:r>
+      <w:r>
+        <w:rPr>
+          <w:rStyle w:val="VerbatimChar"/>
+        </w:rPr>
+        <w:t xml:space="preserve"/>
+      </w:r>
+      <w:r>
+        <w:br w:type="textWrapping"/>
+      </w:r>
+      <w:r>
+        <w:rPr>
+          <w:rStyle w:val="VerbatimChar"/>
+        </w:rPr>
+        <w:t xml:space="preserve">##### Engage students in complete cycles of investigation</w:t>
+      </w:r>
+      <w:r>
+        <w:br w:type="textWrapping"/>
+      </w:r>
+      <w:r>
+        <w:rPr>
+          <w:rStyle w:val="VerbatimChar"/>
+        </w:rPr>
+        <w:t xml:space="preserve"/>
+      </w:r>
+      <w:r>
+        <w:br w:type="textWrapping"/>
+      </w:r>
+      <w:r>
+        <w:rPr>
+          <w:rStyle w:val="VerbatimChar"/>
+        </w:rPr>
+        <w:t xml:space="preserve">##### Support engagement in specific moments</w:t>
+      </w:r>
+      <w:r>
+        <w:br w:type="textWrapping"/>
+      </w:r>
+      <w:r>
+        <w:rPr>
+          <w:rStyle w:val="VerbatimChar"/>
+        </w:rPr>
+        <w:t xml:space="preserve"/>
+      </w:r>
+      <w:r>
+        <w:br w:type="textWrapping"/>
+      </w:r>
+      <w:r>
+        <w:rPr>
+          <w:rStyle w:val="VerbatimChar"/>
+        </w:rPr>
+        <w:t xml:space="preserve">Viewing engagement in work with data in terms of engagement can help us to build the knowledge base around key data analytic practices for learners. In STEM settings, being engaged predicts key learning-related outcomes (Sinatra et al., 2015). As a consequence, what learners are thinking, feeling, and doing while engaged in work with data, and how challenged or good at data doing any or all of the aspects of work with data they perceive themselves to be, may important predictors of key outcomes and learners’ preparation for future learning (Bransford &amp; Schwartz, 1999), especially for learning in data-rich areas of studies and occupations, such as data science. Engaging in work with data may also prepare learners to think of, understand, and take action based on data in their day-to-day lives.</w:t>
+      </w:r>
+      <w:r>
+        <w:br w:type="textWrapping"/>
+      </w:r>
+      <w:r>
+        <w:rPr>
+          <w:rStyle w:val="VerbatimChar"/>
+        </w:rPr>
+        <w:t xml:space="preserve"/>
+      </w:r>
+      <w:r>
+        <w:br w:type="textWrapping"/>
+      </w:r>
+      <w:r>
+        <w:rPr>
+          <w:rStyle w:val="VerbatimChar"/>
+        </w:rPr>
+        <w:t xml:space="preserve">\newpage</w:t>
+      </w:r>
+      <w:r>
+        <w:br w:type="textWrapping"/>
+      </w:r>
+      <w:r>
+        <w:rPr>
+          <w:rStyle w:val="VerbatimChar"/>
+        </w:rPr>
+        <w:t xml:space="preserve"/>
+      </w:r>
+      <w:r>
+        <w:br w:type="textWrapping"/>
+      </w:r>
+      <w:r>
+        <w:rPr>
+          <w:rStyle w:val="VerbatimChar"/>
+        </w:rPr>
+        <w:t xml:space="preserve">&lt;!--chapter:end:05-discussion.Rmd--&gt;</w:t>
+      </w:r>
+      <w:r>
+        <w:br w:type="textWrapping"/>
+      </w:r>
+      <w:r>
+        <w:rPr>
+          <w:rStyle w:val="VerbatimChar"/>
+        </w:rPr>
+        <w:t xml:space="preserve"/>
+      </w:r>
+      <w:r>
+        <w:br w:type="textWrapping"/>
+      </w:r>
+      <w:r>
+        <w:rPr>
+          <w:rStyle w:val="VerbatimChar"/>
+        </w:rPr>
+        <w:t xml:space="preserve"># References</w:t>
+      </w:r>
+      <w:r>
+        <w:br w:type="textWrapping"/>
+      </w:r>
+      <w:r>
+        <w:rPr>
+          <w:rStyle w:val="VerbatimChar"/>
+        </w:rPr>
+        <w:t xml:space="preserve"/>
+      </w:r>
+      <w:r>
+        <w:br w:type="textWrapping"/>
+      </w:r>
+      <w:r>
+        <w:rPr>
+          <w:rStyle w:val="VerbatimChar"/>
+        </w:rPr>
+        <w:t xml:space="preserve">\setlength{\parindent}{-0.5in}</w:t>
+      </w:r>
+      <w:r>
+        <w:br w:type="textWrapping"/>
+      </w:r>
+      <w:r>
+        <w:rPr>
+          <w:rStyle w:val="VerbatimChar"/>
+        </w:rPr>
+        <w:t xml:space="preserve">\setlength{\leftskip}{0.5in}</w:t>
+      </w:r>
+      <w:r>
+        <w:br w:type="textWrapping"/>
+      </w:r>
+      <w:r>
+        <w:rPr>
+          <w:rStyle w:val="VerbatimChar"/>
+        </w:rPr>
+        <w:t xml:space="preserve"/>
+      </w:r>
+      <w:r>
+        <w:br w:type="textWrapping"/>
+      </w:r>
+      <w:r>
+        <w:rPr>
+          <w:rStyle w:val="VerbatimChar"/>
+        </w:rPr>
+        <w:t xml:space="preserve">Akiva, T. (2005). Turning training into results: The new youth program quality assessment. High/Scope Resource, 24(2), 21-24.  </w:t>
+      </w:r>
+      <w:r>
+        <w:br w:type="textWrapping"/>
+      </w:r>
+      <w:r>
+        <w:rPr>
+          <w:rStyle w:val="VerbatimChar"/>
+        </w:rPr>
+        <w:t xml:space="preserve">Bergman, L. R., &amp; Magnusson, D. (1997). A person-oriented approach in research on developmental psychopathology. Development and psychopathology, 9(2), 291-319.  </w:t>
+      </w:r>
+      <w:r>
+        <w:br w:type="textWrapping"/>
+      </w:r>
+      <w:r>
+        <w:rPr>
+          <w:rStyle w:val="VerbatimChar"/>
+        </w:rPr>
+        <w:t xml:space="preserve">Bergman, L. R., Magnusson, D., &amp; El Khouri, B. M. (2003). Studying individual development in an interindividual context: A person-oriented approach. Psychology Press.  </w:t>
+      </w:r>
+      <w:r>
+        <w:br w:type="textWrapping"/>
+      </w:r>
+      <w:r>
+        <w:rPr>
+          <w:rStyle w:val="VerbatimChar"/>
+        </w:rPr>
+        <w:t xml:space="preserve">Berland, L. K., Schwarz, C. V., Krist, C., Kenyon, L., Lo, A. S., &amp; Reiser, B. J. (2016). Epistemologies in practice: Making scientific practices meaningful for students. Journal of Research in Science Teaching, 53(7), 1082-1112.  </w:t>
+      </w:r>
+      <w:r>
+        <w:br w:type="textWrapping"/>
+      </w:r>
+      <w:r>
+        <w:rPr>
+          <w:rStyle w:val="VerbatimChar"/>
+        </w:rPr>
+        <w:t xml:space="preserve">Bielik, T., &amp; Yarden, A. (2016). Promoting the asking of research questions in a high-school biotechnology inquiry-oriented program. International Journal of STEM Education, 3(1), 15.  </w:t>
+      </w:r>
+      <w:r>
+        <w:br w:type="textWrapping"/>
+      </w:r>
+      <w:r>
+        <w:rPr>
+          <w:rStyle w:val="VerbatimChar"/>
+        </w:rPr>
+        <w:t xml:space="preserve">Breckenridge, J. N. (2000). Validating cluster analysis: Consistent replication and symmetry. Multivariate Behavioral Research, 35(2), 261-285.  </w:t>
+      </w:r>
+      <w:r>
+        <w:br w:type="textWrapping"/>
+      </w:r>
+      <w:r>
+        <w:rPr>
+          <w:rStyle w:val="VerbatimChar"/>
+        </w:rPr>
+        <w:t xml:space="preserve">Bystydzienski, J. M., Eisenhart, M., &amp; Bruning, M. (2015). High school is not too late: Developing girls’ interest and engagement in engineering careers. Career Development Quarterly, 63(1), 88–95.   http://doi.org/10.1002/j.2161-0045.2015.00097.x</w:t>
+      </w:r>
+      <w:r>
+        <w:br w:type="textWrapping"/>
+      </w:r>
+      <w:r>
+        <w:rPr>
+          <w:rStyle w:val="VerbatimChar"/>
+        </w:rPr>
+        <w:t xml:space="preserve">Cohen, J. (1992). A power primer. Psychological Bulletin, 112(1), 155.  </w:t>
+      </w:r>
+      <w:r>
+        <w:br w:type="textWrapping"/>
+      </w:r>
+      <w:r>
+        <w:rPr>
+          <w:rStyle w:val="VerbatimChar"/>
+        </w:rPr>
+        <w:t xml:space="preserve">National Governors Association Center for Best Practices, Council of Chief State School Officers. (2010). Common Core State Standards for Mathematics. Washington, DC: National Governors Association Center for Best Practices and the Council of Chief State School Officers.  </w:t>
+      </w:r>
+      <w:r>
+        <w:br w:type="textWrapping"/>
+      </w:r>
+      <w:r>
+        <w:rPr>
+          <w:rStyle w:val="VerbatimChar"/>
+        </w:rPr>
+        <w:t xml:space="preserve">Corpus, J. H., &amp; Wormington, S. V. (2014). Profiles of intrinsic and extrinsic motivations in elementary school: A longitudinal analysis. The Journal of Experimental Education, 82(4), 480-501.  </w:t>
+      </w:r>
+      <w:r>
+        <w:br w:type="textWrapping"/>
+      </w:r>
+      <w:r>
+        <w:rPr>
+          <w:rStyle w:val="VerbatimChar"/>
+        </w:rPr>
+        <w:t xml:space="preserve">Csikszentmihalyi, M. (1990). Flow: The psychology of optimal performance. Cambridge, England: Cambridge University Press.  </w:t>
+      </w:r>
+      <w:r>
+        <w:br w:type="textWrapping"/>
+      </w:r>
+      <w:r>
+        <w:rPr>
+          <w:rStyle w:val="VerbatimChar"/>
+        </w:rPr>
+        <w:t xml:space="preserve">Csikszentmihalyi, M. (1997). Finding flow: The psychology of engagement with everyday life. New York, NY: Basic Books.  </w:t>
+      </w:r>
+      <w:r>
+        <w:br w:type="textWrapping"/>
+      </w:r>
+      <w:r>
+        <w:rPr>
+          <w:rStyle w:val="VerbatimChar"/>
+        </w:rPr>
+        <w:t xml:space="preserve">Creswell, J. W., Plano Clark, V. L., Gutmann, M. L., &amp; Hanson, W. E. (2003). Advanced mixed methods research designs. In A. Tashakkori &amp; C. Teddlie (Eds.), Handbook of mixed methods in social and behavioral research (pp. 209–240). Thousand Oaks, CA: Sage.  </w:t>
+      </w:r>
+      <w:r>
+        <w:br w:type="textWrapping"/>
+      </w:r>
+      <w:r>
+        <w:rPr>
+          <w:rStyle w:val="VerbatimChar"/>
+        </w:rPr>
+        <w:t xml:space="preserve">English, L. D. (2012). Data modelling with first-grade students. Educational Studies in Mathematics, 81(1), 15-30.  </w:t>
+      </w:r>
+      <w:r>
+        <w:br w:type="textWrapping"/>
+      </w:r>
+      <w:r>
+        <w:rPr>
+          <w:rStyle w:val="VerbatimChar"/>
+        </w:rPr>
+        <w:t xml:space="preserve">Finzer, W. (2013). The data science education dilemma. Technology Innovations in Statistics Education, 7(2), p. 1-9.  </w:t>
+      </w:r>
+      <w:r>
+        <w:br w:type="textWrapping"/>
+      </w:r>
+      <w:r>
+        <w:rPr>
+          <w:rStyle w:val="VerbatimChar"/>
+        </w:rPr>
+        <w:t xml:space="preserve">Forum for Youth Investment. (2012). Youth Program Quality Assessment. Washington, DC: The Forum for Youth Investment</w:t>
+      </w:r>
+      <w:r>
+        <w:br w:type="textWrapping"/>
+      </w:r>
+      <w:r>
+        <w:rPr>
+          <w:rStyle w:val="VerbatimChar"/>
+        </w:rPr>
+        <w:t xml:space="preserve">Franklin, C., Kader, G., Mewborn, D., Moreno, J., Peck, R., Perry, M., &amp; Scheaffer, R. (2007). Guidelines for assessment and instruction in statistics education (GAISE) report. Alexandria, VA: American Statistical Association.  </w:t>
+      </w:r>
+      <w:r>
+        <w:br w:type="textWrapping"/>
+      </w:r>
+      <w:r>
+        <w:rPr>
+          <w:rStyle w:val="VerbatimChar"/>
+        </w:rPr>
+        <w:t xml:space="preserve">Fredricks, J. A., &amp; McColskey, W. (2012). The measurement of student engagement: A comparative analysis of various methods and student self-report instruments. In S. L. Christenson, A. L. Reschly, &amp; C. Wylie (Eds.), The handbook of research on student engagement (pp. 763–782). New York: Springer Science. https://doi.org/10.1007/978-1-4614-2018-7_37  </w:t>
+      </w:r>
+      <w:r>
+        <w:br w:type="textWrapping"/>
+      </w:r>
+      <w:r>
+        <w:rPr>
+          <w:rStyle w:val="VerbatimChar"/>
+        </w:rPr>
+        <w:t xml:space="preserve">Fredricks, J. A., Blumenfeld, P. C., &amp; Paris, A. H. (2004). School engagement: Potential of the concept, state of the evidence. Review of Educational Research, 74(1), 59-109.  </w:t>
+      </w:r>
+      <w:r>
+        <w:br w:type="textWrapping"/>
+      </w:r>
+      <w:r>
+        <w:rPr>
+          <w:rStyle w:val="VerbatimChar"/>
+        </w:rPr>
+        <w:t xml:space="preserve">Fredricks, J. A., Filsecker, M., &amp; Lawson, M. A. (2016). Student engagement, context, and adjustment: Addressing definitional, measurement, and methodological issues. Learning &amp; Instruction, 43, 1-4.  </w:t>
+      </w:r>
+      <w:r>
+        <w:br w:type="textWrapping"/>
+      </w:r>
+      <w:r>
+        <w:rPr>
+          <w:rStyle w:val="VerbatimChar"/>
+        </w:rPr>
+        <w:t xml:space="preserve">Gelman, S. A., &amp; Markman, E. M. (1987). Young children's inductions from natural kinds: The role of categories and appearances. Child Development, 58(6), 1532-1541.  </w:t>
+      </w:r>
+      <w:r>
+        <w:br w:type="textWrapping"/>
+      </w:r>
+      <w:r>
+        <w:rPr>
+          <w:rStyle w:val="VerbatimChar"/>
+        </w:rPr>
+        <w:t xml:space="preserve">Gopnik, A., &amp; Sobel, D. M. (2000). Detecting blickets: How young children use information about novel causal powers in categorization and induction. Child Development, 71(5), 1205-1222.  </w:t>
+      </w:r>
+      <w:r>
+        <w:br w:type="textWrapping"/>
+      </w:r>
+      <w:r>
+        <w:rPr>
+          <w:rStyle w:val="VerbatimChar"/>
+        </w:rPr>
+        <w:t xml:space="preserve">Gopnik, A., Sobel, D. M., Schulz, L. E., &amp; Glymour, C. (2001). Causal learning mechanisms in very young children: two-, three-, and four-year-olds infer causal relations from patterns of variation and covariation. Developmental Psychology, 37(5), 620.  </w:t>
+      </w:r>
+      <w:r>
+        <w:br w:type="textWrapping"/>
+      </w:r>
+      <w:r>
+        <w:rPr>
+          <w:rStyle w:val="VerbatimChar"/>
+        </w:rPr>
+        <w:t xml:space="preserve">Greene, B. A. (2015). Measuring cognitive engagement with self-report scales: Reflections from over 20 years of research. Educational Psychologist, 50(1), 14-30.  </w:t>
+      </w:r>
+      <w:r>
+        <w:br w:type="textWrapping"/>
+      </w:r>
+      <w:r>
+        <w:rPr>
+          <w:rStyle w:val="VerbatimChar"/>
+        </w:rPr>
+        <w:t xml:space="preserve">Greene, K. M., Lee, B., Constance, N., &amp; Hynes, K. (2013). Examining youth and program predictors of engagement in out-of-school time programs. Journal of Youth and Adolescence, 42(10), 1557-1572.  </w:t>
+      </w:r>
+      <w:r>
+        <w:br w:type="textWrapping"/>
+      </w:r>
+      <w:r>
+        <w:rPr>
+          <w:rStyle w:val="VerbatimChar"/>
+        </w:rPr>
+        <w:t xml:space="preserve">Hancock, C., Kaput, J. J., &amp; Goldsmith, L. T. (1992). Authentic inquiry with data: Critical barriers to classroom implementation. Educational Psychologist, 27(3), 337-364.  </w:t>
+      </w:r>
+      <w:r>
+        <w:br w:type="textWrapping"/>
+      </w:r>
+      <w:r>
+        <w:rPr>
+          <w:rStyle w:val="VerbatimChar"/>
+        </w:rPr>
+        <w:t xml:space="preserve">Harring, J. R., &amp; Hodis, F. A. (2016). Mixture modeling: Applications in educational psychology. Educational Psychologist, 51(3-4), 354-367.  </w:t>
+      </w:r>
+      <w:r>
+        <w:br w:type="textWrapping"/>
+      </w:r>
+      <w:r>
+        <w:rPr>
+          <w:rStyle w:val="VerbatimChar"/>
+        </w:rPr>
+        <w:t xml:space="preserve">Hasson, E., &amp; Yarden, A. (2012). Separating the research question from the laboratory techniques: Advancing high‐school biology teachers' ability to ask research questions. Journal of Research in Science Teaching, 49(10), 1296-1320.  </w:t>
+      </w:r>
+      <w:r>
+        <w:br w:type="textWrapping"/>
+      </w:r>
+      <w:r>
+        <w:rPr>
+          <w:rStyle w:val="VerbatimChar"/>
+        </w:rPr>
+        <w:t xml:space="preserve">Hayenga, A. O., &amp; Corpus, J. H. (2010). Profiles of intrinsic and extrinsic motivations: A person-centered approach to motivation and achievement in middle school. Motivation and Emotion, 34(4), 371-383.  </w:t>
+      </w:r>
+      <w:r>
+        <w:br w:type="textWrapping"/>
+      </w:r>
+      <w:r>
+        <w:rPr>
+          <w:rStyle w:val="VerbatimChar"/>
+        </w:rPr>
+        <w:t xml:space="preserve">Hektner, J. M., Schmidt, J. A., &amp; Csikszentmihalyi, M. (2007). Experience sampling method: Measuring the quality of everyday life. Sage.  </w:t>
+      </w:r>
+      <w:r>
+        <w:br w:type="textWrapping"/>
+      </w:r>
+      <w:r>
+        <w:rPr>
+          <w:rStyle w:val="VerbatimChar"/>
+        </w:rPr>
+        <w:t xml:space="preserve">Jahnukainen, M. (2010). Extreme cases. Encyclopedia of Case Study Research. Thousand Oaks, CA: Sage.</w:t>
+      </w:r>
+      <w:r>
+        <w:br w:type="textWrapping"/>
+      </w:r>
+      <w:r>
+        <w:rPr>
+          <w:rStyle w:val="VerbatimChar"/>
+        </w:rPr>
+        <w:t xml:space="preserve">Konold, C., &amp; Pollatsek, A. (2002). Data analysis as the search for signals in noisy processes. Journal for Research in Mathematics Education, 33(4), 259-289.  </w:t>
+      </w:r>
+      <w:r>
+        <w:br w:type="textWrapping"/>
+      </w:r>
+      <w:r>
+        <w:rPr>
+          <w:rStyle w:val="VerbatimChar"/>
+        </w:rPr>
+        <w:t xml:space="preserve">Lauer, P. A., Akiba, M., Wilkerson, S. B., Apthorp, H. S., Snow, D., &amp; Martin-Glenn, M. L. (2006). Out-of-school-time programs: A meta-analysis of effects for at-risk students. Review of educational research, 76(2), 275-313.  </w:t>
+      </w:r>
+      <w:r>
+        <w:br w:type="textWrapping"/>
+      </w:r>
+      <w:r>
+        <w:rPr>
+          <w:rStyle w:val="VerbatimChar"/>
+        </w:rPr>
+        <w:t xml:space="preserve">Lee, H. S., Angotti, R. L., &amp; Tarr, J. E. (2010). Making comparisons between observed data and expected outcomes: students’ informal hypothesis testing with probability simulation tools. Statistics Education Research Journal, 9(1), 68-96.  </w:t>
+      </w:r>
+      <w:r>
+        <w:br w:type="textWrapping"/>
+      </w:r>
+      <w:r>
+        <w:rPr>
+          <w:rStyle w:val="VerbatimChar"/>
+        </w:rPr>
+        <w:t xml:space="preserve">Lee, H., &amp; Hollebrands, K. (2008). Preparing to teach mathematics with technology: An integrated approach to developing technological pedagogical content knowledge. Contemporary Issues in Technology and Teacher Education, 8(4), 326-341.  </w:t>
+      </w:r>
+      <w:r>
+        <w:br w:type="textWrapping"/>
+      </w:r>
+      <w:r>
+        <w:rPr>
+          <w:rStyle w:val="VerbatimChar"/>
+        </w:rPr>
+        <w:t xml:space="preserve">Lehrer, R., &amp; Romberg, T. (1996). Exploring children's data modeling. Cognition and Instruction, 14(1), 69-108.  </w:t>
+      </w:r>
+      <w:r>
+        <w:br w:type="textWrapping"/>
+      </w:r>
+      <w:r>
+        <w:rPr>
+          <w:rStyle w:val="VerbatimChar"/>
+        </w:rPr>
+        <w:t xml:space="preserve">Lehrer, R., &amp; Schauble, L. (2004). Modeling natural variation through distribution. American Educational Research Journal, 41(3), 635-679.  </w:t>
+      </w:r>
+      <w:r>
+        <w:br w:type="textWrapping"/>
+      </w:r>
+      <w:r>
+        <w:rPr>
+          <w:rStyle w:val="VerbatimChar"/>
+        </w:rPr>
+        <w:t xml:space="preserve">Lehrer, R. &amp; Schauble, L. (2015). Developing scientific thinking. In L. S. Liben &amp; U. Müller (Eds.), Cognitive processes. Handbook of child psychology and developmental science (Vol. 2, 7th ed., pp. 671-174). Hoboken, NJ: Wiley.  </w:t>
+      </w:r>
+      <w:r>
+        <w:br w:type="textWrapping"/>
+      </w:r>
+      <w:r>
+        <w:rPr>
+          <w:rStyle w:val="VerbatimChar"/>
+        </w:rPr>
+        <w:t xml:space="preserve">Lehrer, R., Kim, M. J., &amp; Jones, R. S. (2011). Developing conceptions of statistics by designing measures of distribution. ZDM, 43(5), 723-736.  </w:t>
+      </w:r>
+      <w:r>
+        <w:br w:type="textWrapping"/>
+      </w:r>
+      <w:r>
+        <w:rPr>
+          <w:rStyle w:val="VerbatimChar"/>
+        </w:rPr>
+        <w:t xml:space="preserve">Lehrer, R., Kim, M. J., &amp; Schauble, L. (2007). Supporting the development of conceptions of statistics by engaging students in measuring and modeling variability. International Journal of Computers for Mathematical Learning, 12(3), 195-216.  </w:t>
+      </w:r>
+      <w:r>
+        <w:br w:type="textWrapping"/>
+      </w:r>
+      <w:r>
+        <w:rPr>
+          <w:rStyle w:val="VerbatimChar"/>
+        </w:rPr>
+        <w:t xml:space="preserve">Lesh, R., Middleton, J. A., Caylor, E., &amp; Gupta, S. (2008). A science need: Designing tasks to engage students in modeling complex data. Educational Studies in Mathematics, 68(2), 113-130.  </w:t>
+      </w:r>
+      <w:r>
+        <w:br w:type="textWrapping"/>
+      </w:r>
+      <w:r>
+        <w:rPr>
+          <w:rStyle w:val="VerbatimChar"/>
+        </w:rPr>
+        <w:t xml:space="preserve">Linnansaari, J., Viljaranta, J., Lavonen, J., Schneider, B., &amp; Salmela-Aro, K. (2015). Finnish Students Engagement in Science Lessons. NorDiNa: Nordic Studies in Science Education, 11(2), 192-206. Retrieved from https://www.journals.uio.no/index.php/nordina/article/view/2047  </w:t>
+      </w:r>
+      <w:r>
+        <w:br w:type="textWrapping"/>
+      </w:r>
+      <w:r>
+        <w:rPr>
+          <w:rStyle w:val="VerbatimChar"/>
+        </w:rPr>
+        <w:t xml:space="preserve">Lovett, M. C., &amp; Shah, P. (2007). Preface. In M. C. Lovett &amp; P. Shah (Eds.), Thinking with data (pp. x-xx [requested book through ILL to confirm page #s]). New York, NY: Lawrence Erlbaum.  </w:t>
+      </w:r>
+      <w:r>
+        <w:br w:type="textWrapping"/>
+      </w:r>
+      <w:r>
+        <w:rPr>
+          <w:rStyle w:val="VerbatimChar"/>
+        </w:rPr>
+        <w:t xml:space="preserve">Magnusson, D., &amp; Cairns, R. B. (1996). Developmental science: Toward a unified framework. Cambridge, England: Cambridge University Press.  </w:t>
+      </w:r>
+      <w:r>
+        <w:br w:type="textWrapping"/>
+      </w:r>
+      <w:r>
+        <w:rPr>
+          <w:rStyle w:val="VerbatimChar"/>
+        </w:rPr>
+        <w:t xml:space="preserve">McNeill, K. L., &amp; Berland, L. (2017). What is (or should be) scientific evidence use in k‐12 classrooms? Journal of Research in Science Teaching, 54(5), 672-689.  </w:t>
+      </w:r>
+      <w:r>
+        <w:br w:type="textWrapping"/>
+      </w:r>
+      <w:r>
+        <w:rPr>
+          <w:rStyle w:val="VerbatimChar"/>
+        </w:rPr>
+        <w:t xml:space="preserve">Muthén, B. (2004). Latent variable analysis. The Sage handbook of quantitative methodology for the social sciences. Thousand Oaks, CA: Sage Publications, 345-68.  </w:t>
+      </w:r>
+      <w:r>
+        <w:br w:type="textWrapping"/>
+      </w:r>
+      <w:r>
+        <w:rPr>
+          <w:rStyle w:val="VerbatimChar"/>
+        </w:rPr>
+        <w:t xml:space="preserve">Muthén, L. K., &amp; Muthén, B. O. (1998-2017). Mplus User's Guide. Los Angeles, CA: Muthén &amp; Muthén.</w:t>
+      </w:r>
+      <w:r>
+        <w:br w:type="textWrapping"/>
+      </w:r>
+      <w:r>
+        <w:rPr>
+          <w:rStyle w:val="VerbatimChar"/>
+        </w:rPr>
+        <w:t xml:space="preserve">NGSS Lead States. (2013). Next generation science standards: For states, by states. Washington, DC: National Academies Press.  </w:t>
+      </w:r>
+      <w:r>
+        <w:br w:type="textWrapping"/>
+      </w:r>
+      <w:r>
+        <w:rPr>
+          <w:rStyle w:val="VerbatimChar"/>
+        </w:rPr>
+        <w:t xml:space="preserve">Nolen, S. B., Horn, I. S., &amp; Ward, C. J. (2015). Situating motivation. Educational Psychologist, 50(3), 234-247.</w:t>
+      </w:r>
+      <w:r>
+        <w:br w:type="textWrapping"/>
+      </w:r>
+      <w:r>
+        <w:rPr>
+          <w:rStyle w:val="VerbatimChar"/>
+        </w:rPr>
+        <w:t xml:space="preserve">Patall, E. A., Vasquez, A. C., Steingut, R. R., Trimble, S. S., &amp; Pituch, K. A. (2016). Daily interest, engagement, and autonomy support in the high school science classroom. Contemporary Educational Psychology, 46, 180-194.  </w:t>
+      </w:r>
+      <w:r>
+        <w:br w:type="textWrapping"/>
+      </w:r>
+      <w:r>
+        <w:rPr>
+          <w:rStyle w:val="VerbatimChar"/>
+        </w:rPr>
+        <w:t xml:space="preserve">Patall, E. A., Steingut, R. R., Vasquez, A. C., Trimble, S. S., Pituch, K. A., &amp; Freeman, J. L. (2017). Daily Autonomy Supporting or Thwarting and Students’ Motivation and Engagement in the High School Science Classroom. Journal of Educational Psychology. Advance online publication.</w:t>
+      </w:r>
+      <w:r>
+        <w:br w:type="textWrapping"/>
+      </w:r>
+      <w:r>
+        <w:rPr>
+          <w:rStyle w:val="VerbatimChar"/>
+        </w:rPr>
+        <w:t xml:space="preserve">http://dx.doi.org/10.1037/edu0000214  </w:t>
+      </w:r>
+      <w:r>
+        <w:br w:type="textWrapping"/>
+      </w:r>
+      <w:r>
+        <w:rPr>
+          <w:rStyle w:val="VerbatimChar"/>
+        </w:rPr>
+        <w:t xml:space="preserve">Pekrun, R., &amp; Linnenbrink-Garcia, L. (2012). Academic emotions and student engagement. In S. L. Christenson, A. L. Reschly, &amp; C. Wylie (Eds.), Handbook of research on student engagement (pp. 259-292). New York, NY: Springer.</w:t>
+      </w:r>
+      <w:r>
+        <w:br w:type="textWrapping"/>
+      </w:r>
+      <w:r>
+        <w:rPr>
+          <w:rStyle w:val="VerbatimChar"/>
+        </w:rPr>
+        <w:t xml:space="preserve">Petrosino, A., Lehrer, R., &amp; Schauble, L. (2003). Structuring error and experimental variation as distribution in the fourth grade. Mathematical Thinking and Learning, 5 (2&amp;3), 131-156.  </w:t>
+      </w:r>
+      <w:r>
+        <w:br w:type="textWrapping"/>
+      </w:r>
+      <w:r>
+        <w:rPr>
+          <w:rStyle w:val="VerbatimChar"/>
+        </w:rPr>
+        <w:t xml:space="preserve">Piaget, J., &amp; Inhelder, B. (1969). The psychology of the child. New York, NY: Basic Books.  </w:t>
+      </w:r>
+      <w:r>
+        <w:br w:type="textWrapping"/>
+      </w:r>
+      <w:r>
+        <w:rPr>
+          <w:rStyle w:val="VerbatimChar"/>
+        </w:rPr>
+        <w:t xml:space="preserve">Pöysä, S., Vasalampi, K., Muotka, J., Lerkkanen, M. K., Poikkeus, A. M., &amp; Nurmi, J. E. (2017). Variation in situation-specific engagement among lower secondary school students. Learning and Instruction. http://dx.doi.org/10.1016/j.learninstruc.2017.07.007  </w:t>
+      </w:r>
+      <w:r>
+        <w:br w:type="textWrapping"/>
+      </w:r>
+      <w:r>
+        <w:rPr>
+          <w:rStyle w:val="VerbatimChar"/>
+        </w:rPr>
+        <w:t xml:space="preserve">Rosenberg, J. M. (2018). Comparing mplus and mclust output. Retrieved from https://jrosen48.github.io/r-markdown/comparing-mplus-mclust.html</w:t>
+      </w:r>
+      <w:r>
+        <w:br w:type="textWrapping"/>
+      </w:r>
+      <w:r>
+        <w:rPr>
+          <w:rStyle w:val="VerbatimChar"/>
+        </w:rPr>
+        <w:t xml:space="preserve">Salmela-Aro, K., Moeller, J., Schneider, B., Spicer, J., &amp; Lavonen, J. (2016). Integrating the light and dark sides of student engagement using person-oriented and situation-specific approaches. Learning and Instruction, 43, 61-70.  </w:t>
+      </w:r>
+      <w:r>
+        <w:br w:type="textWrapping"/>
+      </w:r>
+      <w:r>
+        <w:rPr>
+          <w:rStyle w:val="VerbatimChar"/>
+        </w:rPr>
+        <w:t xml:space="preserve">Salmela-Aro, K., Muotka, J., Alho, K., Hakkarainen, K., &amp; Lonka, K. (2016). School burnout and engagement profiles among digital natives in Finland: A person-oriented approach. European Journal of Developmental Psychology, 13(6), 704-718.  </w:t>
+      </w:r>
+      <w:r>
+        <w:br w:type="textWrapping"/>
+      </w:r>
+      <w:r>
+        <w:rPr>
+          <w:rStyle w:val="VerbatimChar"/>
+        </w:rPr>
+        <w:t xml:space="preserve">Schneider, B., Krajcik, J., Lavonen, J., Salmela‐Aro, K., Broda, M., Spicer, J., ... &amp; Viljaranta, J. (2016). Investigating optimal learning moments in US and Finnish science classes. Journal of Research in Science Teaching, 53(3), 400-421.  </w:t>
+      </w:r>
+      <w:r>
+        <w:br w:type="textWrapping"/>
+      </w:r>
+      <w:r>
+        <w:rPr>
+          <w:rStyle w:val="VerbatimChar"/>
+        </w:rPr>
+        <w:t xml:space="preserve">Schmidt, J. A., Rosenberg, J. M., Beymer, P. (advance online publication). A person-in-context approach to student engagement in science: Examining learning activities and choice. Journal of Research in Science Teaching. https://dx.doi.org/10.1002/tea.21409  </w:t>
+      </w:r>
+      <w:r>
+        <w:br w:type="textWrapping"/>
+      </w:r>
+      <w:r>
+        <w:rPr>
+          <w:rStyle w:val="VerbatimChar"/>
+        </w:rPr>
+        <w:t xml:space="preserve">Schwarz, N., Kahneman, D., &amp; Xu, J. (2009). Global and episodic reports of hedonic experience. In R. Belli, D. Alwen, &amp; F. Stafford (Eds.), Using calendar and diary methods in life events research (pp. 157-174). Newbury Park, CA: Sage.  </w:t>
+      </w:r>
+      <w:r>
+        <w:br w:type="textWrapping"/>
+      </w:r>
+      <w:r>
+        <w:rPr>
+          <w:rStyle w:val="VerbatimChar"/>
+        </w:rPr>
+        <w:t xml:space="preserve">Sfard, A. (1998). On two metaphors for learning and the dangers of choosing just one. Educational Researcher, 27(2), 4-13.  </w:t>
+      </w:r>
+      <w:r>
+        <w:br w:type="textWrapping"/>
+      </w:r>
+      <w:r>
+        <w:rPr>
+          <w:rStyle w:val="VerbatimChar"/>
+        </w:rPr>
+        <w:t xml:space="preserve">Shernoff, D. J., Csikszentmihalyi, M., Schneider, B., &amp; Shernoff, E. S. (2003). Student engagement in high school classrooms from the perspective of flow theory. School Psychology Quarterly, 18(2), 158-176.  </w:t>
+      </w:r>
+      <w:r>
+        <w:br w:type="textWrapping"/>
+      </w:r>
+      <w:r>
+        <w:rPr>
+          <w:rStyle w:val="VerbatimChar"/>
+        </w:rPr>
+        <w:t xml:space="preserve">Shernoff, D. J., Kelly, S., Tonks, S. M., Anderson, B., Cavanagh, R. F., Sinha, S., &amp; Abdi, B. (2016). Student engagement as a function of environmental complexity in high school classrooms. Learning and Instruction, 43, 52-60.  </w:t>
+      </w:r>
+      <w:r>
+        <w:br w:type="textWrapping"/>
+      </w:r>
+      <w:r>
+        <w:rPr>
+          <w:rStyle w:val="VerbatimChar"/>
+        </w:rPr>
+        <w:t xml:space="preserve">Shumow, L., &amp; Schmidt, J. A. (2013). STEM interest and engagement (STEM I.E.). National Science Foundation proposal for award number 1421198.  </w:t>
+      </w:r>
+      <w:r>
+        <w:br w:type="textWrapping"/>
+      </w:r>
+      <w:r>
+        <w:rPr>
+          <w:rStyle w:val="VerbatimChar"/>
+        </w:rPr>
+        <w:t xml:space="preserve">Sinatra, G. M., Heddy, B. C., &amp; Lombardi, D. (2015). The challenges of defining and measuring student engagement in science. Educational Psychologist, 50(1), 1-13. doi:10.1080/00461520.2014.1002924  </w:t>
+      </w:r>
+      <w:r>
+        <w:br w:type="textWrapping"/>
+      </w:r>
+      <w:r>
+        <w:rPr>
+          <w:rStyle w:val="VerbatimChar"/>
+        </w:rPr>
+        <w:t xml:space="preserve">Singh, K., Granville, M., &amp; Dika, S. (2002). Mathematics and science achievement: Effects of motivation, interest, and academic engagement. The Journal of Educational Research, 95(6), 323-332.</w:t>
+      </w:r>
+      <w:r>
+        <w:br w:type="textWrapping"/>
+      </w:r>
+      <w:r>
+        <w:rPr>
+          <w:rStyle w:val="VerbatimChar"/>
+        </w:rPr>
+        <w:t xml:space="preserve">Shernoff, D. J., &amp; Schmidt, J. A. (2008). Further Evidence of an Engagement–Achievement Paradox Among U.S. High School Students. Journal of Youth and Adolescence, 37(5), 564–580. http://doi.org/10.1007/s10964-007-9241-z  </w:t>
+      </w:r>
+      <w:r>
+        <w:br w:type="textWrapping"/>
+      </w:r>
+      <w:r>
+        <w:rPr>
+          <w:rStyle w:val="VerbatimChar"/>
+        </w:rPr>
+        <w:t xml:space="preserve">Shumow, L., Schmidt, J. A., &amp; Zaleski, D. J. (2013). Multiple perspectives on student learning, engagement, and motivation in high school biology labs. The High School Journal, 96(3), 232-252.  </w:t>
+      </w:r>
+      <w:r>
+        <w:br w:type="textWrapping"/>
+      </w:r>
+      <w:r>
+        <w:rPr>
+          <w:rStyle w:val="VerbatimChar"/>
+        </w:rPr>
+        <w:t xml:space="preserve">Skinner, E. A., &amp; Pitzer, J. (2012). Developmental dynamics of engagement, coping, and everyday resilience. In S. Christenson, A. Reschly, &amp; C. Wylie (Eds.), Handbook of Research on Student Engagement (pp. 21-45). New York: Springer Science.  </w:t>
+      </w:r>
+      <w:r>
+        <w:br w:type="textWrapping"/>
+      </w:r>
+      <w:r>
+        <w:rPr>
+          <w:rStyle w:val="VerbatimChar"/>
+        </w:rPr>
+        <w:t xml:space="preserve">Skinner, E. A., Kindermann, T. A., &amp; Furrer, C. J. (2009). A motivational perspective on engagement and disaffection: Conceptualization and assessment of children's behavioral and emotional participation in academic activities in the classroom. Educational and Psychological Measurement, 69(3), 493-525.  </w:t>
+      </w:r>
+      <w:r>
+        <w:br w:type="textWrapping"/>
+      </w:r>
+      <w:r>
+        <w:rPr>
+          <w:rStyle w:val="VerbatimChar"/>
+        </w:rPr>
+        <w:t xml:space="preserve">Skinner, E., Furrer, C., Marchand, G., &amp; Kindermann, T. (2008). Engagement and disaffection in the classroom: Part of a larger motivational dynamic? Journal of Educational Psychology, 100(4), 765.  </w:t>
+      </w:r>
+      <w:r>
+        <w:br w:type="textWrapping"/>
+      </w:r>
+      <w:r>
+        <w:rPr>
+          <w:rStyle w:val="VerbatimChar"/>
+        </w:rPr>
+        <w:t xml:space="preserve">Smith, C., Akiva, T., Sugar, S., Lo, Y. J., Frank, K. A., Peck, S. C., Cortina, K. S., &amp; Devaney, T. (2012).Continuous quality improvement in afterschool settings: Impact findings from the Youth Program Quality Intervention study. Washington, DC: The Forum for Youth Investment. </w:t>
+      </w:r>
+      <w:r>
+        <w:br w:type="textWrapping"/>
+      </w:r>
+      <w:r>
+        <w:rPr>
+          <w:rStyle w:val="VerbatimChar"/>
+        </w:rPr>
+        <w:t xml:space="preserve">Steinley, D., &amp; Brusco, M. J. (2011). Evaluating mixture modeling for clustering: recommendations and cautions. Psychological Methods, 16(1), 63.  </w:t>
+      </w:r>
+      <w:r>
+        <w:br w:type="textWrapping"/>
+      </w:r>
+      <w:r>
+        <w:rPr>
+          <w:rStyle w:val="VerbatimChar"/>
+        </w:rPr>
+        <w:t xml:space="preserve">Stohl, H., &amp; Tarr, J. E. (2002). Developing notions of inference using probability simulation tools. The Journal of Mathematical Behavior, 21(3), 319-337.  </w:t>
+      </w:r>
+      <w:r>
+        <w:br w:type="textWrapping"/>
+      </w:r>
+      <w:r>
+        <w:rPr>
+          <w:rStyle w:val="VerbatimChar"/>
+        </w:rPr>
+        <w:t xml:space="preserve">Stroupe, D. (2014). Examining classroom science practice communities: How teachers and students negotiate epistemic agency and learn science‐as‐practice. Science Education, 98(3), 487-516.  </w:t>
+      </w:r>
+      <w:r>
+        <w:br w:type="textWrapping"/>
+      </w:r>
+      <w:r>
+        <w:rPr>
+          <w:rStyle w:val="VerbatimChar"/>
+        </w:rPr>
+        <w:t xml:space="preserve">Strati, A. D., Schmidt, J. A., &amp; Maier, K. S. (2017). Perceived challenge, teacher support, and teacher obstruction as predictors of student engagement. Journal of Educational Psychology, 109(1), 131-147.  </w:t>
+      </w:r>
+      <w:r>
+        <w:br w:type="textWrapping"/>
+      </w:r>
+      <w:r>
+        <w:rPr>
+          <w:rStyle w:val="VerbatimChar"/>
+        </w:rPr>
+        <w:t xml:space="preserve">Trevors, G. J., Kendeou, P., Bråten, I., &amp; Braasch, J. L. (2017). Adolescents’ epistemic profiles in the service of knowledge revision. Contemporary Educational Psychology, 49, 107-120.  </w:t>
+      </w:r>
+      <w:r>
+        <w:br w:type="textWrapping"/>
+      </w:r>
+      <w:r>
+        <w:rPr>
+          <w:rStyle w:val="VerbatimChar"/>
+        </w:rPr>
+        <w:t xml:space="preserve">Turner, J. C., &amp; Meyer, D. K. (2000). Studying and understanding the instructional contexts of classrooms: Using our past to forge our future. Educational Psychologist, 35(2), 69-85.  </w:t>
+      </w:r>
+      <w:r>
+        <w:br w:type="textWrapping"/>
+      </w:r>
+      <w:r>
+        <w:rPr>
+          <w:rStyle w:val="VerbatimChar"/>
+        </w:rPr>
+        <w:t xml:space="preserve">van Rooij, E. C., Jansen, E. P., &amp; van de Grift, W. J. (2017). Secondary school students' engagement profiles and their relationship with academic adjustment and achievement in university. Learning and Individual Differences, 54, 9-19.  </w:t>
+      </w:r>
+      <w:r>
+        <w:br w:type="textWrapping"/>
+      </w:r>
+      <w:r>
+        <w:rPr>
+          <w:rStyle w:val="VerbatimChar"/>
+        </w:rPr>
+        <w:t xml:space="preserve">Vandell, D. L., Hall, V., O’Cadiz, P., &amp; Karsh, A. (2012). Piloting outcome measures for summer learning initiative programs. Final report to the David and Lucile Packard Foundation, Children, Families, and Communities Program. Retrieved from http://faculty.sites.uci.edu/childcare/files/2013/07/SL-Outcomes-2011-Pilot_Edited_8.19.pdf  </w:t>
+      </w:r>
+      <w:r>
+        <w:br w:type="textWrapping"/>
+      </w:r>
+      <w:r>
+        <w:rPr>
+          <w:rStyle w:val="VerbatimChar"/>
+        </w:rPr>
+        <w:t xml:space="preserve">Wang, M. T., &amp; Eccles, J. S. (2012). Social support matters: Longitudinal effects of social support on three dimensions of school engagement from middle to high school. Child Development, 83(3), 877-895.  </w:t>
+      </w:r>
+      <w:r>
+        <w:br w:type="textWrapping"/>
+      </w:r>
+      <w:r>
+        <w:rPr>
+          <w:rStyle w:val="VerbatimChar"/>
+        </w:rPr>
+        <w:t xml:space="preserve">Wang, M. T., &amp; Holcombe, R. (2010). Adolescents’ perceptions of school environment, engagement, and academic achievement in middle school. American Educational Research Journal, 47(3), 633-662.  </w:t>
+      </w:r>
+      <w:r>
+        <w:br w:type="textWrapping"/>
+      </w:r>
+      <w:r>
+        <w:rPr>
+          <w:rStyle w:val="VerbatimChar"/>
+        </w:rPr>
+        <w:t xml:space="preserve">Westfall, J., Kenny, D. A., &amp; Judd, C. M. (2014). Statistical power and optimal design in experiments in which samples of participants respond to samples of stimuli. Journal of Experimental Psychology: General, 143(5), 2020-2045.  </w:t>
+      </w:r>
+      <w:r>
+        <w:br w:type="textWrapping"/>
+      </w:r>
+      <w:r>
+        <w:rPr>
+          <w:rStyle w:val="VerbatimChar"/>
+        </w:rPr>
+        <w:t xml:space="preserve">Westfall, J. (2016). PANGEA: Power Analysis for General Anova designs. Retrieved from https://jakewestfall.shinyapps.io/pangea/  </w:t>
+      </w:r>
+      <w:r>
+        <w:br w:type="textWrapping"/>
+      </w:r>
+      <w:r>
+        <w:rPr>
+          <w:rStyle w:val="VerbatimChar"/>
+        </w:rPr>
+        <w:t xml:space="preserve">Wickham, H. (2018). CRAN downloads. Retrieved from https://hadley.shinyapps.io/cran-downloads/</w:t>
+      </w:r>
+      <w:r>
+        <w:br w:type="textWrapping"/>
+      </w:r>
+      <w:r>
+        <w:rPr>
+          <w:rStyle w:val="VerbatimChar"/>
+        </w:rPr>
+        <w:t xml:space="preserve">Wild, C. J., &amp; Pfannkuch, M. (1999). Statistical thinking in empirical enquiry. International Statistical Review, 67(3), 223-248.  </w:t>
+      </w:r>
+      <w:r>
+        <w:br w:type="textWrapping"/>
+      </w:r>
+      <w:r>
+        <w:rPr>
+          <w:rStyle w:val="VerbatimChar"/>
+        </w:rPr>
+        <w:t xml:space="preserve">Wilkerson, M. H., Andrews, C., Shaban, Y., Laina, V., &amp; Gravel, B. E. (2016). What’s the technology for? Teacher attention and pedagogical goals in a modeling-focused professional development workshop. Journal of Science Teacher Education, 27(1), 11-33.  </w:t>
+      </w:r>
+      <w:r>
+        <w:br w:type="textWrapping"/>
+      </w:r>
+      <w:r>
+        <w:rPr>
+          <w:rStyle w:val="VerbatimChar"/>
+        </w:rPr>
+        <w:t xml:space="preserve">Wilkerson, M. H. &amp; Fenwick, M. (2017). The practice of using mathematics and computational thinking. In C. V. Schwarz, C. Passmore, &amp; B. J. Reiser (Eds.), Helping Students Make Sense of the World Using Next Generation Science and Engineering Practices. Arlington, VA: National Science Teachers’ Association Press. pp. 181-204.  </w:t>
+      </w:r>
+      <w:r>
+        <w:br w:type="textWrapping"/>
+      </w:r>
+      <w:r>
+        <w:rPr>
+          <w:rStyle w:val="VerbatimChar"/>
+        </w:rPr>
+        <w:t xml:space="preserve">Witherington, D. C. (2015). Dynamic systems in developmental science. In W. F. Overton &amp; P. C. M. Molenaar (Vol. Eds.) &amp; R. M. Lerner (Ed.), Handbook of child psychology and developmental science. Vol. 1: Theory &amp; method (7th ed., pp. 63-112). Hoboken, NJ: Wiley.  </w:t>
+      </w:r>
+      <w:r>
+        <w:br w:type="textWrapping"/>
+      </w:r>
+      <w:r>
+        <w:rPr>
+          <w:rStyle w:val="VerbatimChar"/>
+        </w:rPr>
+        <w:t xml:space="preserve">Wormington, S. V., &amp; Linnenbrink-Garcia, L. (advance online publication). A new look at multiple goal pursuit: The promise of a person-centered approach. Educational Psychology Review. doi:10.1007/s10648-016-9358-2  </w:t>
+      </w:r>
+      <w:r>
+        <w:br w:type="textWrapping"/>
+      </w:r>
+      <w:r>
+        <w:rPr>
+          <w:rStyle w:val="VerbatimChar"/>
+        </w:rPr>
+        <w:t xml:space="preserve"/>
+      </w:r>
+      <w:r>
+        <w:br w:type="textWrapping"/>
+      </w:r>
+      <w:r>
+        <w:rPr>
+          <w:rStyle w:val="VerbatimChar"/>
+        </w:rPr>
+        <w:t xml:space="preserve">&lt;!--chapter:end:06-references.Rmd--&gt;</w:t>
+      </w:r>
+      <w:r>
+        <w:br w:type="textWrapping"/>
+      </w:r>
+      <w:r>
+        <w:rPr>
+          <w:rStyle w:val="VerbatimChar"/>
+        </w:rPr>
+        <w:t xml:space="preserve"/>
+      </w:r>
+      <w:r>
+        <w:br w:type="textWrapping"/>
+      </w:r>
+      <w:r>
+        <w:rPr>
+          <w:rStyle w:val="VerbatimChar"/>
+        </w:rPr>
+        <w:t xml:space="preserve"># Appendix</w:t>
+      </w:r>
+      <w:r>
+        <w:br w:type="textWrapping"/>
+      </w:r>
+      <w:r>
+        <w:rPr>
+          <w:rStyle w:val="VerbatimChar"/>
+        </w:rPr>
+        <w:t xml:space="preserve"/>
+      </w:r>
+      <w:r>
+        <w:br w:type="textWrapping"/>
+      </w:r>
+      <w:r>
+        <w:rPr>
+          <w:rStyle w:val="VerbatimChar"/>
+        </w:rPr>
+        <w:t xml:space="preserve">## Appendix: STEM-PQA alignment</w:t>
+      </w:r>
+      <w:r>
+        <w:br w:type="textWrapping"/>
+      </w:r>
+      <w:r>
+        <w:rPr>
+          <w:rStyle w:val="VerbatimChar"/>
+        </w:rPr>
+        <w:t xml:space="preserve"/>
+      </w:r>
+    </w:p>
+    <w:p>
+      <w:pPr>
+        <w:pStyle w:val="Heading2"/>
+      </w:pPr>
+      <w:bookmarkStart w:id="82" w:name="error-2200-unexpected-symbol"/>
+      <w:bookmarkEnd w:id="82"/>
+      <w:r>
+        <w:t xml:space="preserve">Error:</w:t>
+      </w:r>
+      <w:r>
+        <w:t xml:space="preserve"> </w:t>
+      </w:r>
+      <w:r>
+        <w:t xml:space="preserve">:2:200: unexpected symbol</w:t>
+      </w:r>
+    </w:p>
+    <w:p>
+      <w:pPr>
+        <w:pStyle w:val="Heading2"/>
+      </w:pPr>
+      <w:bookmarkStart w:id="83" w:name="tibbletribble"/>
+      <w:bookmarkEnd w:id="83"/>
+      <w:r>
+        <w:t xml:space="preserve">1: tibble::tribble(</w:t>
+      </w:r>
+    </w:p>
+    <w:p>
+      <w:pPr>
+        <w:pStyle w:val="Heading2"/>
+      </w:pPr>
+      <w:bookmarkStart w:id="84" w:name="work.with.data.codes.originally.proposed-description-categories.from.stem-pqa.already"/>
+      <w:bookmarkEnd w:id="84"/>
+      <w:r>
+        <w:t xml:space="preserve">2: ~Work.With.Data.Codes.Originally.Proposed, ~Description, ~Categories.from.STEM-PQA.(Already</w:t>
+      </w:r>
+    </w:p>
+    <w:p>
+      <w:pPr>
+        <w:pStyle w:val="Heading2"/>
+      </w:pPr>
+      <w:bookmarkStart w:id="85" w:name="section"/>
+      <w:bookmarkEnd w:id="85"/>
+      <w:r>
+        <w:t xml:space="preserve">^</w:t>
+      </w:r>
+    </w:p>
+    <w:p>
+      <w:pPr>
+        <w:pStyle w:val="FirstParagraph"/>
+      </w:pPr>
+      <w:r>
+        <w:t xml:space="preserve">```</w:t>
+      </w:r>
+    </w:p>
+    <w:p>
+      <w:pPr>
+        <w:pStyle w:val="Heading2"/>
+      </w:pPr>
+      <w:bookmarkStart w:id="86" w:name="appendix-method-additional-materials"/>
+      <w:bookmarkEnd w:id="86"/>
+      <w:r>
+        <w:t xml:space="preserve">Appendix: Method additional materials</w:t>
+      </w:r>
+    </w:p>
+    <w:p>
+      <w:pPr>
+        <w:pStyle w:val="Heading3"/>
+      </w:pPr>
+      <w:bookmarkStart w:id="87" w:name="statistical-software-developed-1"/>
+      <w:bookmarkEnd w:id="87"/>
+      <w:r>
+        <w:t xml:space="preserve">Statistical software developed</w:t>
+      </w:r>
+    </w:p>
+    <w:p>
+      <w:pPr>
+        <w:pStyle w:val="FirstParagraph"/>
+      </w:pPr>
+      <w:r>
+        <w:t xml:space="preserve">The functions in tidyLPA dynamically generate MPlus syntax, so that, for example, a user can simply provide a data frame with variables to be used in the analysis, the specification for one of six models, the number of profiles to be estimated as part of the analysis, and a number of fine-grained options concerning the estimation and the output generated. From these inputs, a data file for MPlus is prepared and saved, the model syntax is created and saved in a model input file, the model is run, and the output, including the</w:t>
+      </w:r>
+      <w:r>
+        <w:t xml:space="preserve"> </w:t>
+      </w:r>
+      <w:r>
+        <w:t xml:space="preserve">“</w:t>
+      </w:r>
+      <w:r>
+        <w:t xml:space="preserve">savedata</w:t>
+      </w:r>
+      <w:r>
+        <w:t xml:space="preserve">”</w:t>
+      </w:r>
+      <w:r>
+        <w:t xml:space="preserve">, or the data with its associated posterior probabilities and profile assignments, is returned to R for use plots or in subsequent analyses.</w:t>
+      </w:r>
     </w:p>
     <w:p>
       <w:pPr>
         <w:pStyle w:val="BodyText"/>
       </w:pPr>
       <w:r>
-        <w:t xml:space="preserve">Note that while the first of the two aspects focuses on the support provided by the instructor, the second aspect focuses on how students engage in work with data in ways that on occasion diverge (in ways productive and not productive in terms of student work with data) from what would be expected on the basis of the instructional support. This coding resulted in around three to four sentence notes associated with each segment from each of two raters. Then, I reviewed these notes with the aim to identify themes based on enriching and better understanding the findings for research questions #2-#4 and, beyond these findings, to better understand the nature of work with data in summer STEM programs.</w:t>
+        <w:t xml:space="preserve">Because of the considerable time that it takes to generate MPlus model syntax (i.e., when choosing to specify a model with different parameters or when changing the number of profiles to be estimated as part of the solution), this package makes it easier to carry out LPA in a flexible way, while retaining the power of the MPlus software. While this functionality makes it considerably easier to carry out LPA, it requires that MPlus be purchased and installed. Because of this, the R package I developed also includes wrapper functions to an open-source tool, mclust (Scrucca, Fop, Murphy, &amp; Raftery, 2016). This is a very widely-used package for mixture modeling. While some authors have suggested that it can be used to carry out LPA (Oberski, 2016), a key challenge for analysts using it concerns specifying the models. This is because the models are described in terms of the geometric properties of the multivariate distributions being estimated (i.e.,</w:t>
+      </w:r>
+      <w:r>
+        <w:t xml:space="preserve"> </w:t>
+      </w:r>
+      <w:r>
+        <w:t xml:space="preserve">“</w:t>
+      </w:r>
+      <w:r>
+        <w:t xml:space="preserve">spherical, equal volume</w:t>
+      </w:r>
+      <w:r>
+        <w:t xml:space="preserve">”</w:t>
+      </w:r>
+      <w:r>
+        <w:t xml:space="preserve">), rather than in terms of whether and how the means, variances, and covariances are estimated. This R package corresponds LPA models to the mclust models and provides the same functionality that the functions that use MPlus provide, namely, preparing data, running the model, and returning the output or use in subsequent analyses. As part of incorporating the mclust functionality, the functions that use MPlus and those that use mclust have been benchmarked (Rosenberg, 2018). Despite leading to identical results (in most cases) for small datasets, because of differences in how the E-M algorithm is initialized as well as other estimation-related differences, output will likely not be identical for many analyses.</w:t>
       </w:r>
     </w:p>
     <w:p>
       <w:pPr>
         <w:pStyle w:val="Heading3"/>
       </w:pPr>
-      <w:bookmarkStart w:id="79" w:name="affordances-and-constraints-of-summer-stem-programs-for-work-with-data"/>
-      <w:bookmarkEnd w:id="79"/>
-      <w:r>
-        <w:t xml:space="preserve">Affordances and constraints of summer STEM programs for work with data</w:t>
-      </w:r>
-    </w:p>
-    <w:p>
-      <w:pPr>
-        <w:pStyle w:val="FirstParagraph"/>
-      </w:pPr>
-      <w:r>
-        <w:t xml:space="preserve">Summer STEM program have affordances and constraints work with data. Thus, different from the previous theme that was focused on a study-related issue, this theme concerns differences in the nature of the instruction and learning opportunities that learners experienced as part of their time in the summer STME programs.</w:t>
-      </w:r>
-    </w:p>
-    <w:p>
-      <w:pPr>
-        <w:pStyle w:val="Heading4"/>
-      </w:pPr>
-      <w:bookmarkStart w:id="80" w:name="affordances"/>
-      <w:bookmarkEnd w:id="80"/>
-      <w:r>
-        <w:t xml:space="preserve">Affordances</w:t>
-      </w:r>
-    </w:p>
-    <w:p>
-      <w:pPr>
-        <w:pStyle w:val="FirstParagraph"/>
-      </w:pPr>
-      <w:r>
-        <w:t xml:space="preserve">Affordances included the community setting and the relevance of the program to youth’s lives.</w:t>
-      </w:r>
-    </w:p>
-    <w:p>
-      <w:pPr>
-        <w:pStyle w:val="BodyText"/>
-      </w:pPr>
-      <w:r>
-        <w:t xml:space="preserve">For example, in the</w:t>
-      </w:r>
-      <w:r>
-        <w:t xml:space="preserve"> </w:t>
-      </w:r>
-      <w:r>
-        <w:rPr>
-          <w:i/>
-        </w:rPr>
-        <w:t xml:space="preserve">Marine Investigators</w:t>
-      </w:r>
-      <w:r>
-        <w:t xml:space="preserve">, youth participated in activities designed to help them understand water quality in their ecosystem. Youth collected trash from sites around their community (in different</w:t>
-      </w:r>
-      <w:r>
-        <w:t xml:space="preserve"> </w:t>
-      </w:r>
-      <w:r>
-        <w:t xml:space="preserve">“</w:t>
-      </w:r>
-      <w:r>
-        <w:t xml:space="preserve">districts</w:t>
-      </w:r>
-      <w:r>
-        <w:t xml:space="preserve">”</w:t>
-      </w:r>
-      <w:r>
-        <w:t xml:space="preserve">) and then brought the trash and recyclable plastic back to the classroom. Then, the youth activity leaders asked students to figure out how much plastic enters local waterways. As a part of this activity, youth activity leaders asked students not only to determine the quantity of trash that entered the waterways, but asked students about</w:t>
-      </w:r>
-      <w:r>
-        <w:t xml:space="preserve"> </w:t>
-      </w:r>
-      <w:r>
-        <w:rPr>
-          <w:i/>
-        </w:rPr>
-        <w:t xml:space="preserve">why</w:t>
-      </w:r>
-      <w:r>
-        <w:t xml:space="preserve"> </w:t>
-      </w:r>
-      <w:r>
-        <w:t xml:space="preserve">they used math in particular ways (i.e., adding the quantity of trash collected and then extrapolating from this quantity to the amount from across the entire city over the course of the year). This appeared to be a powerful activity, one that was coded as involving all five aspects of work with data according to the measures for instructional support for work with data; this type of activity seemed to suggest that instructional support for work with data may impact youth’s engagement.</w:t>
-      </w:r>
-    </w:p>
-    <w:p>
-      <w:pPr>
-        <w:pStyle w:val="BodyText"/>
-      </w:pPr>
-      <w:r>
-        <w:t xml:space="preserve">Another affordance concerned the relevance of the program to youth’s lives. For example, in the</w:t>
-      </w:r>
-      <w:r>
-        <w:t xml:space="preserve"> </w:t>
-      </w:r>
-      <w:r>
-        <w:rPr>
-          <w:i/>
-        </w:rPr>
-        <w:t xml:space="preserve">Building Mania</w:t>
-      </w:r>
-      <w:r>
-        <w:t xml:space="preserve"> </w:t>
-      </w:r>
-      <w:r>
-        <w:t xml:space="preserve">program, youth are involved in engineering design (i.e., identifying a problem and designing a solution), particularly around the use of simple machines. In a day in the classroom setting, youth are creating, testing, and revising catapults. In the next day, youth visit an area University, and are led in a discussion by a physicist who works with particle colliders. In this example, the expertise of the physicist, who explicitly mentions the benefits of engaging in the engineering design process and the importance of combining engineering to addressing problems (such as mitigating the damage of earthquakes), seems to be highly relevant to what youth are doing in their class. In these two days of class, youth are engaged in different aspects of work with data as indicated by the codes for instructional support for work with data (collecting data on the efficacy of their designs in the classroom day, and asking questions in the subsequent day, particularly); these seem to suggest, like the example of work work with data from the</w:t>
-      </w:r>
-      <w:r>
-        <w:t xml:space="preserve"> </w:t>
-      </w:r>
-      <w:r>
-        <w:rPr>
-          <w:i/>
-        </w:rPr>
-        <w:t xml:space="preserve">Marine Investigators</w:t>
-      </w:r>
-      <w:r>
-        <w:t xml:space="preserve"> </w:t>
-      </w:r>
-      <w:r>
-        <w:t xml:space="preserve">program, affordances of work with data for summer STEM programs.</w:t>
-      </w:r>
-    </w:p>
-    <w:p>
-      <w:pPr>
-        <w:pStyle w:val="Heading4"/>
-      </w:pPr>
-      <w:bookmarkStart w:id="81" w:name="constraints"/>
-      <w:bookmarkEnd w:id="81"/>
-      <w:r>
-        <w:t xml:space="preserve">Constraints</w:t>
-      </w:r>
-    </w:p>
-    <w:p>
-      <w:pPr>
-        <w:pStyle w:val="FirstParagraph"/>
-      </w:pPr>
-      <w:r>
-        <w:t xml:space="preserve">Constraints included the challenge of linking activities as a part of a complete cycle of investigation and an emphasis on different aspects of work with data as part of programming.</w:t>
-      </w:r>
-    </w:p>
-    <w:p>
-      <w:pPr>
-        <w:pStyle w:val="BodyText"/>
-      </w:pPr>
-      <w:r>
-        <w:t xml:space="preserve">Youth activity leaders faced challenges linking activities as part of a complete cycle of investigation. For example, in the</w:t>
-      </w:r>
-      <w:r>
-        <w:t xml:space="preserve"> </w:t>
-      </w:r>
-      <w:r>
-        <w:rPr>
-          <w:i/>
-        </w:rPr>
-        <w:t xml:space="preserve">Ecosphere</w:t>
-      </w:r>
-      <w:r>
-        <w:t xml:space="preserve"> </w:t>
-      </w:r>
-      <w:r>
-        <w:t xml:space="preserve">program, youth collected water samples in the field. They then brought these samples to the classroom and tested the water, involving students in both collecting and, to a degree, generating data (by noting the pH levels of the water). However, later in the day, youth created a small-scale model (with inclined trays of dirt, rocks, and plants) of an ecosystem, in which they added food coloring to determine the impacts of chemicals and acid rain. Youth then interpreted and discussed these findings, but did not connect the discussion to the water samples youth collected and tested earlier. This activity presented an opportunity for deeper engagement, in which youth could interpret and communicate findings related to the state of the water in their ecosystem, but, instead, it was potentially limiting in terms of youth’s engagement in work with data.</w:t>
-      </w:r>
-    </w:p>
-    <w:p>
-      <w:pPr>
-        <w:pStyle w:val="BodyText"/>
-      </w:pPr>
-      <w:r>
-        <w:t xml:space="preserve">A theme related to the challenge of linking activities concerned what the programs focused on. For example, the mathematics-focused programs, such as the</w:t>
-      </w:r>
-      <w:r>
-        <w:t xml:space="preserve"> </w:t>
-      </w:r>
-      <w:r>
-        <w:rPr>
-          <w:i/>
-        </w:rPr>
-        <w:t xml:space="preserve">Adventures in Mathematics</w:t>
-      </w:r>
-      <w:r>
-        <w:t xml:space="preserve"> </w:t>
-      </w:r>
-      <w:r>
-        <w:t xml:space="preserve">program, the youth activity leaders recognizing that youth had difficulty solving equations, used duct tape and a</w:t>
-      </w:r>
-      <w:r>
-        <w:t xml:space="preserve"> </w:t>
-      </w:r>
-      <w:r>
-        <w:t xml:space="preserve">“</w:t>
-      </w:r>
-      <w:r>
-        <w:t xml:space="preserve">hippity hoppity</w:t>
-      </w:r>
-      <w:r>
-        <w:t xml:space="preserve">”</w:t>
-      </w:r>
-      <w:r>
-        <w:t xml:space="preserve">, building on an earlier activity in which youth considered what constituted a rate, on how many</w:t>
-      </w:r>
-      <w:r>
-        <w:t xml:space="preserve"> </w:t>
-      </w:r>
-      <w:r>
-        <w:t xml:space="preserve">“</w:t>
-      </w:r>
-      <w:r>
-        <w:t xml:space="preserve">hops</w:t>
-      </w:r>
-      <w:r>
-        <w:t xml:space="preserve">”</w:t>
-      </w:r>
-      <w:r>
-        <w:t xml:space="preserve"> </w:t>
-      </w:r>
-      <w:r>
-        <w:t xml:space="preserve">it would take someone to move from one end of the line of duct tape to the other; the youth activity leader than asked youth to consider how far they could move in one hop and to consider how they could find out many hops it would take, using a mathematical equation. In this activity, youth were supported to approach mathematics problem-solving in creative ways. However, apart from data modeling, other aspects of work with data were rarely present, and most of the data that youth worked with was provided by the teacher or considered in the abstract. Programs focused on science or engineering, similarly, emphasized other aspects of work with data: The science-focused programs (</w:t>
-      </w:r>
-      <w:r>
-        <w:rPr>
-          <w:i/>
-        </w:rPr>
-        <w:t xml:space="preserve">Island Explorers</w:t>
-      </w:r>
-      <w:r>
-        <w:t xml:space="preserve">,</w:t>
-      </w:r>
-      <w:r>
-        <w:t xml:space="preserve"> </w:t>
-      </w:r>
-      <w:r>
-        <w:rPr>
-          <w:i/>
-        </w:rPr>
-        <w:t xml:space="preserve">The Ecosphere</w:t>
-      </w:r>
-      <w:r>
-        <w:t xml:space="preserve">, and</w:t>
-      </w:r>
-      <w:r>
-        <w:t xml:space="preserve"> </w:t>
-      </w:r>
-      <w:r>
-        <w:rPr>
-          <w:i/>
-        </w:rPr>
-        <w:t xml:space="preserve">Marine Investigators</w:t>
-      </w:r>
-      <w:r>
-        <w:t xml:space="preserve">) all emphasized collecting and generating data, but data, particularly the data collected or generated, was rarely modeled or interpreted. In the engineering-focused programs (</w:t>
-      </w:r>
-      <w:r>
-        <w:rPr>
-          <w:i/>
-        </w:rPr>
-        <w:t xml:space="preserve">Uptown Architecture</w:t>
-      </w:r>
-      <w:r>
-        <w:t xml:space="preserve">,</w:t>
-      </w:r>
-      <w:r>
-        <w:t xml:space="preserve"> </w:t>
-      </w:r>
-      <w:r>
-        <w:rPr>
-          <w:i/>
-        </w:rPr>
-        <w:t xml:space="preserve">Crazy Machines</w:t>
-      </w:r>
-      <w:r>
-        <w:t xml:space="preserve">, and</w:t>
-      </w:r>
-      <w:r>
-        <w:t xml:space="preserve"> </w:t>
-      </w:r>
-      <w:r>
-        <w:rPr>
-          <w:i/>
-        </w:rPr>
-        <w:t xml:space="preserve">Dorchester House</w:t>
-      </w:r>
-      <w:r>
-        <w:t xml:space="preserve">, youth often collected data that resulted from their engineering designs, and communicated and interpreted their findings, but, did not generate data, and, accordingly, (and like the science-focused programs) did not model data as a regular part of their activities. This finding suggests that while work with data may have been common overall, different aspects of instructional support for work with data were emphasized to different degrees based on the focus of the program.</w:t>
-      </w:r>
-    </w:p>
-    <w:p>
-      <w:pPr>
-        <w:pStyle w:val="Heading3"/>
-      </w:pPr>
-      <w:bookmarkStart w:id="82" w:name="how-instructional-support-for-work-with-data-was-measured"/>
-      <w:bookmarkEnd w:id="82"/>
-      <w:r>
-        <w:t xml:space="preserve">How instructional support for work with data was measured</w:t>
-      </w:r>
-    </w:p>
-    <w:p>
-      <w:pPr>
-        <w:pStyle w:val="FirstParagraph"/>
-      </w:pPr>
-      <w:r>
-        <w:t xml:space="preserve">This theme concerned how instructional support was measured and how this impacted the findings presented in research questions #2 and #3. As an example, in a video associated with a mathematics-focused activity in the Comunidad de Aprendizaje program, a youth activity leader is discussing with youth opportunities for them to market products that they developed to sell in their communities and highlighting the expense of creating the product, its sale price, and its potential process. In this example, observing data is coded, but this aspect of instructional support for work with data does not appear to be present. Considering the STEM-PQA code on which the code for making observations is based, this difference is possibly due to a distinction in what both codes are focused on. The STEM-PQA code is for</w:t>
-      </w:r>
-      <w:r>
-        <w:t xml:space="preserve"> </w:t>
-      </w:r>
-      <w:r>
-        <w:rPr>
-          <w:i/>
-        </w:rPr>
-        <w:t xml:space="preserve">classifying or abstracting</w:t>
-      </w:r>
-      <w:r>
-        <w:t xml:space="preserve">, and its operationalization emphasizes staff supporting youth in linking concrete examples to principles, categories, or formulas. The conceptual definition of</w:t>
-      </w:r>
-      <w:r>
-        <w:t xml:space="preserve"> </w:t>
-      </w:r>
-      <w:r>
-        <w:rPr>
-          <w:i/>
-        </w:rPr>
-        <w:t xml:space="preserve">making observations</w:t>
-      </w:r>
-      <w:r>
-        <w:t xml:space="preserve">, though, emphasizes watching and noticing what is happening with respect to the phenomena being investigated. In this case, the application of the STEM-PQA code was sensible, as the youth activity leader was connecting the products youth created to mathematical ideas (formulas) for how much they could expect to earn from the sale of their products; in terms of work with data, however, youth were not observing or noticing phenomena. This suggests that differences in how work with data was conceptualized and operationalized may lead, in some cases, to codes that do not reflect work with data accurately, and can lead to some findings that seem unexpected given what we know about the potential for work with data to be engaging to youth.</w:t>
-      </w:r>
-    </w:p>
-    <w:p>
-      <w:pPr>
-        <w:pStyle w:val="Heading3"/>
-      </w:pPr>
-      <w:bookmarkStart w:id="83" w:name="summary-of-findings-for-research-question-4"/>
-      <w:bookmarkEnd w:id="83"/>
-      <w:r>
-        <w:t xml:space="preserve">Summary of Findings for Research Question #4</w:t>
-      </w:r>
-    </w:p>
-    <w:p>
-      <w:pPr>
-        <w:pStyle w:val="FirstParagraph"/>
-      </w:pPr>
-      <w:r>
-        <w:t xml:space="preserve">These findings focused on the affordances and constrained of work with data in summer STEM programs and how instructional support for work with data was measured. Broadly, the qualitative analysis suggested possible explanations for the findings for research questions #2 and #3. For these questions, little variability was found to exist at the momentary level, and the predictors at the momentary level (instructional support for work with data) and at the youth level (pre-interest, gender, and URM status) demonstrated modest relations with the profiles. These relations can be due to a variety of reasons, particularly 1) how the variables for the PECs and how instructional support for work with data is measured, and 2) how suitable of summer STEM programs for work with data. Accordingly, this analysis resulted in findings organized around the following two themes. The first theme concerned</w:t>
-      </w:r>
-      <w:r>
-        <w:t xml:space="preserve"> </w:t>
-      </w:r>
-      <w:r>
-        <w:rPr>
-          <w:i/>
-        </w:rPr>
-        <w:t xml:space="preserve">affordances and constraints of summer STEM programs for work with data</w:t>
-      </w:r>
-      <w:r>
-        <w:t xml:space="preserve">. The second concerned</w:t>
-      </w:r>
-      <w:r>
-        <w:t xml:space="preserve"> </w:t>
-      </w:r>
-      <w:r>
-        <w:rPr>
-          <w:i/>
-        </w:rPr>
-        <w:t xml:space="preserve">howinstructional support for work with data was measured</w:t>
-      </w:r>
-      <w:r>
-        <w:t xml:space="preserve">. Both are described in the remainder of this section. Another possible explanation related to whether PECs and the variables that make them up are appropriate outcomes, and how the PECS are measured, is an important question, but one that cannot readily be assessed from the video data that was analyzed; however, this topic is explored in the next chapter.</w:t>
-      </w:r>
-    </w:p>
-    <w:p>
-      <w:pPr>
-        <w:pStyle w:val="Heading1"/>
-      </w:pPr>
-      <w:bookmarkStart w:id="84" w:name="discussion"/>
-      <w:bookmarkEnd w:id="84"/>
-      <w:r>
-        <w:t xml:space="preserve">Discussion</w:t>
-      </w:r>
-    </w:p>
-    <w:p>
-      <w:pPr>
-        <w:pStyle w:val="Heading3"/>
-      </w:pPr>
-      <w:bookmarkStart w:id="85" w:name="key-findings"/>
-      <w:bookmarkEnd w:id="85"/>
-      <w:r>
-        <w:t xml:space="preserve">Key Findings</w:t>
-      </w:r>
-    </w:p>
-    <w:p>
-      <w:pPr>
-        <w:pStyle w:val="Heading5"/>
-      </w:pPr>
-      <w:bookmarkStart w:id="86" w:name="the-nature-of-engagement-in-summer-stem-programs"/>
-      <w:bookmarkEnd w:id="86"/>
-      <w:r>
-        <w:t xml:space="preserve">The nature of engagement in summer STEM programs</w:t>
-      </w:r>
-    </w:p>
-    <w:p>
-      <w:pPr>
-        <w:pStyle w:val="FirstParagraph"/>
-      </w:pPr>
-      <w:r>
-        <w:t xml:space="preserve">We can identify profiles of engagement …</w:t>
-      </w:r>
-    </w:p>
-    <w:p>
-      <w:pPr>
-        <w:pStyle w:val="Heading5"/>
-      </w:pPr>
-      <w:bookmarkStart w:id="87" w:name="what-explains-pecs"/>
-      <w:bookmarkEnd w:id="87"/>
-      <w:r>
-        <w:t xml:space="preserve">What explains PECs</w:t>
-      </w:r>
-    </w:p>
-    <w:p>
-      <w:pPr>
-        <w:pStyle w:val="FirstParagraph"/>
-      </w:pPr>
-      <w:r>
-        <w:t xml:space="preserve">Engagement varies from moment-to-moment …</w:t>
-      </w:r>
-    </w:p>
-    <w:p>
-      <w:pPr>
-        <w:pStyle w:val="Heading5"/>
-      </w:pPr>
-      <w:bookmarkStart w:id="88" w:name="summer-stem-programs-as-a-context-for-work-with-data"/>
+      <w:bookmarkStart w:id="88" w:name="appendix-descriptive-statistics-additional-materials"/>
       <w:bookmarkEnd w:id="88"/>
-      <w:r>
-        <w:t xml:space="preserve">Summer STEM programs as a context for work with data</w:t>
-      </w:r>
-    </w:p>
-    <w:p>
-      <w:pPr>
-        <w:pStyle w:val="Heading3"/>
-      </w:pPr>
-      <w:bookmarkStart w:id="89" w:name="limitations-of-the-study"/>
-      <w:bookmarkEnd w:id="89"/>
-      <w:r>
-        <w:t xml:space="preserve">Limitations of the Study</w:t>
-      </w:r>
-    </w:p>
-    <w:p>
-      <w:pPr>
-        <w:pStyle w:val="Heading5"/>
-      </w:pPr>
-      <w:bookmarkStart w:id="90" w:name="measurement-issues"/>
-      <w:bookmarkEnd w:id="90"/>
-      <w:r>
-        <w:t xml:space="preserve">Measurement issues</w:t>
-      </w:r>
-    </w:p>
-    <w:p>
-      <w:pPr>
-        <w:pStyle w:val="FirstParagraph"/>
-      </w:pPr>
-      <w:r>
-        <w:t xml:space="preserve">How instructional support for work with data was measured seems to have been an issue, given the qualitative coding …</w:t>
-      </w:r>
-    </w:p>
-    <w:p>
-      <w:pPr>
-        <w:pStyle w:val="Heading5"/>
-      </w:pPr>
-      <w:bookmarkStart w:id="91" w:name="context-issues"/>
-      <w:bookmarkEnd w:id="91"/>
-      <w:r>
-        <w:t xml:space="preserve">Context issues</w:t>
-      </w:r>
-    </w:p>
-    <w:p>
-      <w:pPr>
-        <w:pStyle w:val="FirstParagraph"/>
-      </w:pPr>
-      <w:r>
-        <w:t xml:space="preserve">These programs were not designed to support work with data …</w:t>
-      </w:r>
-    </w:p>
-    <w:p>
-      <w:pPr>
-        <w:pStyle w:val="Heading3"/>
-      </w:pPr>
-      <w:bookmarkStart w:id="92" w:name="recommendations-for-future-research"/>
-      <w:bookmarkEnd w:id="92"/>
-      <w:r>
-        <w:t xml:space="preserve">Recommendations for Future Research</w:t>
-      </w:r>
-    </w:p>
-    <w:p>
-      <w:pPr>
-        <w:pStyle w:val="Heading5"/>
-      </w:pPr>
-      <w:bookmarkStart w:id="93" w:name="explore-work-with-data-in-settings-designed-to-support-it"/>
-      <w:bookmarkEnd w:id="93"/>
-      <w:r>
-        <w:t xml:space="preserve">Explore work with data in settings designed to support it</w:t>
-      </w:r>
-    </w:p>
-    <w:p>
-      <w:pPr>
-        <w:pStyle w:val="FirstParagraph"/>
-      </w:pPr>
-      <w:r>
-        <w:t xml:space="preserve">There are increasingly</w:t>
-      </w:r>
-      <w:r>
-        <w:t xml:space="preserve"> </w:t>
-      </w:r>
-      <w:r>
-        <w:t xml:space="preserve">“</w:t>
-      </w:r>
-      <w:r>
-        <w:t xml:space="preserve">data camps</w:t>
-      </w:r>
-      <w:r>
-        <w:t xml:space="preserve">”</w:t>
-      </w:r>
-      <w:r>
-        <w:t xml:space="preserve"> </w:t>
-      </w:r>
-      <w:r>
-        <w:t xml:space="preserve">…</w:t>
-      </w:r>
-    </w:p>
-    <w:p>
-      <w:pPr>
-        <w:pStyle w:val="Heading5"/>
-      </w:pPr>
-      <w:bookmarkStart w:id="94" w:name="measure-student-work-with-data-as-well-as-instructional-support-for-work-with-data"/>
-      <w:bookmarkEnd w:id="94"/>
-      <w:r>
-        <w:t xml:space="preserve">Measure student work with data as well as instructional support for work with data</w:t>
-      </w:r>
-    </w:p>
-    <w:p>
-      <w:pPr>
-        <w:pStyle w:val="FirstParagraph"/>
-      </w:pPr>
-      <w:r>
-        <w:t xml:space="preserve">Measuring what students do in addition to what teachers do is important …</w:t>
-      </w:r>
-    </w:p>
-    <w:p>
-      <w:pPr>
-        <w:pStyle w:val="Heading5"/>
-      </w:pPr>
-      <w:bookmarkStart w:id="95" w:name="explore-changes-in-longer-term-outcomes"/>
-      <w:bookmarkEnd w:id="95"/>
-      <w:r>
-        <w:t xml:space="preserve">Explore changes in longer-term outcomes</w:t>
-      </w:r>
-    </w:p>
-    <w:p>
-      <w:pPr>
-        <w:pStyle w:val="FirstParagraph"/>
-      </w:pPr>
-      <w:r>
-        <w:t xml:space="preserve">Changes in longer-term outcomes, such as future plans and goals, are an important goal for summer STEM educators and other stakeholders in such programs …</w:t>
-      </w:r>
-    </w:p>
-    <w:p>
-      <w:pPr>
-        <w:pStyle w:val="Heading3"/>
-      </w:pPr>
-      <w:bookmarkStart w:id="96" w:name="implications-for-practice"/>
-      <w:bookmarkEnd w:id="96"/>
-      <w:r>
-        <w:t xml:space="preserve">Implications for Practice</w:t>
-      </w:r>
-    </w:p>
-    <w:p>
-      <w:pPr>
-        <w:pStyle w:val="Heading5"/>
-      </w:pPr>
-      <w:bookmarkStart w:id="97" w:name="engage-students-in-complete-cycles-of-investigation"/>
-      <w:bookmarkEnd w:id="97"/>
-      <w:r>
-        <w:t xml:space="preserve">Engage students in complete cycles of investigation</w:t>
-      </w:r>
-    </w:p>
-    <w:p>
-      <w:pPr>
-        <w:pStyle w:val="Heading5"/>
-      </w:pPr>
-      <w:bookmarkStart w:id="98" w:name="support-engagement-in-specific-moments"/>
-      <w:bookmarkEnd w:id="98"/>
-      <w:r>
-        <w:t xml:space="preserve">Support engagement in specific moments</w:t>
-      </w:r>
-    </w:p>
-    <w:p>
-      <w:pPr>
-        <w:pStyle w:val="FirstParagraph"/>
-      </w:pPr>
-      <w:r>
-        <w:t xml:space="preserve">Viewing engagement in work with data in terms of engagement can help us to build the knowledge base around key data analytic practices for learners. In STEM settings, being engaged predicts key learning-related outcomes (Sinatra et al., 2015). As a consequence, what learners are thinking, feeling, and doing while engaged in work with data, and how challenged or good at data doing any or all of the aspects of work with data they perceive themselves to be, may important predictors of key outcomes and learners’ preparation for future learning (Bransford &amp; Schwartz, 1999), especially for learning in data-rich areas of studies and occupations, such as data science. Engaging in work with data may also prepare learners to think of, understand, and take action based on data in their day-to-day lives.</w:t>
-      </w:r>
-    </w:p>
-    <w:p>
-      <w:pPr>
-        <w:pStyle w:val="Heading1"/>
-      </w:pPr>
-      <w:bookmarkStart w:id="99" w:name="references"/>
-      <w:bookmarkEnd w:id="99"/>
-      <w:r>
-        <w:t xml:space="preserve">References</w:t>
-      </w:r>
-    </w:p>
-    <w:p>
-      <w:pPr>
-        <w:pStyle w:val="FirstParagraph"/>
-      </w:pPr>
-      <w:r>
-        <w:t xml:space="preserve"> </w:t>
-      </w:r>
-    </w:p>
-    <w:p>
-      <w:pPr>
-        <w:pStyle w:val="BodyText"/>
-      </w:pPr>
-      <w:r>
-        <w:t xml:space="preserve">Akiva, T. (2005). Turning training into results: The new youth program quality assessment. High/Scope Resource, 24(2), 21-24.</w:t>
-      </w:r>
-      <w:r>
-        <w:br w:type="textWrapping"/>
-      </w:r>
-      <w:r>
-        <w:t xml:space="preserve">Bergman, L. R., &amp; Magnusson, D. (1997). A person-oriented approach in research on developmental psychopathology. Development and psychopathology, 9(2), 291-319.</w:t>
-      </w:r>
-      <w:r>
-        <w:br w:type="textWrapping"/>
-      </w:r>
-      <w:r>
-        <w:t xml:space="preserve">Bergman, L. R., Magnusson, D., &amp; El Khouri, B. M. (2003). Studying individual development in an interindividual context: A person-oriented approach. Psychology Press.</w:t>
-      </w:r>
-      <w:r>
-        <w:br w:type="textWrapping"/>
-      </w:r>
-      <w:r>
-        <w:t xml:space="preserve">Berland, L. K., Schwarz, C. V., Krist, C., Kenyon, L., Lo, A. S., &amp; Reiser, B. J. (2016). Epistemologies in practice: Making scientific practices meaningful for students. Journal of Research in Science Teaching, 53(7), 1082-1112.</w:t>
-      </w:r>
-      <w:r>
-        <w:br w:type="textWrapping"/>
-      </w:r>
-      <w:r>
-        <w:t xml:space="preserve">Bielik, T., &amp; Yarden, A. (2016). Promoting the asking of research questions in a high-school biotechnology inquiry-oriented program. International Journal of STEM Education, 3(1), 15.</w:t>
-      </w:r>
-      <w:r>
-        <w:br w:type="textWrapping"/>
-      </w:r>
-      <w:r>
-        <w:t xml:space="preserve">Breckenridge, J. N. (2000). Validating cluster analysis: Consistent replication and symmetry. Multivariate Behavioral Research, 35(2), 261-285.</w:t>
-      </w:r>
-      <w:r>
-        <w:br w:type="textWrapping"/>
-      </w:r>
-      <w:r>
-        <w:t xml:space="preserve">Bystydzienski, J. M., Eisenhart, M., &amp; Bruning, M. (2015). High school is not too late: Developing girls’ interest and engagement in engineering careers. Career Development Quarterly, 63(1), 88–95.</w:t>
-      </w:r>
-      <w:r>
-        <w:t xml:space="preserve"> </w:t>
-      </w:r>
-      <w:hyperlink r:id="rId100">
-        <w:r>
-          <w:rPr>
-            <w:rStyle w:val="Hyperlink"/>
-          </w:rPr>
-          <w:t xml:space="preserve">http://doi.org/10.1002/j.2161-0045.2015.00097.x</w:t>
-        </w:r>
-      </w:hyperlink>
-      <w:r>
-        <w:t xml:space="preserve"> </w:t>
-      </w:r>
-      <w:r>
-        <w:t xml:space="preserve">Cohen, J. (1992). A power primer. Psychological Bulletin, 112(1), 155.</w:t>
-      </w:r>
-      <w:r>
-        <w:br w:type="textWrapping"/>
-      </w:r>
-      <w:r>
-        <w:t xml:space="preserve">National Governors Association Center for Best Practices, Council of Chief State School Officers. (2010). Common Core State Standards for Mathematics. Washington, DC: National Governors Association Center for Best Practices and the Council of Chief State School Officers.</w:t>
-      </w:r>
-      <w:r>
-        <w:br w:type="textWrapping"/>
-      </w:r>
-      <w:r>
-        <w:t xml:space="preserve">Corpus, J. H., &amp; Wormington, S. V. (2014). Profiles of intrinsic and extrinsic motivations in elementary school: A longitudinal analysis. The Journal of Experimental Education, 82(4), 480-501.</w:t>
-      </w:r>
-      <w:r>
-        <w:br w:type="textWrapping"/>
-      </w:r>
-      <w:r>
-        <w:t xml:space="preserve">Csikszentmihalyi, M. (1990). Flow: The psychology of optimal performance. Cambridge, England: Cambridge University Press.</w:t>
-      </w:r>
-      <w:r>
-        <w:br w:type="textWrapping"/>
-      </w:r>
-      <w:r>
-        <w:t xml:space="preserve">Csikszentmihalyi, M. (1997). Finding flow: The psychology of engagement with everyday life. New York, NY: Basic Books.</w:t>
-      </w:r>
-      <w:r>
-        <w:br w:type="textWrapping"/>
-      </w:r>
-      <w:r>
-        <w:t xml:space="preserve">Creswell, J. W., Plano Clark, V. L., Gutmann, M. L., &amp; Hanson, W. E. (2003). Advanced mixed methods research designs. In A. Tashakkori &amp; C. Teddlie (Eds.), Handbook of mixed methods in social and behavioral research (pp. 209–240). Thousand Oaks, CA: Sage.</w:t>
-      </w:r>
-      <w:r>
-        <w:br w:type="textWrapping"/>
-      </w:r>
-      <w:r>
-        <w:t xml:space="preserve">English, L. D. (2012). Data modelling with first-grade students. Educational Studies in Mathematics, 81(1), 15-30.</w:t>
-      </w:r>
-      <w:r>
-        <w:br w:type="textWrapping"/>
-      </w:r>
-      <w:r>
-        <w:t xml:space="preserve">Finzer, W. (2013). The data science education dilemma. Technology Innovations in Statistics Education, 7(2), p. 1-9.</w:t>
-      </w:r>
-      <w:r>
-        <w:br w:type="textWrapping"/>
-      </w:r>
-      <w:r>
-        <w:t xml:space="preserve">Forum for Youth Investment. (2012). Youth Program Quality Assessment. Washington, DC: The Forum for Youth Investment</w:t>
-      </w:r>
-      <w:r>
-        <w:t xml:space="preserve"> </w:t>
-      </w:r>
-      <w:r>
-        <w:t xml:space="preserve">Franklin, C., Kader, G., Mewborn, D., Moreno, J., Peck, R., Perry, M., &amp; Scheaffer, R. (2007). Guidelines for assessment and instruction in statistics education (GAISE) report. Alexandria, VA: American Statistical Association.</w:t>
-      </w:r>
-      <w:r>
-        <w:br w:type="textWrapping"/>
-      </w:r>
-      <w:r>
-        <w:t xml:space="preserve">Fredricks, J. A., &amp; McColskey, W. (2012). The measurement of student engagement: A comparative analysis of various methods and student self-report instruments. In S. L. Christenson, A. L. Reschly, &amp; C. Wylie (Eds.), The handbook of research on student engagement (pp. 763–782). New York: Springer Science.</w:t>
-      </w:r>
-      <w:r>
-        <w:t xml:space="preserve"> </w:t>
-      </w:r>
-      <w:hyperlink r:id="rId101">
-        <w:r>
-          <w:rPr>
-            <w:rStyle w:val="Hyperlink"/>
-          </w:rPr>
-          <w:t xml:space="preserve">https://doi.org/10.1007/978-1-4614-2018-7_37</w:t>
-        </w:r>
-      </w:hyperlink>
-      <w:r>
-        <w:br w:type="textWrapping"/>
-      </w:r>
-      <w:r>
-        <w:t xml:space="preserve">Fredricks, J. A., Blumenfeld, P. C., &amp; Paris, A. H. (2004). School engagement: Potential of the concept, state of the evidence. Review of Educational Research, 74(1), 59-109.</w:t>
-      </w:r>
-      <w:r>
-        <w:br w:type="textWrapping"/>
-      </w:r>
-      <w:r>
-        <w:t xml:space="preserve">Fredricks, J. A., Filsecker, M., &amp; Lawson, M. A. (2016). Student engagement, context, and adjustment: Addressing definitional, measurement, and methodological issues. Learning &amp; Instruction, 43, 1-4.</w:t>
-      </w:r>
-      <w:r>
-        <w:br w:type="textWrapping"/>
-      </w:r>
-      <w:r>
-        <w:t xml:space="preserve">Gelman, S. A., &amp; Markman, E. M. (1987). Young children’s inductions from natural kinds: The role of categories and appearances. Child Development, 58(6), 1532-1541.</w:t>
-      </w:r>
-      <w:r>
-        <w:br w:type="textWrapping"/>
-      </w:r>
-      <w:r>
-        <w:t xml:space="preserve">Gopnik, A., &amp; Sobel, D. M. (2000). Detecting blickets: How young children use information about novel causal powers in categorization and induction. Child Development, 71(5), 1205-1222.</w:t>
-      </w:r>
-      <w:r>
-        <w:br w:type="textWrapping"/>
-      </w:r>
-      <w:r>
-        <w:t xml:space="preserve">Gopnik, A., Sobel, D. M., Schulz, L. E., &amp; Glymour, C. (2001). Causal learning mechanisms in very young children: two-, three-, and four-year-olds infer causal relations from patterns of variation and covariation. Developmental Psychology, 37(5), 620.</w:t>
-      </w:r>
-      <w:r>
-        <w:br w:type="textWrapping"/>
-      </w:r>
-      <w:r>
-        <w:t xml:space="preserve">Greene, B. A. (2015). Measuring cognitive engagement with self-report scales: Reflections from over 20 years of research. Educational Psychologist, 50(1), 14-30.</w:t>
-      </w:r>
-      <w:r>
-        <w:br w:type="textWrapping"/>
-      </w:r>
-      <w:r>
-        <w:t xml:space="preserve">Greene, K. M., Lee, B., Constance, N., &amp; Hynes, K. (2013). Examining youth and program predictors of engagement in out-of-school time programs. Journal of Youth and Adolescence, 42(10), 1557-1572.</w:t>
-      </w:r>
-      <w:r>
-        <w:br w:type="textWrapping"/>
-      </w:r>
-      <w:r>
-        <w:t xml:space="preserve">Hancock, C., Kaput, J. J., &amp; Goldsmith, L. T. (1992). Authentic inquiry with data: Critical barriers to classroom implementation. Educational Psychologist, 27(3), 337-364.</w:t>
-      </w:r>
-      <w:r>
-        <w:br w:type="textWrapping"/>
-      </w:r>
-      <w:r>
-        <w:t xml:space="preserve">Harring, J. R., &amp; Hodis, F. A. (2016). Mixture modeling: Applications in educational psychology. Educational Psychologist, 51(3-4), 354-367.</w:t>
-      </w:r>
-      <w:r>
-        <w:br w:type="textWrapping"/>
-      </w:r>
-      <w:r>
-        <w:t xml:space="preserve">Hasson, E., &amp; Yarden, A. (2012). Separating the research question from the laboratory techniques: Advancing high‐school biology teachers’ ability to ask research questions. Journal of Research in Science Teaching, 49(10), 1296-1320.</w:t>
-      </w:r>
-      <w:r>
-        <w:br w:type="textWrapping"/>
-      </w:r>
-      <w:r>
-        <w:t xml:space="preserve">Hayenga, A. O., &amp; Corpus, J. H. (2010). Profiles of intrinsic and extrinsic motivations: A person-centered approach to motivation and achievement in middle school. Motivation and Emotion, 34(4), 371-383.</w:t>
-      </w:r>
-      <w:r>
-        <w:br w:type="textWrapping"/>
-      </w:r>
-      <w:r>
-        <w:t xml:space="preserve">Hektner, J. M., Schmidt, J. A., &amp; Csikszentmihalyi, M. (2007). Experience sampling method: Measuring the quality of everyday life. Sage.</w:t>
-      </w:r>
-      <w:r>
-        <w:br w:type="textWrapping"/>
-      </w:r>
-      <w:r>
-        <w:t xml:space="preserve">Jahnukainen, M. (2010). Extreme cases. Encyclopedia of Case Study Research. Thousand Oaks, CA: Sage.</w:t>
-      </w:r>
-      <w:r>
-        <w:t xml:space="preserve"> </w:t>
-      </w:r>
-      <w:r>
-        <w:t xml:space="preserve">Konold, C., &amp; Pollatsek, A. (2002). Data analysis as the search for signals in noisy processes. Journal for Research in Mathematics Education, 33(4), 259-289.</w:t>
-      </w:r>
-      <w:r>
-        <w:br w:type="textWrapping"/>
-      </w:r>
-      <w:r>
-        <w:t xml:space="preserve">Lauer, P. A., Akiba, M., Wilkerson, S. B., Apthorp, H. S., Snow, D., &amp; Martin-Glenn, M. L. (2006). Out-of-school-time programs: A meta-analysis of effects for at-risk students. Review of educational research, 76(2), 275-313.</w:t>
-      </w:r>
-      <w:r>
-        <w:br w:type="textWrapping"/>
-      </w:r>
-      <w:r>
-        <w:t xml:space="preserve">Lee, H. S., Angotti, R. L., &amp; Tarr, J. E. (2010). Making comparisons between observed data and expected outcomes: students’ informal hypothesis testing with probability simulation tools. Statistics Education Research Journal, 9(1), 68-96.</w:t>
-      </w:r>
-      <w:r>
-        <w:br w:type="textWrapping"/>
-      </w:r>
-      <w:r>
-        <w:t xml:space="preserve">Lee, H., &amp; Hollebrands, K. (2008). Preparing to teach mathematics with technology: An integrated approach to developing technological pedagogical content knowledge. Contemporary Issues in Technology and Teacher Education, 8(4), 326-341.</w:t>
-      </w:r>
-      <w:r>
-        <w:br w:type="textWrapping"/>
-      </w:r>
-      <w:r>
-        <w:t xml:space="preserve">Lehrer, R., &amp; Romberg, T. (1996). Exploring children’s data modeling. Cognition and Instruction, 14(1), 69-108.</w:t>
-      </w:r>
-      <w:r>
-        <w:br w:type="textWrapping"/>
-      </w:r>
-      <w:r>
-        <w:t xml:space="preserve">Lehrer, R., &amp; Schauble, L. (2004). Modeling natural variation through distribution. American Educational Research Journal, 41(3), 635-679.</w:t>
-      </w:r>
-      <w:r>
-        <w:br w:type="textWrapping"/>
-      </w:r>
-      <w:r>
-        <w:t xml:space="preserve">Lehrer, R. &amp; Schauble, L. (2015). Developing scientific thinking. In L. S. Liben &amp; U. Müller (Eds.), Cognitive processes. Handbook of child psychology and developmental science (Vol. 2, 7th ed., pp. 671-174). Hoboken, NJ: Wiley.</w:t>
-      </w:r>
-      <w:r>
-        <w:br w:type="textWrapping"/>
-      </w:r>
-      <w:r>
-        <w:t xml:space="preserve">Lehrer, R., Kim, M. J., &amp; Jones, R. S. (2011). Developing conceptions of statistics by designing measures of distribution. ZDM, 43(5), 723-736.</w:t>
-      </w:r>
-      <w:r>
-        <w:br w:type="textWrapping"/>
-      </w:r>
-      <w:r>
-        <w:t xml:space="preserve">Lehrer, R., Kim, M. J., &amp; Schauble, L. (2007). Supporting the development of conceptions of statistics by engaging students in measuring and modeling variability. International Journal of Computers for Mathematical Learning, 12(3), 195-216.</w:t>
-      </w:r>
-      <w:r>
-        <w:br w:type="textWrapping"/>
-      </w:r>
-      <w:r>
-        <w:t xml:space="preserve">Lesh, R., Middleton, J. A., Caylor, E., &amp; Gupta, S. (2008). A science need: Designing tasks to engage students in modeling complex data. Educational Studies in Mathematics, 68(2), 113-130.</w:t>
-      </w:r>
-      <w:r>
-        <w:br w:type="textWrapping"/>
-      </w:r>
-      <w:r>
-        <w:t xml:space="preserve">Linnansaari, J., Viljaranta, J., Lavonen, J., Schneider, B., &amp; Salmela-Aro, K. (2015). Finnish Students Engagement in Science Lessons. NorDiNa: Nordic Studies in Science Education, 11(2), 192-206. Retrieved from</w:t>
-      </w:r>
-      <w:r>
-        <w:t xml:space="preserve"> </w:t>
-      </w:r>
-      <w:hyperlink r:id="rId102">
-        <w:r>
-          <w:rPr>
-            <w:rStyle w:val="Hyperlink"/>
-          </w:rPr>
-          <w:t xml:space="preserve">https://www.journals.uio.no/index.php/nordina/article/view/2047</w:t>
-        </w:r>
-      </w:hyperlink>
-      <w:r>
-        <w:br w:type="textWrapping"/>
-      </w:r>
-      <w:r>
-        <w:t xml:space="preserve">Lovett, M. C., &amp; Shah, P. (2007). Preface. In M. C. Lovett &amp; P. Shah (Eds.), Thinking with data (pp. x-xx [requested book through ILL to confirm page #s]). New York, NY: Lawrence Erlbaum.</w:t>
-      </w:r>
-      <w:r>
-        <w:br w:type="textWrapping"/>
-      </w:r>
-      <w:r>
-        <w:t xml:space="preserve">Magnusson, D., &amp; Cairns, R. B. (1996). Developmental science: Toward a unified framework. Cambridge, England: Cambridge University Press.</w:t>
-      </w:r>
-      <w:r>
-        <w:br w:type="textWrapping"/>
-      </w:r>
-      <w:r>
-        <w:t xml:space="preserve">McNeill, K. L., &amp; Berland, L. (2017). What is (or should be) scientific evidence use in k‐12 classrooms? Journal of Research in Science Teaching, 54(5), 672-689.</w:t>
-      </w:r>
-      <w:r>
-        <w:br w:type="textWrapping"/>
-      </w:r>
-      <w:r>
-        <w:t xml:space="preserve">Muthén, B. (2004). Latent variable analysis. The Sage handbook of quantitative methodology for the social sciences. Thousand Oaks, CA: Sage Publications, 345-68.</w:t>
-      </w:r>
-      <w:r>
-        <w:br w:type="textWrapping"/>
-      </w:r>
-      <w:r>
-        <w:t xml:space="preserve">Muthén, L. K., &amp; Muthén, B. O. (1998-2017). Mplus User’s Guide. Los Angeles, CA: Muthén &amp; Muthén.</w:t>
-      </w:r>
-      <w:r>
-        <w:t xml:space="preserve"> </w:t>
-      </w:r>
-      <w:r>
-        <w:t xml:space="preserve">NGSS Lead States. (2013). Next generation science standards: For states, by states. Washington, DC: National Academies Press.</w:t>
-      </w:r>
-      <w:r>
-        <w:br w:type="textWrapping"/>
-      </w:r>
-      <w:r>
-        <w:t xml:space="preserve">Nolen, S. B., Horn, I. S., &amp; Ward, C. J. (2015). Situating motivation. Educational Psychologist, 50(3), 234-247.</w:t>
-      </w:r>
-      <w:r>
-        <w:t xml:space="preserve"> </w:t>
-      </w:r>
-      <w:r>
-        <w:t xml:space="preserve">Patall, E. A., Vasquez, A. C., Steingut, R. R., Trimble, S. S., &amp; Pituch, K. A. (2016). Daily interest, engagement, and autonomy support in the high school science classroom. Contemporary Educational Psychology, 46, 180-194.</w:t>
-      </w:r>
-      <w:r>
-        <w:br w:type="textWrapping"/>
-      </w:r>
-      <w:r>
-        <w:t xml:space="preserve">Patall, E. A., Steingut, R. R., Vasquez, A. C., Trimble, S. S., Pituch, K. A., &amp; Freeman, J. L. (2017). Daily Autonomy Supporting or Thwarting and Students’ Motivation and Engagement in the High School Science Classroom. Journal of Educational Psychology. Advance online publication.</w:t>
-      </w:r>
-      <w:r>
-        <w:t xml:space="preserve"> </w:t>
-      </w:r>
-      <w:hyperlink r:id="rId103">
-        <w:r>
-          <w:rPr>
-            <w:rStyle w:val="Hyperlink"/>
-          </w:rPr>
-          <w:t xml:space="preserve">http://dx.doi.org/10.1037/edu0000214</w:t>
-        </w:r>
-      </w:hyperlink>
-      <w:r>
-        <w:br w:type="textWrapping"/>
-      </w:r>
-      <w:r>
-        <w:t xml:space="preserve">Pekrun, R., &amp; Linnenbrink-Garcia, L. (2012). Academic emotions and student engagement. In S. L. Christenson, A. L. Reschly, &amp; C. Wylie (Eds.), Handbook of research on student engagement (pp. 259-292). New York, NY: Springer.</w:t>
-      </w:r>
-      <w:r>
-        <w:t xml:space="preserve"> </w:t>
-      </w:r>
-      <w:r>
-        <w:t xml:space="preserve">Petrosino, A., Lehrer, R., &amp; Schauble, L. (2003). Structuring error and experimental variation as distribution in the fourth grade. Mathematical Thinking and Learning, 5 (2&amp;3), 131-156.</w:t>
-      </w:r>
-      <w:r>
-        <w:br w:type="textWrapping"/>
-      </w:r>
-      <w:r>
-        <w:t xml:space="preserve">Piaget, J., &amp; Inhelder, B. (1969). The psychology of the child. New York, NY: Basic Books.</w:t>
-      </w:r>
-      <w:r>
-        <w:br w:type="textWrapping"/>
-      </w:r>
-      <w:r>
-        <w:t xml:space="preserve">Pöysä, S., Vasalampi, K., Muotka, J., Lerkkanen, M. K., Poikkeus, A. M., &amp; Nurmi, J. E. (2017). Variation in situation-specific engagement among lower secondary school students. Learning and Instruction.</w:t>
-      </w:r>
-      <w:r>
-        <w:t xml:space="preserve"> </w:t>
-      </w:r>
-      <w:hyperlink r:id="rId104">
-        <w:r>
-          <w:rPr>
-            <w:rStyle w:val="Hyperlink"/>
-          </w:rPr>
-          <w:t xml:space="preserve">http://dx.doi.org/10.1016/j.learninstruc.2017.07.007</w:t>
-        </w:r>
-      </w:hyperlink>
-      <w:r>
-        <w:br w:type="textWrapping"/>
-      </w:r>
-      <w:r>
-        <w:t xml:space="preserve">Rosenberg, J. M. (2018). Comparing mplus and mclust output. Retrieved from</w:t>
-      </w:r>
-      <w:r>
-        <w:t xml:space="preserve"> </w:t>
-      </w:r>
-      <w:hyperlink r:id="rId105">
-        <w:r>
-          <w:rPr>
-            <w:rStyle w:val="Hyperlink"/>
-          </w:rPr>
-          <w:t xml:space="preserve">https://jrosen48.github.io/r-markdown/comparing-mplus-mclust.html</w:t>
-        </w:r>
-      </w:hyperlink>
-      <w:r>
-        <w:t xml:space="preserve"> </w:t>
-      </w:r>
-      <w:r>
-        <w:t xml:space="preserve">Salmela-Aro, K., Moeller, J., Schneider, B., Spicer, J., &amp; Lavonen, J. (2016). Integrating the light and dark sides of student engagement using person-oriented and situation-specific approaches. Learning and Instruction, 43, 61-70.</w:t>
-      </w:r>
-      <w:r>
-        <w:br w:type="textWrapping"/>
-      </w:r>
-      <w:r>
-        <w:t xml:space="preserve">Salmela-Aro, K., Muotka, J., Alho, K., Hakkarainen, K., &amp; Lonka, K. (2016). School burnout and engagement profiles among digital natives in Finland: A person-oriented approach. European Journal of Developmental Psychology, 13(6), 704-718.</w:t>
-      </w:r>
-      <w:r>
-        <w:br w:type="textWrapping"/>
-      </w:r>
-      <w:r>
-        <w:t xml:space="preserve">Schneider, B., Krajcik, J., Lavonen, J., Salmela‐Aro, K., Broda, M., Spicer, J., … &amp; Viljaranta, J. (2016). Investigating optimal learning moments in US and Finnish science classes. Journal of Research in Science Teaching, 53(3), 400-421.</w:t>
-      </w:r>
-      <w:r>
-        <w:br w:type="textWrapping"/>
-      </w:r>
-      <w:r>
-        <w:t xml:space="preserve">Schmidt, J. A., Rosenberg, J. M., Beymer, P. (advance online publication). A person-in-context approach to student engagement in science: Examining learning activities and choice. Journal of Research in Science Teaching.</w:t>
-      </w:r>
-      <w:r>
-        <w:t xml:space="preserve"> </w:t>
-      </w:r>
-      <w:hyperlink r:id="rId106">
-        <w:r>
-          <w:rPr>
-            <w:rStyle w:val="Hyperlink"/>
-          </w:rPr>
-          <w:t xml:space="preserve">https://dx.doi.org/10.1002/tea.21409</w:t>
-        </w:r>
-      </w:hyperlink>
-      <w:r>
-        <w:br w:type="textWrapping"/>
-      </w:r>
-      <w:r>
-        <w:t xml:space="preserve">Schwarz, N., Kahneman, D., &amp; Xu, J. (2009). Global and episodic reports of hedonic experience. In R. Belli, D. Alwen, &amp; F. Stafford (Eds.), Using calendar and diary methods in life events research (pp. 157-174). Newbury Park, CA: Sage.</w:t>
-      </w:r>
-      <w:r>
-        <w:br w:type="textWrapping"/>
-      </w:r>
-      <w:r>
-        <w:t xml:space="preserve">Sfard, A. (1998). On two metaphors for learning and the dangers of choosing just one. Educational Researcher, 27(2), 4-13.</w:t>
-      </w:r>
-      <w:r>
-        <w:br w:type="textWrapping"/>
-      </w:r>
-      <w:r>
-        <w:t xml:space="preserve">Shernoff, D. J., Csikszentmihalyi, M., Schneider, B., &amp; Shernoff, E. S. (2003). Student engagement in high school classrooms from the perspective of flow theory. School Psychology Quarterly, 18(2), 158-176.</w:t>
-      </w:r>
-      <w:r>
-        <w:br w:type="textWrapping"/>
-      </w:r>
-      <w:r>
-        <w:t xml:space="preserve">Shernoff, D. J., Kelly, S., Tonks, S. M., Anderson, B., Cavanagh, R. F., Sinha, S., &amp; Abdi, B. (2016). Student engagement as a function of environmental complexity in high school classrooms. Learning and Instruction, 43, 52-60.</w:t>
-      </w:r>
-      <w:r>
-        <w:br w:type="textWrapping"/>
-      </w:r>
-      <w:r>
-        <w:t xml:space="preserve">Shumow, L., &amp; Schmidt, J. A. (2013). STEM interest and engagement (STEM I.E.). National Science Foundation proposal for award number 1421198.</w:t>
-      </w:r>
-      <w:r>
-        <w:br w:type="textWrapping"/>
-      </w:r>
-      <w:r>
-        <w:t xml:space="preserve">Sinatra, G. M., Heddy, B. C., &amp; Lombardi, D. (2015). The challenges of defining and measuring student engagement in science. Educational Psychologist, 50(1), 1-13.</w:t>
-      </w:r>
-      <w:r>
-        <w:t xml:space="preserve"> </w:t>
-      </w:r>
-      <w:hyperlink r:id="rId107">
-        <w:r>
-          <w:rPr>
-            <w:rStyle w:val="Hyperlink"/>
-          </w:rPr>
-          <w:t xml:space="preserve">doi:10.1080/00461520.2014.1002924</w:t>
-        </w:r>
-      </w:hyperlink>
-      <w:r>
-        <w:br w:type="textWrapping"/>
-      </w:r>
-      <w:r>
-        <w:t xml:space="preserve">Singh, K., Granville, M., &amp; Dika, S. (2002). Mathematics and science achievement: Effects of motivation, interest, and academic engagement. The Journal of Educational Research, 95(6), 323-332.</w:t>
-      </w:r>
-      <w:r>
-        <w:t xml:space="preserve"> </w:t>
-      </w:r>
-      <w:r>
-        <w:t xml:space="preserve">Shernoff, D. J., &amp; Schmidt, J. A. (2008). Further Evidence of an Engagement–Achievement Paradox Among U.S. High School Students. Journal of Youth and Adolescence, 37(5), 564–580.</w:t>
-      </w:r>
-      <w:r>
-        <w:t xml:space="preserve"> </w:t>
-      </w:r>
-      <w:hyperlink r:id="rId108">
-        <w:r>
-          <w:rPr>
-            <w:rStyle w:val="Hyperlink"/>
-          </w:rPr>
-          <w:t xml:space="preserve">http://doi.org/10.1007/s10964-007-9241-z</w:t>
-        </w:r>
-      </w:hyperlink>
-      <w:r>
-        <w:br w:type="textWrapping"/>
-      </w:r>
-      <w:r>
-        <w:t xml:space="preserve">Shumow, L., Schmidt, J. A., &amp; Zaleski, D. J. (2013). Multiple perspectives on student learning, engagement, and motivation in high school biology labs. The High School Journal, 96(3), 232-252.</w:t>
-      </w:r>
-      <w:r>
-        <w:br w:type="textWrapping"/>
-      </w:r>
-      <w:r>
-        <w:t xml:space="preserve">Skinner, E. A., &amp; Pitzer, J. (2012). Developmental dynamics of engagement, coping, and everyday resilience. In S. Christenson, A. Reschly, &amp; C. Wylie (Eds.), Handbook of Research on Student Engagement (pp. 21-45). New York: Springer Science.</w:t>
-      </w:r>
-      <w:r>
-        <w:br w:type="textWrapping"/>
-      </w:r>
-      <w:r>
-        <w:t xml:space="preserve">Skinner, E. A., Kindermann, T. A., &amp; Furrer, C. J. (2009). A motivational perspective on engagement and disaffection: Conceptualization and assessment of children’s behavioral and emotional participation in academic activities in the classroom. Educational and Psychological Measurement, 69(3), 493-525.</w:t>
-      </w:r>
-      <w:r>
-        <w:br w:type="textWrapping"/>
-      </w:r>
-      <w:r>
-        <w:t xml:space="preserve">Skinner, E., Furrer, C., Marchand, G., &amp; Kindermann, T. (2008). Engagement and disaffection in the classroom: Part of a larger motivational dynamic? Journal of Educational Psychology, 100(4), 765.</w:t>
-      </w:r>
-      <w:r>
-        <w:br w:type="textWrapping"/>
-      </w:r>
-      <w:r>
-        <w:t xml:space="preserve">Smith, C., Akiva, T., Sugar, S., Lo, Y. J., Frank, K. A., Peck, S. C., Cortina, K. S., &amp; Devaney, T. (2012).Continuous quality improvement in afterschool settings: Impact findings from the Youth Program Quality Intervention study. Washington, DC: The Forum for Youth Investment.</w:t>
-      </w:r>
-      <w:r>
-        <w:t xml:space="preserve"> </w:t>
-      </w:r>
-      <w:r>
-        <w:t xml:space="preserve">Steinley, D., &amp; Brusco, M. J. (2011). Evaluating mixture modeling for clustering: recommendations and cautions. Psychological Methods, 16(1), 63.</w:t>
-      </w:r>
-      <w:r>
-        <w:br w:type="textWrapping"/>
-      </w:r>
-      <w:r>
-        <w:t xml:space="preserve">Stohl, H., &amp; Tarr, J. E. (2002). Developing notions of inference using probability simulation tools. The Journal of Mathematical Behavior, 21(3), 319-337.</w:t>
-      </w:r>
-      <w:r>
-        <w:br w:type="textWrapping"/>
-      </w:r>
-      <w:r>
-        <w:t xml:space="preserve">Stroupe, D. (2014). Examining classroom science practice communities: How teachers and students negotiate epistemic agency and learn science‐as‐practice. Science Education, 98(3), 487-516.</w:t>
-      </w:r>
-      <w:r>
-        <w:br w:type="textWrapping"/>
-      </w:r>
-      <w:r>
-        <w:t xml:space="preserve">Strati, A. D., Schmidt, J. A., &amp; Maier, K. S. (2017). Perceived challenge, teacher support, and teacher obstruction as predictors of student engagement. Journal of Educational Psychology, 109(1), 131-147.</w:t>
-      </w:r>
-      <w:r>
-        <w:br w:type="textWrapping"/>
-      </w:r>
-      <w:r>
-        <w:t xml:space="preserve">Trevors, G. J., Kendeou, P., Bråten, I., &amp; Braasch, J. L. (2017). Adolescents’ epistemic profiles in the service of knowledge revision. Contemporary Educational Psychology, 49, 107-120.</w:t>
-      </w:r>
-      <w:r>
-        <w:br w:type="textWrapping"/>
-      </w:r>
-      <w:r>
-        <w:t xml:space="preserve">Turner, J. C., &amp; Meyer, D. K. (2000). Studying and understanding the instructional contexts of classrooms: Using our past to forge our future. Educational Psychologist, 35(2), 69-85.</w:t>
-      </w:r>
-      <w:r>
-        <w:br w:type="textWrapping"/>
-      </w:r>
-      <w:r>
-        <w:t xml:space="preserve">van Rooij, E. C., Jansen, E. P., &amp; van de Grift, W. J. (2017). Secondary school students’ engagement profiles and their relationship with academic adjustment and achievement in university. Learning and Individual Differences, 54, 9-19.</w:t>
-      </w:r>
-      <w:r>
-        <w:br w:type="textWrapping"/>
-      </w:r>
-      <w:r>
-        <w:t xml:space="preserve">Vandell, D. L., Hall, V., O’Cadiz, P., &amp; Karsh, A. (2012). Piloting outcome measures for summer learning initiative programs. Final report to the David and Lucile Packard Foundation, Children, Families, and Communities Program. Retrieved from</w:t>
-      </w:r>
-      <w:r>
-        <w:t xml:space="preserve"> </w:t>
-      </w:r>
-      <w:hyperlink r:id="rId109">
-        <w:r>
-          <w:rPr>
-            <w:rStyle w:val="Hyperlink"/>
-          </w:rPr>
-          <w:t xml:space="preserve">http://faculty.sites.uci.edu/childcare/files/2013/07/SL-Outcomes-2011-Pilot_Edited_8.19.pdf</w:t>
-        </w:r>
-      </w:hyperlink>
-      <w:r>
-        <w:br w:type="textWrapping"/>
-      </w:r>
-      <w:r>
-        <w:t xml:space="preserve">Wang, M. T., &amp; Eccles, J. S. (2012). Social support matters: Longitudinal effects of social support on three dimensions of school engagement from middle to high school. Child Development, 83(3), 877-895.</w:t>
-      </w:r>
-      <w:r>
-        <w:br w:type="textWrapping"/>
-      </w:r>
-      <w:r>
-        <w:t xml:space="preserve">Wang, M. T., &amp; Holcombe, R. (2010). Adolescents’ perceptions of school environment, engagement, and academic achievement in middle school. American Educational Research Journal, 47(3), 633-662.</w:t>
-      </w:r>
-      <w:r>
-        <w:br w:type="textWrapping"/>
-      </w:r>
-      <w:r>
-        <w:t xml:space="preserve">Westfall, J., Kenny, D. A., &amp; Judd, C. M. (2014). Statistical power and optimal design in experiments in which samples of participants respond to samples of stimuli. Journal of Experimental Psychology: General, 143(5), 2020-2045.</w:t>
-      </w:r>
-      <w:r>
-        <w:br w:type="textWrapping"/>
-      </w:r>
-      <w:r>
-        <w:t xml:space="preserve">Westfall, J. (2016). PANGEA: Power Analysis for General Anova designs. Retrieved from</w:t>
-      </w:r>
-      <w:r>
-        <w:t xml:space="preserve"> </w:t>
-      </w:r>
-      <w:hyperlink r:id="rId110">
-        <w:r>
-          <w:rPr>
-            <w:rStyle w:val="Hyperlink"/>
-          </w:rPr>
-          <w:t xml:space="preserve">https://jakewestfall.shinyapps.io/pangea/</w:t>
-        </w:r>
-      </w:hyperlink>
-      <w:r>
-        <w:br w:type="textWrapping"/>
-      </w:r>
-      <w:r>
-        <w:t xml:space="preserve">Wickham, H. (2018). CRAN downloads. Retrieved from</w:t>
-      </w:r>
-      <w:r>
-        <w:t xml:space="preserve"> </w:t>
-      </w:r>
-      <w:hyperlink r:id="rId111">
-        <w:r>
-          <w:rPr>
-            <w:rStyle w:val="Hyperlink"/>
-          </w:rPr>
-          <w:t xml:space="preserve">https://hadley.shinyapps.io/cran-downloads/</w:t>
-        </w:r>
-      </w:hyperlink>
-      <w:r>
-        <w:t xml:space="preserve"> </w:t>
-      </w:r>
-      <w:r>
-        <w:t xml:space="preserve">Wild, C. J., &amp; Pfannkuch, M. (1999). Statistical thinking in empirical enquiry. International Statistical Review, 67(3), 223-248.</w:t>
-      </w:r>
-      <w:r>
-        <w:br w:type="textWrapping"/>
-      </w:r>
-      <w:r>
-        <w:t xml:space="preserve">Wilkerson, M. H., Andrews, C., Shaban, Y., Laina, V., &amp; Gravel, B. E. (2016). What’s the technology for? Teacher attention and pedagogical goals in a modeling-focused professional development workshop. Journal of Science Teacher Education, 27(1), 11-33.</w:t>
-      </w:r>
-      <w:r>
-        <w:br w:type="textWrapping"/>
-      </w:r>
-      <w:r>
-        <w:t xml:space="preserve">Wilkerson, M. H. &amp; Fenwick, M. (2017). The practice of using mathematics and computational thinking. In C. V. Schwarz, C. Passmore, &amp; B. J. Reiser (Eds.), Helping Students Make Sense of the World Using Next Generation Science and Engineering Practices. Arlington, VA: National Science Teachers’ Association Press. pp. 181-204.</w:t>
-      </w:r>
-      <w:r>
-        <w:br w:type="textWrapping"/>
-      </w:r>
-      <w:r>
-        <w:t xml:space="preserve">Witherington, D. C. (2015). Dynamic systems in developmental science. In W. F. Overton &amp; P. C. M. Molenaar (Vol. Eds.) &amp; R. M. Lerner (Ed.), Handbook of child psychology and developmental science. Vol. 1: Theory &amp; method (7th ed., pp. 63-112). Hoboken, NJ: Wiley.</w:t>
-      </w:r>
-      <w:r>
-        <w:br w:type="textWrapping"/>
-      </w:r>
-      <w:r>
-        <w:t xml:space="preserve">Wormington, S. V., &amp; Linnenbrink-Garcia, L. (advance online publication). A new look at multiple goal pursuit: The promise of a person-centered approach. Educational Psychology Review.</w:t>
-      </w:r>
-      <w:r>
-        <w:t xml:space="preserve"> </w:t>
-      </w:r>
-      <w:hyperlink r:id="rId112">
-        <w:r>
-          <w:rPr>
-            <w:rStyle w:val="Hyperlink"/>
-          </w:rPr>
-          <w:t xml:space="preserve">doi:10.1007/s10648-016-9358-2</w:t>
-        </w:r>
-      </w:hyperlink>
-    </w:p>
-    <w:p>
-      <w:pPr>
-        <w:pStyle w:val="Heading1"/>
-      </w:pPr>
-      <w:bookmarkStart w:id="113" w:name="appendix"/>
-      <w:bookmarkEnd w:id="113"/>
-      <w:r>
-        <w:t xml:space="preserve">Appendix</w:t>
-      </w:r>
-    </w:p>
-    <w:p>
-      <w:pPr>
-        <w:pStyle w:val="Heading2"/>
-      </w:pPr>
-      <w:bookmarkStart w:id="114" w:name="appendix-stem-pqa-alignment"/>
-      <w:bookmarkEnd w:id="114"/>
-      <w:r>
-        <w:t xml:space="preserve">Appendix: STEM-PQA alignment</w:t>
-      </w:r>
-    </w:p>
-    <w:p>
-      <w:pPr>
-        <w:pStyle w:val="SourceCode"/>
-      </w:pPr>
-      <w:r>
-        <w:rPr>
-          <w:rStyle w:val="VerbatimChar"/>
-        </w:rPr>
-        <w:t xml:space="preserve">## Error: &lt;text&gt;:2:200: unexpected symbol</w:t>
-      </w:r>
-      <w:r>
-        <w:br w:type="textWrapping"/>
-      </w:r>
-      <w:r>
-        <w:rPr>
-          <w:rStyle w:val="VerbatimChar"/>
-        </w:rPr>
-        <w:t xml:space="preserve">## 1: tibble::tribble(</w:t>
-      </w:r>
-      <w:r>
-        <w:br w:type="textWrapping"/>
-      </w:r>
-      <w:r>
-        <w:rPr>
-          <w:rStyle w:val="VerbatimChar"/>
-        </w:rPr>
-        <w:t xml:space="preserve">## 2:   ~Work.With.Data.Codes.Originally.Proposed,                                                                                                    ~Description, ~Categories.from.STEM-PQA.(Already</w:t>
-      </w:r>
-      <w:r>
-        <w:br w:type="textWrapping"/>
-      </w:r>
-      <w:r>
-        <w:rPr>
-          <w:rStyle w:val="VerbatimChar"/>
-        </w:rPr>
-        <w:t xml:space="preserve">##                                                                                                                                                                                                           ^</w:t>
-      </w:r>
-    </w:p>
-    <w:p>
-      <w:pPr>
-        <w:pStyle w:val="Heading2"/>
-      </w:pPr>
-      <w:bookmarkStart w:id="115" w:name="appendix-method-additional-materials"/>
-      <w:bookmarkEnd w:id="115"/>
-      <w:r>
-        <w:t xml:space="preserve">Appendix: Method additional materials</w:t>
-      </w:r>
-    </w:p>
-    <w:p>
-      <w:pPr>
-        <w:pStyle w:val="Heading3"/>
-      </w:pPr>
-      <w:bookmarkStart w:id="116" w:name="statistical-software-developed-1"/>
-      <w:bookmarkEnd w:id="116"/>
-      <w:r>
-        <w:t xml:space="preserve">Statistical software developed</w:t>
-      </w:r>
-    </w:p>
-    <w:p>
-      <w:pPr>
-        <w:pStyle w:val="FirstParagraph"/>
-      </w:pPr>
-      <w:r>
-        <w:t xml:space="preserve">The functions in tidyLPA dynamically generate MPlus syntax, so that, for example, a user can simply provide a data frame with variables to be used in the analysis, the specification for one of six models, the number of profiles to be estimated as part of the analysis, and a number of fine-grained options concerning the estimation and the output generated. From these inputs, a data file for MPlus is prepared and saved, the model syntax is created and saved in a model input file, the model is run, and the output, including the</w:t>
-      </w:r>
-      <w:r>
-        <w:t xml:space="preserve"> </w:t>
-      </w:r>
-      <w:r>
-        <w:t xml:space="preserve">“</w:t>
-      </w:r>
-      <w:r>
-        <w:t xml:space="preserve">savedata</w:t>
-      </w:r>
-      <w:r>
-        <w:t xml:space="preserve">”</w:t>
-      </w:r>
-      <w:r>
-        <w:t xml:space="preserve">, or the data with its associated posterior probabilities and profile assignments, is returned to R for use plots or in subsequent analyses.</w:t>
-      </w:r>
-    </w:p>
-    <w:p>
-      <w:pPr>
-        <w:pStyle w:val="BodyText"/>
-      </w:pPr>
-      <w:r>
-        <w:t xml:space="preserve">Because of the considerable time that it takes to generate MPlus model syntax (i.e., when choosing to specify a model with different parameters or when changing the number of profiles to be estimated as part of the solution), this package makes it easier to carry out LPA in a flexible way, while retaining the power of the MPlus software. While this functionality makes it considerably easier to carry out LPA, it requires that MPlus be purchased and installed. Because of this, the R package I developed also includes wrapper functions to an open-source tool, mclust (Scrucca, Fop, Murphy, &amp; Raftery, 2016). This is a very widely-used package for mixture modeling. While some authors have suggested that it can be used to carry out LPA (Oberski, 2016), a key challenge for analysts using it concerns specifying the models. This is because the models are described in terms of the geometric properties of the multivariate distributions being estimated (i.e.,</w:t>
-      </w:r>
-      <w:r>
-        <w:t xml:space="preserve"> </w:t>
-      </w:r>
-      <w:r>
-        <w:t xml:space="preserve">“</w:t>
-      </w:r>
-      <w:r>
-        <w:t xml:space="preserve">spherical, equal volume</w:t>
-      </w:r>
-      <w:r>
-        <w:t xml:space="preserve">”</w:t>
-      </w:r>
-      <w:r>
-        <w:t xml:space="preserve">), rather than in terms of whether and how the means, variances, and covariances are estimated. This R package corresponds LPA models to the mclust models and provides the same functionality that the functions that use MPlus provide, namely, preparing data, running the model, and returning the output or use in subsequent analyses. As part of incorporating the mclust functionality, the functions that use MPlus and those that use mclust have been benchmarked (Rosenberg, 2018). Despite leading to identical results (in most cases) for small datasets, because of differences in how the E-M algorithm is initialized as well as other estimation-related differences, output will likely not be identical for many analyses.</w:t>
-      </w:r>
-    </w:p>
-    <w:p>
-      <w:pPr>
-        <w:pStyle w:val="Heading3"/>
-      </w:pPr>
-      <w:bookmarkStart w:id="117" w:name="appendix-descriptive-statistics-additional-materials"/>
-      <w:bookmarkEnd w:id="117"/>
       <w:r>
         <w:t xml:space="preserve">Appendix: Descriptive statistics additional materials</w:t>
       </w:r>
@@ -6095,8 +6752,8 @@
       <w:pPr>
         <w:pStyle w:val="Heading3"/>
       </w:pPr>
-      <w:bookmarkStart w:id="118" w:name="appendix-program-descriptions"/>
-      <w:bookmarkEnd w:id="118"/>
+      <w:bookmarkStart w:id="89" w:name="appendix-program-descriptions"/>
+      <w:bookmarkEnd w:id="89"/>
       <w:r>
         <w:t xml:space="preserve">Appendix: Program descriptions</w:t>
       </w:r>
@@ -6377,8 +7034,8 @@
       <w:pPr>
         <w:pStyle w:val="Heading3"/>
       </w:pPr>
-      <w:bookmarkStart w:id="119" w:name="appendix-research-question-1-additional-materials"/>
-      <w:bookmarkEnd w:id="119"/>
+      <w:bookmarkStart w:id="90" w:name="appendix-research-question-1-additional-materials"/>
+      <w:bookmarkEnd w:id="90"/>
       <w:r>
         <w:t xml:space="preserve">Appendix: Research Question #1 additional materials</w:t>
       </w:r>
@@ -6387,8 +7044,8 @@
       <w:pPr>
         <w:pStyle w:val="Heading3"/>
       </w:pPr>
-      <w:bookmarkStart w:id="120" w:name="model-specifications-details"/>
-      <w:bookmarkEnd w:id="120"/>
+      <w:bookmarkStart w:id="91" w:name="model-specifications-details"/>
+      <w:bookmarkEnd w:id="91"/>
       <w:r>
         <w:t xml:space="preserve">Model specifications details</w:t>
       </w:r>
@@ -6469,8 +7126,8 @@
       <w:pPr>
         <w:pStyle w:val="Heading4"/>
       </w:pPr>
-      <w:bookmarkStart w:id="121" w:name="varying-means-equal-variances-and-covariances-fixed-to-0-model-1"/>
-      <w:bookmarkEnd w:id="121"/>
+      <w:bookmarkStart w:id="92" w:name="varying-means-equal-variances-and-covariances-fixed-to-0-model-1"/>
+      <w:bookmarkEnd w:id="92"/>
       <w:r>
         <w:t xml:space="preserve">Varying means, equal variances, and covariances fixed to 0 (model 1)</w:t>
       </w:r>
@@ -6699,8 +7356,8 @@
       <w:pPr>
         <w:pStyle w:val="Heading4"/>
       </w:pPr>
-      <w:bookmarkStart w:id="122" w:name="varying-means-equal-variances-and-equal-covariances-model-2"/>
-      <w:bookmarkEnd w:id="122"/>
+      <w:bookmarkStart w:id="93" w:name="varying-means-equal-variances-and-equal-covariances-model-2"/>
+      <w:bookmarkEnd w:id="93"/>
       <w:r>
         <w:t xml:space="preserve">Varying means, equal variances, and equal covariances (model 2)</w:t>
       </w:r>
@@ -7037,8 +7694,8 @@
       <w:pPr>
         <w:pStyle w:val="Heading4"/>
       </w:pPr>
-      <w:bookmarkStart w:id="123" w:name="varying-means-varying-variances-and-covariances-fixed-to-0-model-3"/>
-      <w:bookmarkEnd w:id="123"/>
+      <w:bookmarkStart w:id="94" w:name="varying-means-varying-variances-and-covariances-fixed-to-0-model-3"/>
+      <w:bookmarkEnd w:id="94"/>
       <w:r>
         <w:t xml:space="preserve">Varying means, varying variances, and covariances fixed to 0 (model 3)</w:t>
       </w:r>
@@ -7282,8 +7939,8 @@
       <w:pPr>
         <w:pStyle w:val="Heading4"/>
       </w:pPr>
-      <w:bookmarkStart w:id="124" w:name="varying-means-varying-variances-and-equal-covariances-model-4"/>
-      <w:bookmarkEnd w:id="124"/>
+      <w:bookmarkStart w:id="95" w:name="varying-means-varying-variances-and-equal-covariances-model-4"/>
+      <w:bookmarkEnd w:id="95"/>
       <w:r>
         <w:t xml:space="preserve">Varying means, varying variances, and equal covariances (model 4)</w:t>
       </w:r>
@@ -7632,8 +8289,8 @@
       <w:pPr>
         <w:pStyle w:val="Heading4"/>
       </w:pPr>
-      <w:bookmarkStart w:id="125" w:name="varying-means-equal-variances-and-varying-covariances-model-5"/>
-      <w:bookmarkEnd w:id="125"/>
+      <w:bookmarkStart w:id="96" w:name="varying-means-equal-variances-and-varying-covariances-model-5"/>
+      <w:bookmarkEnd w:id="96"/>
       <w:r>
         <w:t xml:space="preserve">Varying means, equal variances, and varying covariances (model 5)</w:t>
       </w:r>
@@ -8009,8 +8666,8 @@
       <w:pPr>
         <w:pStyle w:val="Heading4"/>
       </w:pPr>
-      <w:bookmarkStart w:id="126" w:name="varying-means-varying-variances-and-varying-covariances-model-6"/>
-      <w:bookmarkEnd w:id="126"/>
+      <w:bookmarkStart w:id="97" w:name="varying-means-varying-variances-and-varying-covariances-model-6"/>
+      <w:bookmarkEnd w:id="97"/>
       <w:r>
         <w:t xml:space="preserve">Varying means, varying variances, and varying covariances (model 6)</w:t>
       </w:r>
@@ -8395,8 +9052,8 @@
       <w:pPr>
         <w:pStyle w:val="Heading3"/>
       </w:pPr>
-      <w:bookmarkStart w:id="127" w:name="model-1-candidate-solutions"/>
-      <w:bookmarkEnd w:id="127"/>
+      <w:bookmarkStart w:id="98" w:name="model-1-candidate-solutions"/>
+      <w:bookmarkEnd w:id="98"/>
       <w:r>
         <w:t xml:space="preserve">Model 1 candidate solutions</w:t>
       </w:r>
@@ -8405,8 +9062,8 @@
       <w:pPr>
         <w:pStyle w:val="Heading4"/>
       </w:pPr>
-      <w:bookmarkStart w:id="128" w:name="model-1-profiles-3"/>
-      <w:bookmarkEnd w:id="128"/>
+      <w:bookmarkStart w:id="99" w:name="model-1-profiles-3"/>
+      <w:bookmarkEnd w:id="99"/>
       <w:r>
         <w:t xml:space="preserve">Model: 1, Profiles: 3</w:t>
       </w:r>
@@ -8423,7 +9080,7 @@
       <w:pPr>
         <w:pStyle w:val="Compact"/>
         <w:numPr>
-          <w:numId w:val="1006"/>
+          <w:numId w:val="1004"/>
           <w:ilvl w:val="0"/>
         </w:numPr>
       </w:pPr>
@@ -8450,7 +9107,7 @@
       <w:pPr>
         <w:pStyle w:val="Compact"/>
         <w:numPr>
-          <w:numId w:val="1006"/>
+          <w:numId w:val="1004"/>
           <w:ilvl w:val="0"/>
         </w:numPr>
       </w:pPr>
@@ -8477,7 +9134,7 @@
       <w:pPr>
         <w:pStyle w:val="Compact"/>
         <w:numPr>
-          <w:numId w:val="1006"/>
+          <w:numId w:val="1004"/>
           <w:ilvl w:val="0"/>
         </w:numPr>
       </w:pPr>
@@ -8564,7 +9221,7 @@
                     </pic:cNvPicPr>
                   </pic:nvPicPr>
                   <pic:blipFill>
-                    <a:blip r:embed="rId129"/>
+                    <a:blip r:embed="rId100"/>
                     <a:stretch>
                       <a:fillRect/>
                     </a:stretch>
@@ -8595,8 +9252,8 @@
       <w:pPr>
         <w:pStyle w:val="Heading4"/>
       </w:pPr>
-      <w:bookmarkStart w:id="130" w:name="model-1-profiles-4"/>
-      <w:bookmarkEnd w:id="130"/>
+      <w:bookmarkStart w:id="101" w:name="model-1-profiles-4"/>
+      <w:bookmarkEnd w:id="101"/>
       <w:r>
         <w:t xml:space="preserve">Model: 1, Profiles: 4</w:t>
       </w:r>
@@ -8613,7 +9270,7 @@
       <w:pPr>
         <w:pStyle w:val="Compact"/>
         <w:numPr>
-          <w:numId w:val="1007"/>
+          <w:numId w:val="1005"/>
           <w:ilvl w:val="0"/>
         </w:numPr>
       </w:pPr>
@@ -8640,7 +9297,7 @@
       <w:pPr>
         <w:pStyle w:val="Compact"/>
         <w:numPr>
-          <w:numId w:val="1007"/>
+          <w:numId w:val="1005"/>
           <w:ilvl w:val="0"/>
         </w:numPr>
       </w:pPr>
@@ -8667,7 +9324,7 @@
       <w:pPr>
         <w:pStyle w:val="Compact"/>
         <w:numPr>
-          <w:numId w:val="1007"/>
+          <w:numId w:val="1005"/>
           <w:ilvl w:val="0"/>
         </w:numPr>
       </w:pPr>
@@ -8694,7 +9351,7 @@
       <w:pPr>
         <w:pStyle w:val="Compact"/>
         <w:numPr>
-          <w:numId w:val="1007"/>
+          <w:numId w:val="1005"/>
           <w:ilvl w:val="0"/>
         </w:numPr>
       </w:pPr>
@@ -8801,7 +9458,7 @@
                     </pic:cNvPicPr>
                   </pic:nvPicPr>
                   <pic:blipFill>
-                    <a:blip r:embed="rId131"/>
+                    <a:blip r:embed="rId102"/>
                     <a:stretch>
                       <a:fillRect/>
                     </a:stretch>
@@ -8832,8 +9489,8 @@
       <w:pPr>
         <w:pStyle w:val="Heading4"/>
       </w:pPr>
-      <w:bookmarkStart w:id="132" w:name="model-1-profiles-5"/>
-      <w:bookmarkEnd w:id="132"/>
+      <w:bookmarkStart w:id="103" w:name="model-1-profiles-5"/>
+      <w:bookmarkEnd w:id="103"/>
       <w:r>
         <w:t xml:space="preserve">Model: 1, Profiles: 5</w:t>
       </w:r>
@@ -8850,7 +9507,7 @@
       <w:pPr>
         <w:pStyle w:val="Compact"/>
         <w:numPr>
-          <w:numId w:val="1008"/>
+          <w:numId w:val="1006"/>
           <w:ilvl w:val="0"/>
         </w:numPr>
       </w:pPr>
@@ -8877,7 +9534,7 @@
       <w:pPr>
         <w:pStyle w:val="Compact"/>
         <w:numPr>
-          <w:numId w:val="1008"/>
+          <w:numId w:val="1006"/>
           <w:ilvl w:val="0"/>
         </w:numPr>
       </w:pPr>
@@ -8904,7 +9561,7 @@
       <w:pPr>
         <w:pStyle w:val="Compact"/>
         <w:numPr>
-          <w:numId w:val="1008"/>
+          <w:numId w:val="1006"/>
           <w:ilvl w:val="0"/>
         </w:numPr>
       </w:pPr>
@@ -8931,7 +9588,7 @@
       <w:pPr>
         <w:pStyle w:val="Compact"/>
         <w:numPr>
-          <w:numId w:val="1008"/>
+          <w:numId w:val="1006"/>
           <w:ilvl w:val="0"/>
         </w:numPr>
       </w:pPr>
@@ -8958,7 +9615,7 @@
       <w:pPr>
         <w:pStyle w:val="Compact"/>
         <w:numPr>
-          <w:numId w:val="1008"/>
+          <w:numId w:val="1006"/>
           <w:ilvl w:val="0"/>
         </w:numPr>
       </w:pPr>
@@ -9069,7 +9726,7 @@
                     </pic:cNvPicPr>
                   </pic:nvPicPr>
                   <pic:blipFill>
-                    <a:blip r:embed="rId133"/>
+                    <a:blip r:embed="rId104"/>
                     <a:stretch>
                       <a:fillRect/>
                     </a:stretch>
@@ -9100,8 +9757,8 @@
       <w:pPr>
         <w:pStyle w:val="Heading4"/>
       </w:pPr>
-      <w:bookmarkStart w:id="134" w:name="model-1-profiles-6-alternate"/>
-      <w:bookmarkEnd w:id="134"/>
+      <w:bookmarkStart w:id="105" w:name="model-1-profiles-6-alternate"/>
+      <w:bookmarkEnd w:id="105"/>
       <w:r>
         <w:t xml:space="preserve">Model: 1, Profiles: 6 (alternate)</w:t>
       </w:r>
@@ -9118,7 +9775,7 @@
       <w:pPr>
         <w:pStyle w:val="Compact"/>
         <w:numPr>
-          <w:numId w:val="1009"/>
+          <w:numId w:val="1007"/>
           <w:ilvl w:val="0"/>
         </w:numPr>
       </w:pPr>
@@ -9145,7 +9802,7 @@
       <w:pPr>
         <w:pStyle w:val="Compact"/>
         <w:numPr>
-          <w:numId w:val="1009"/>
+          <w:numId w:val="1007"/>
           <w:ilvl w:val="0"/>
         </w:numPr>
       </w:pPr>
@@ -9172,7 +9829,7 @@
       <w:pPr>
         <w:pStyle w:val="Compact"/>
         <w:numPr>
-          <w:numId w:val="1009"/>
+          <w:numId w:val="1007"/>
           <w:ilvl w:val="0"/>
         </w:numPr>
       </w:pPr>
@@ -9199,7 +9856,7 @@
       <w:pPr>
         <w:pStyle w:val="Compact"/>
         <w:numPr>
-          <w:numId w:val="1009"/>
+          <w:numId w:val="1007"/>
           <w:ilvl w:val="0"/>
         </w:numPr>
       </w:pPr>
@@ -9226,7 +9883,7 @@
       <w:pPr>
         <w:pStyle w:val="Compact"/>
         <w:numPr>
-          <w:numId w:val="1009"/>
+          <w:numId w:val="1007"/>
           <w:ilvl w:val="0"/>
         </w:numPr>
       </w:pPr>
@@ -9253,7 +9910,7 @@
       <w:pPr>
         <w:pStyle w:val="Compact"/>
         <w:numPr>
-          <w:numId w:val="1009"/>
+          <w:numId w:val="1007"/>
           <w:ilvl w:val="0"/>
         </w:numPr>
       </w:pPr>
@@ -9346,7 +10003,7 @@
                     </pic:cNvPicPr>
                   </pic:nvPicPr>
                   <pic:blipFill>
-                    <a:blip r:embed="rId135"/>
+                    <a:blip r:embed="rId106"/>
                     <a:stretch>
                       <a:fillRect/>
                     </a:stretch>
@@ -9377,8 +10034,8 @@
       <w:pPr>
         <w:pStyle w:val="Heading4"/>
       </w:pPr>
-      <w:bookmarkStart w:id="136" w:name="model-1-profiles-7-alternate"/>
-      <w:bookmarkEnd w:id="136"/>
+      <w:bookmarkStart w:id="107" w:name="model-1-profiles-7-alternate"/>
+      <w:bookmarkEnd w:id="107"/>
       <w:r>
         <w:t xml:space="preserve">Model: 1, Profiles: 7 (alternate)</w:t>
       </w:r>
@@ -9426,7 +10083,7 @@
                     </pic:cNvPicPr>
                   </pic:nvPicPr>
                   <pic:blipFill>
-                    <a:blip r:embed="rId137"/>
+                    <a:blip r:embed="rId108"/>
                     <a:stretch>
                       <a:fillRect/>
                     </a:stretch>
@@ -9457,8 +10114,8 @@
       <w:pPr>
         <w:pStyle w:val="Heading3"/>
       </w:pPr>
-      <w:bookmarkStart w:id="138" w:name="model-2-candidate-solutions"/>
-      <w:bookmarkEnd w:id="138"/>
+      <w:bookmarkStart w:id="109" w:name="model-2-candidate-solutions"/>
+      <w:bookmarkEnd w:id="109"/>
       <w:r>
         <w:t xml:space="preserve">Model 2 candidate solutions</w:t>
       </w:r>
@@ -9467,8 +10124,8 @@
       <w:pPr>
         <w:pStyle w:val="Heading4"/>
       </w:pPr>
-      <w:bookmarkStart w:id="139" w:name="model-2-profiles-3"/>
-      <w:bookmarkEnd w:id="139"/>
+      <w:bookmarkStart w:id="110" w:name="model-2-profiles-3"/>
+      <w:bookmarkEnd w:id="110"/>
       <w:r>
         <w:t xml:space="preserve">Model: 2, Profiles: 3</w:t>
       </w:r>
@@ -9485,7 +10142,7 @@
       <w:pPr>
         <w:pStyle w:val="Compact"/>
         <w:numPr>
-          <w:numId w:val="1010"/>
+          <w:numId w:val="1008"/>
           <w:ilvl w:val="0"/>
         </w:numPr>
       </w:pPr>
@@ -9512,7 +10169,7 @@
       <w:pPr>
         <w:pStyle w:val="Compact"/>
         <w:numPr>
-          <w:numId w:val="1010"/>
+          <w:numId w:val="1008"/>
           <w:ilvl w:val="0"/>
         </w:numPr>
       </w:pPr>
@@ -9539,7 +10196,7 @@
       <w:pPr>
         <w:pStyle w:val="Compact"/>
         <w:numPr>
-          <w:numId w:val="1010"/>
+          <w:numId w:val="1008"/>
           <w:ilvl w:val="0"/>
         </w:numPr>
       </w:pPr>
@@ -9626,7 +10283,7 @@
                     </pic:cNvPicPr>
                   </pic:nvPicPr>
                   <pic:blipFill>
-                    <a:blip r:embed="rId140"/>
+                    <a:blip r:embed="rId111"/>
                     <a:stretch>
                       <a:fillRect/>
                     </a:stretch>
@@ -9657,8 +10314,8 @@
       <w:pPr>
         <w:pStyle w:val="Heading4"/>
       </w:pPr>
-      <w:bookmarkStart w:id="141" w:name="model-2-profiles-4"/>
-      <w:bookmarkEnd w:id="141"/>
+      <w:bookmarkStart w:id="112" w:name="model-2-profiles-4"/>
+      <w:bookmarkEnd w:id="112"/>
       <w:r>
         <w:t xml:space="preserve">Model: 2, Profiles: 4</w:t>
       </w:r>
@@ -9675,7 +10332,7 @@
       <w:pPr>
         <w:pStyle w:val="Compact"/>
         <w:numPr>
-          <w:numId w:val="1011"/>
+          <w:numId w:val="1009"/>
           <w:ilvl w:val="0"/>
         </w:numPr>
       </w:pPr>
@@ -9702,7 +10359,7 @@
       <w:pPr>
         <w:pStyle w:val="Compact"/>
         <w:numPr>
-          <w:numId w:val="1011"/>
+          <w:numId w:val="1009"/>
           <w:ilvl w:val="0"/>
         </w:numPr>
       </w:pPr>
@@ -9729,7 +10386,7 @@
       <w:pPr>
         <w:pStyle w:val="Compact"/>
         <w:numPr>
-          <w:numId w:val="1011"/>
+          <w:numId w:val="1009"/>
           <w:ilvl w:val="0"/>
         </w:numPr>
       </w:pPr>
@@ -9756,7 +10413,7 @@
       <w:pPr>
         <w:pStyle w:val="Compact"/>
         <w:numPr>
-          <w:numId w:val="1011"/>
+          <w:numId w:val="1009"/>
           <w:ilvl w:val="0"/>
         </w:numPr>
       </w:pPr>
@@ -9855,7 +10512,7 @@
                     </pic:cNvPicPr>
                   </pic:nvPicPr>
                   <pic:blipFill>
-                    <a:blip r:embed="rId142"/>
+                    <a:blip r:embed="rId113"/>
                     <a:stretch>
                       <a:fillRect/>
                     </a:stretch>
@@ -9886,8 +10543,8 @@
       <w:pPr>
         <w:pStyle w:val="Heading4"/>
       </w:pPr>
-      <w:bookmarkStart w:id="143" w:name="model-2-profiles-5"/>
-      <w:bookmarkEnd w:id="143"/>
+      <w:bookmarkStart w:id="114" w:name="model-2-profiles-5"/>
+      <w:bookmarkEnd w:id="114"/>
       <w:r>
         <w:t xml:space="preserve">Model: 2, Profiles: 5</w:t>
       </w:r>
@@ -9904,7 +10561,7 @@
       <w:pPr>
         <w:pStyle w:val="Compact"/>
         <w:numPr>
-          <w:numId w:val="1012"/>
+          <w:numId w:val="1010"/>
           <w:ilvl w:val="0"/>
         </w:numPr>
       </w:pPr>
@@ -9931,7 +10588,7 @@
       <w:pPr>
         <w:pStyle w:val="Compact"/>
         <w:numPr>
-          <w:numId w:val="1012"/>
+          <w:numId w:val="1010"/>
           <w:ilvl w:val="0"/>
         </w:numPr>
       </w:pPr>
@@ -9958,7 +10615,7 @@
       <w:pPr>
         <w:pStyle w:val="Compact"/>
         <w:numPr>
-          <w:numId w:val="1012"/>
+          <w:numId w:val="1010"/>
           <w:ilvl w:val="0"/>
         </w:numPr>
       </w:pPr>
@@ -9985,7 +10642,7 @@
       <w:pPr>
         <w:pStyle w:val="Compact"/>
         <w:numPr>
-          <w:numId w:val="1012"/>
+          <w:numId w:val="1010"/>
           <w:ilvl w:val="0"/>
         </w:numPr>
       </w:pPr>
@@ -10012,7 +10669,7 @@
       <w:pPr>
         <w:pStyle w:val="Compact"/>
         <w:numPr>
-          <w:numId w:val="1012"/>
+          <w:numId w:val="1010"/>
           <w:ilvl w:val="0"/>
         </w:numPr>
       </w:pPr>
@@ -10123,7 +10780,7 @@
                     </pic:cNvPicPr>
                   </pic:nvPicPr>
                   <pic:blipFill>
-                    <a:blip r:embed="rId144"/>
+                    <a:blip r:embed="rId115"/>
                     <a:stretch>
                       <a:fillRect/>
                     </a:stretch>
@@ -10154,8 +10811,8 @@
       <w:pPr>
         <w:pStyle w:val="Heading2"/>
       </w:pPr>
-      <w:bookmarkStart w:id="145" w:name="appendix-models-for-research-question-2-and-3-with-the-seven-profile-solution"/>
-      <w:bookmarkEnd w:id="145"/>
+      <w:bookmarkStart w:id="116" w:name="appendix-models-for-research-question-2-and-3-with-the-seven-profile-solution"/>
+      <w:bookmarkEnd w:id="116"/>
       <w:r>
         <w:t xml:space="preserve">Appendix: Models for research question #2 and #3 with the seven-profile solution</w:t>
       </w:r>
@@ -10268,7 +10925,7 @@
     </w:lvl>
   </w:abstractNum>
   <w:abstractNum w:abstractNumId="990">
-    <w:nsid w:val="1da9daa3"/>
+    <w:nsid w:val="82f0482d"/>
     <w:multiLevelType w:val="multilevel"/>
     <w:lvl w:ilvl="0">
       <w:numFmt w:val="bullet"/>
@@ -10349,7 +11006,7 @@
     </w:lvl>
   </w:abstractNum>
   <w:abstractNum w:abstractNumId="99411">
-    <w:nsid w:val="f2dbda4f"/>
+    <w:nsid w:val="47fef6a8"/>
     <w:multiLevelType w:val="multilevel"/>
     <w:lvl w:ilvl="0">
       <w:start w:val="1"/>
@@ -10437,7 +11094,7 @@
     </w:lvl>
   </w:abstractNum>
   <w:abstractNum w:abstractNumId="991">
-    <w:nsid w:val="48732bc5"/>
+    <w:nsid w:val="dd760654"/>
     <w:multiLevelType w:val="multilevel"/>
     <w:lvl w:ilvl="0">
       <w:numFmt w:val="bullet"/>
@@ -10548,52 +11205,10 @@
     </w:lvlOverride>
   </w:num>
   <w:num w:numId="1002">
-    <w:abstractNumId w:val="99411"/>
-    <w:lvlOverride w:ilvl="0">
-      <w:startOverride w:val="1"/>
-    </w:lvlOverride>
-    <w:lvlOverride w:ilvl="1">
-      <w:startOverride w:val="1"/>
-    </w:lvlOverride>
-    <w:lvlOverride w:ilvl="2">
-      <w:startOverride w:val="1"/>
-    </w:lvlOverride>
-    <w:lvlOverride w:ilvl="3">
-      <w:startOverride w:val="1"/>
-    </w:lvlOverride>
-    <w:lvlOverride w:ilvl="4">
-      <w:startOverride w:val="1"/>
-    </w:lvlOverride>
-    <w:lvlOverride w:ilvl="5">
-      <w:startOverride w:val="1"/>
-    </w:lvlOverride>
-    <w:lvlOverride w:ilvl="6">
-      <w:startOverride w:val="1"/>
-    </w:lvlOverride>
+    <w:abstractNumId w:val="991"/>
   </w:num>
   <w:num w:numId="1003">
-    <w:abstractNumId w:val="99411"/>
-    <w:lvlOverride w:ilvl="0">
-      <w:startOverride w:val="1"/>
-    </w:lvlOverride>
-    <w:lvlOverride w:ilvl="1">
-      <w:startOverride w:val="1"/>
-    </w:lvlOverride>
-    <w:lvlOverride w:ilvl="2">
-      <w:startOverride w:val="1"/>
-    </w:lvlOverride>
-    <w:lvlOverride w:ilvl="3">
-      <w:startOverride w:val="1"/>
-    </w:lvlOverride>
-    <w:lvlOverride w:ilvl="4">
-      <w:startOverride w:val="1"/>
-    </w:lvlOverride>
-    <w:lvlOverride w:ilvl="5">
-      <w:startOverride w:val="1"/>
-    </w:lvlOverride>
-    <w:lvlOverride w:ilvl="6">
-      <w:startOverride w:val="1"/>
-    </w:lvlOverride>
+    <w:abstractNumId w:val="991"/>
   </w:num>
   <w:num w:numId="1004">
     <w:abstractNumId w:val="991"/>
@@ -10614,12 +11229,6 @@
     <w:abstractNumId w:val="991"/>
   </w:num>
   <w:num w:numId="1010">
-    <w:abstractNumId w:val="991"/>
-  </w:num>
-  <w:num w:numId="1011">
-    <w:abstractNumId w:val="991"/>
-  </w:num>
-  <w:num w:numId="1012">
     <w:abstractNumId w:val="991"/>
   </w:num>
 </w:numbering>

</xml_diff>